<commit_message>
Postgres Configured in Docker
</commit_message>
<xml_diff>
--- a/Made by me.docx
+++ b/Made by me.docx
@@ -98,17 +98,42 @@
     </w:p>
     <w:p>
       <w:r>
-        <w:t>Create a requirements.txt and type versions of Django and djangorestframework</w:t>
-      </w:r>
-    </w:p>
-    <w:p>
-      <w:r>
-        <w:t>.dockerignore – ignored by docker</w:t>
-      </w:r>
-    </w:p>
-    <w:p>
-      <w:r>
-        <w:t>.gitignore – ignored by git</w:t>
+        <w:t xml:space="preserve">Create a requirements.txt and type versions of Django and </w:t>
+      </w:r>
+      <w:proofErr w:type="spellStart"/>
+      <w:r>
+        <w:t>djangorestframework</w:t>
+      </w:r>
+      <w:proofErr w:type="spellEnd"/>
+    </w:p>
+    <w:p>
+      <w:proofErr w:type="gramStart"/>
+      <w:r>
+        <w:t>.</w:t>
+      </w:r>
+      <w:proofErr w:type="spellStart"/>
+      <w:r>
+        <w:t>dockerignore</w:t>
+      </w:r>
+      <w:proofErr w:type="spellEnd"/>
+      <w:proofErr w:type="gramEnd"/>
+      <w:r>
+        <w:t xml:space="preserve"> – ignored by docker</w:t>
+      </w:r>
+    </w:p>
+    <w:p>
+      <w:proofErr w:type="gramStart"/>
+      <w:r>
+        <w:t>.</w:t>
+      </w:r>
+      <w:proofErr w:type="spellStart"/>
+      <w:r>
+        <w:t>gitignore</w:t>
+      </w:r>
+      <w:proofErr w:type="spellEnd"/>
+      <w:proofErr w:type="gramEnd"/>
+      <w:r>
+        <w:t xml:space="preserve"> – ignored by git</w:t>
       </w:r>
     </w:p>
     <w:p/>
@@ -121,6 +146,7 @@
           <w:szCs w:val="28"/>
         </w:rPr>
       </w:pPr>
+      <w:proofErr w:type="spellStart"/>
       <w:r>
         <w:rPr>
           <w:b/>
@@ -128,7 +154,17 @@
           <w:sz w:val="28"/>
           <w:szCs w:val="28"/>
         </w:rPr>
-        <w:t>DockerFile:</w:t>
+        <w:t>DockerFile</w:t>
+      </w:r>
+      <w:proofErr w:type="spellEnd"/>
+      <w:r>
+        <w:rPr>
+          <w:b/>
+          <w:bCs/>
+          <w:sz w:val="28"/>
+          <w:szCs w:val="28"/>
+        </w:rPr>
+        <w:t>:</w:t>
       </w:r>
     </w:p>
     <w:p>
@@ -140,13 +176,65 @@
           <w:szCs w:val="21"/>
           <w:shd w:val="clear" w:color="auto" w:fill="ACD2CC"/>
         </w:rPr>
-        <w:t>The Dockerfile is used to build our image, which contains a mini Linux Operating System with all the dependencies needed to run our project.</w:t>
+        <w:t xml:space="preserve">The </w:t>
+      </w:r>
+      <w:proofErr w:type="spellStart"/>
+      <w:r>
+        <w:rPr>
+          <w:rFonts w:ascii="Roboto" w:hAnsi="Roboto"/>
+          <w:color w:val="1C1D1F"/>
+          <w:sz w:val="21"/>
+          <w:szCs w:val="21"/>
+          <w:shd w:val="clear" w:color="auto" w:fill="ACD2CC"/>
+        </w:rPr>
+        <w:t>Dockerfile</w:t>
+      </w:r>
+      <w:proofErr w:type="spellEnd"/>
+      <w:r>
+        <w:rPr>
+          <w:rFonts w:ascii="Roboto" w:hAnsi="Roboto"/>
+          <w:color w:val="1C1D1F"/>
+          <w:sz w:val="21"/>
+          <w:szCs w:val="21"/>
+          <w:shd w:val="clear" w:color="auto" w:fill="ACD2CC"/>
+        </w:rPr>
+        <w:t xml:space="preserve"> is used to build our image, which contains a </w:t>
+      </w:r>
+      <w:proofErr w:type="gramStart"/>
+      <w:r>
+        <w:rPr>
+          <w:rFonts w:ascii="Roboto" w:hAnsi="Roboto"/>
+          <w:color w:val="1C1D1F"/>
+          <w:sz w:val="21"/>
+          <w:szCs w:val="21"/>
+          <w:shd w:val="clear" w:color="auto" w:fill="ACD2CC"/>
+        </w:rPr>
+        <w:t>mini Linux</w:t>
+      </w:r>
+      <w:proofErr w:type="gramEnd"/>
+      <w:r>
+        <w:rPr>
+          <w:rFonts w:ascii="Roboto" w:hAnsi="Roboto"/>
+          <w:color w:val="1C1D1F"/>
+          <w:sz w:val="21"/>
+          <w:szCs w:val="21"/>
+          <w:shd w:val="clear" w:color="auto" w:fill="ACD2CC"/>
+        </w:rPr>
+        <w:t xml:space="preserve"> Operating System with all the dependencies needed to run our project.</w:t>
       </w:r>
     </w:p>
     <w:p/>
     <w:p>
       <w:r>
-        <w:t>In Dockerfile we performed:</w:t>
+        <w:t xml:space="preserve">In </w:t>
+      </w:r>
+      <w:proofErr w:type="spellStart"/>
+      <w:r>
+        <w:t>Dockerfile</w:t>
+      </w:r>
+      <w:proofErr w:type="spellEnd"/>
+      <w:r>
+        <w:t xml:space="preserve"> we performed:</w:t>
       </w:r>
     </w:p>
     <w:p>
@@ -182,7 +270,15 @@
         </w:numPr>
       </w:pPr>
       <w:r>
-        <w:t>Created a user for docker named “django-user”</w:t>
+        <w:t>Created a user for docker named “</w:t>
+      </w:r>
+      <w:proofErr w:type="spellStart"/>
+      <w:r>
+        <w:t>django</w:t>
+      </w:r>
+      <w:proofErr w:type="spellEnd"/>
+      <w:r>
+        <w:t>-user”</w:t>
       </w:r>
     </w:p>
     <w:p>
@@ -220,8 +316,20 @@
           <w:szCs w:val="21"/>
           <w:shd w:val="clear" w:color="auto" w:fill="0D1117"/>
         </w:rPr>
-        <w:t>docker build .</w:t>
-      </w:r>
+        <w:t xml:space="preserve">docker </w:t>
+      </w:r>
+      <w:proofErr w:type="gramStart"/>
+      <w:r>
+        <w:rPr>
+          <w:rFonts w:ascii="Consolas" w:hAnsi="Consolas"/>
+          <w:color w:val="3FB950"/>
+          <w:sz w:val="21"/>
+          <w:szCs w:val="21"/>
+          <w:shd w:val="clear" w:color="auto" w:fill="0D1117"/>
+        </w:rPr>
+        <w:t>build .</w:t>
+      </w:r>
+      <w:proofErr w:type="gramEnd"/>
     </w:p>
     <w:p/>
     <w:p>
@@ -345,7 +453,23 @@
     </w:p>
     <w:p>
       <w:r>
-        <w:t xml:space="preserve">Now make changes in docker-compose, Dockerfile and create .flake8 </w:t>
+        <w:t xml:space="preserve">Now make changes in docker-compose, </w:t>
+      </w:r>
+      <w:proofErr w:type="spellStart"/>
+      <w:r>
+        <w:t>Dockerfile</w:t>
+      </w:r>
+      <w:proofErr w:type="spellEnd"/>
+      <w:r>
+        <w:t xml:space="preserve"> and </w:t>
+      </w:r>
+      <w:proofErr w:type="gramStart"/>
+      <w:r>
+        <w:t>create .flake</w:t>
+      </w:r>
+      <w:proofErr w:type="gramEnd"/>
+      <w:r>
+        <w:t xml:space="preserve">8 </w:t>
       </w:r>
     </w:p>
     <w:p>
@@ -371,7 +495,29 @@
           <w:szCs w:val="21"/>
           <w:shd w:val="clear" w:color="auto" w:fill="0D1117"/>
         </w:rPr>
-        <w:t>docker-compose run --rm app sh -c "flake8"</w:t>
+        <w:t xml:space="preserve">docker-compose run --rm app </w:t>
+      </w:r>
+      <w:proofErr w:type="spellStart"/>
+      <w:r>
+        <w:rPr>
+          <w:rFonts w:ascii="Consolas" w:hAnsi="Consolas"/>
+          <w:color w:val="3FB950"/>
+          <w:sz w:val="21"/>
+          <w:szCs w:val="21"/>
+          <w:shd w:val="clear" w:color="auto" w:fill="0D1117"/>
+        </w:rPr>
+        <w:t>sh</w:t>
+      </w:r>
+      <w:proofErr w:type="spellEnd"/>
+      <w:r>
+        <w:rPr>
+          <w:rFonts w:ascii="Consolas" w:hAnsi="Consolas"/>
+          <w:color w:val="3FB950"/>
+          <w:sz w:val="21"/>
+          <w:szCs w:val="21"/>
+          <w:shd w:val="clear" w:color="auto" w:fill="0D1117"/>
+        </w:rPr>
+        <w:t xml:space="preserve"> -c "flake8"</w:t>
       </w:r>
       <w:r>
         <w:rPr>
@@ -432,7 +578,95 @@
           <w:szCs w:val="21"/>
           <w:shd w:val="clear" w:color="auto" w:fill="0D1117"/>
         </w:rPr>
-        <w:t>docker-compose run --rm app sh -c "django-admin startproject app ."</w:t>
+        <w:t xml:space="preserve">docker-compose run --rm app </w:t>
+      </w:r>
+      <w:proofErr w:type="spellStart"/>
+      <w:r>
+        <w:rPr>
+          <w:rFonts w:ascii="Consolas" w:hAnsi="Consolas"/>
+          <w:color w:val="3FB950"/>
+          <w:sz w:val="21"/>
+          <w:szCs w:val="21"/>
+          <w:shd w:val="clear" w:color="auto" w:fill="0D1117"/>
+        </w:rPr>
+        <w:t>sh</w:t>
+      </w:r>
+      <w:proofErr w:type="spellEnd"/>
+      <w:r>
+        <w:rPr>
+          <w:rFonts w:ascii="Consolas" w:hAnsi="Consolas"/>
+          <w:color w:val="3FB950"/>
+          <w:sz w:val="21"/>
+          <w:szCs w:val="21"/>
+          <w:shd w:val="clear" w:color="auto" w:fill="0D1117"/>
+        </w:rPr>
+        <w:t xml:space="preserve"> -c "</w:t>
+      </w:r>
+      <w:proofErr w:type="spellStart"/>
+      <w:r>
+        <w:rPr>
+          <w:rFonts w:ascii="Consolas" w:hAnsi="Consolas"/>
+          <w:color w:val="3FB950"/>
+          <w:sz w:val="21"/>
+          <w:szCs w:val="21"/>
+          <w:shd w:val="clear" w:color="auto" w:fill="0D1117"/>
+        </w:rPr>
+        <w:t>django</w:t>
+      </w:r>
+      <w:proofErr w:type="spellEnd"/>
+      <w:r>
+        <w:rPr>
+          <w:rFonts w:ascii="Consolas" w:hAnsi="Consolas"/>
+          <w:color w:val="3FB950"/>
+          <w:sz w:val="21"/>
+          <w:szCs w:val="21"/>
+          <w:shd w:val="clear" w:color="auto" w:fill="0D1117"/>
+        </w:rPr>
+        <w:t xml:space="preserve">-admin </w:t>
+      </w:r>
+      <w:proofErr w:type="spellStart"/>
+      <w:r>
+        <w:rPr>
+          <w:rFonts w:ascii="Consolas" w:hAnsi="Consolas"/>
+          <w:color w:val="3FB950"/>
+          <w:sz w:val="21"/>
+          <w:szCs w:val="21"/>
+          <w:shd w:val="clear" w:color="auto" w:fill="0D1117"/>
+        </w:rPr>
+        <w:t>startproject</w:t>
+      </w:r>
+      <w:proofErr w:type="spellEnd"/>
+      <w:r>
+        <w:rPr>
+          <w:rFonts w:ascii="Consolas" w:hAnsi="Consolas"/>
+          <w:color w:val="3FB950"/>
+          <w:sz w:val="21"/>
+          <w:szCs w:val="21"/>
+          <w:shd w:val="clear" w:color="auto" w:fill="0D1117"/>
+        </w:rPr>
+        <w:t xml:space="preserve"> </w:t>
+      </w:r>
+      <w:proofErr w:type="gramStart"/>
+      <w:r>
+        <w:rPr>
+          <w:rFonts w:ascii="Consolas" w:hAnsi="Consolas"/>
+          <w:color w:val="3FB950"/>
+          <w:sz w:val="21"/>
+          <w:szCs w:val="21"/>
+          <w:shd w:val="clear" w:color="auto" w:fill="0D1117"/>
+        </w:rPr>
+        <w:t>app .</w:t>
+      </w:r>
+      <w:proofErr w:type="gramEnd"/>
+      <w:r>
+        <w:rPr>
+          <w:rFonts w:ascii="Consolas" w:hAnsi="Consolas"/>
+          <w:color w:val="3FB950"/>
+          <w:sz w:val="21"/>
+          <w:szCs w:val="21"/>
+          <w:shd w:val="clear" w:color="auto" w:fill="0D1117"/>
+        </w:rPr>
+        <w:t>"</w:t>
       </w:r>
     </w:p>
     <w:p>
@@ -558,7 +792,15 @@
         <w:t xml:space="preserve">Our trigger for </w:t>
       </w:r>
       <w:r>
-        <w:t>CI/CD is push operation on github.</w:t>
+        <w:t xml:space="preserve">CI/CD is push operation on </w:t>
+      </w:r>
+      <w:proofErr w:type="spellStart"/>
+      <w:r>
+        <w:t>github</w:t>
+      </w:r>
+      <w:proofErr w:type="spellEnd"/>
+      <w:r>
+        <w:t>.</w:t>
       </w:r>
     </w:p>
     <w:p/>
@@ -579,7 +821,28 @@
     </w:p>
     <w:p>
       <w:r>
-        <w:t>Make a folder in main file: .github/workflows -&gt; in it create a file -&gt; checks.yml:</w:t>
+        <w:t>Make a folder in main file</w:t>
+      </w:r>
+      <w:proofErr w:type="gramStart"/>
+      <w:r>
+        <w:t>: .</w:t>
+      </w:r>
+      <w:proofErr w:type="spellStart"/>
+      <w:r>
+        <w:t>github</w:t>
+      </w:r>
+      <w:proofErr w:type="spellEnd"/>
+      <w:proofErr w:type="gramEnd"/>
+      <w:r>
+        <w:t xml:space="preserve">/workflows -&gt; in it create a file -&gt; </w:t>
+      </w:r>
+      <w:proofErr w:type="spellStart"/>
+      <w:r>
+        <w:t>checks.yml</w:t>
+      </w:r>
+      <w:proofErr w:type="spellEnd"/>
+      <w:r>
+        <w:t>:</w:t>
       </w:r>
     </w:p>
     <w:p>
@@ -661,7 +924,601 @@
           <w:szCs w:val="21"/>
           <w:lang w:eastAsia="en-IN"/>
         </w:rPr>
-        <w:t>docker-compose run --rm app sh -c "python manage.py test"</w:t>
+        <w:t xml:space="preserve">docker-compose run --rm app </w:t>
+      </w:r>
+      <w:proofErr w:type="spellStart"/>
+      <w:r>
+        <w:rPr>
+          <w:rFonts w:ascii="Consolas" w:eastAsia="Times New Roman" w:hAnsi="Consolas" w:cs="Times New Roman"/>
+          <w:color w:val="CE9178"/>
+          <w:sz w:val="21"/>
+          <w:szCs w:val="21"/>
+          <w:lang w:eastAsia="en-IN"/>
+        </w:rPr>
+        <w:t>sh</w:t>
+      </w:r>
+      <w:proofErr w:type="spellEnd"/>
+      <w:r>
+        <w:rPr>
+          <w:rFonts w:ascii="Consolas" w:eastAsia="Times New Roman" w:hAnsi="Consolas" w:cs="Times New Roman"/>
+          <w:color w:val="CE9178"/>
+          <w:sz w:val="21"/>
+          <w:szCs w:val="21"/>
+          <w:lang w:eastAsia="en-IN"/>
+        </w:rPr>
+        <w:t xml:space="preserve"> -c "python manage.py test"</w:t>
+      </w:r>
+    </w:p>
+    <w:p/>
+    <w:p>
+      <w:r>
+        <w:t>We are making a CI/CD pipeline in above SS:</w:t>
+      </w:r>
+    </w:p>
+    <w:p>
+      <w:r>
+        <w:t>on: execution method</w:t>
+      </w:r>
+    </w:p>
+    <w:p>
+      <w:r>
+        <w:lastRenderedPageBreak/>
+        <w:t xml:space="preserve">steps: we have- </w:t>
+      </w:r>
+    </w:p>
+    <w:p>
+      <w:r>
+        <w:tab/>
+      </w:r>
+      <w:r>
+        <w:rPr>
+          <w:noProof/>
+        </w:rPr>
+        <w:drawing>
+          <wp:inline distT="0" distB="0" distL="0" distR="0" wp14:anchorId="4D53E8DB" wp14:editId="390CC0D1">
+            <wp:extent cx="5731510" cy="2440940"/>
+            <wp:effectExtent l="0" t="0" r="2540" b="0"/>
+            <wp:docPr id="1" name="Picture 1"/>
+            <wp:cNvGraphicFramePr>
+              <a:graphicFrameLocks xmlns:a="http://schemas.openxmlformats.org/drawingml/2006/main" noChangeAspect="1"/>
+            </wp:cNvGraphicFramePr>
+            <a:graphic xmlns:a="http://schemas.openxmlformats.org/drawingml/2006/main">
+              <a:graphicData uri="http://schemas.openxmlformats.org/drawingml/2006/picture">
+                <pic:pic xmlns:pic="http://schemas.openxmlformats.org/drawingml/2006/picture">
+                  <pic:nvPicPr>
+                    <pic:cNvPr id="1" name="Picture 1"/>
+                    <pic:cNvPicPr/>
+                  </pic:nvPicPr>
+                  <pic:blipFill>
+                    <a:blip r:embed="rId8" cstate="print">
+                      <a:extLst>
+                        <a:ext uri="{28A0092B-C50C-407E-A947-70E740481C1C}">
+                          <a14:useLocalDpi xmlns:a14="http://schemas.microsoft.com/office/drawing/2010/main" val="0"/>
+                        </a:ext>
+                      </a:extLst>
+                    </a:blip>
+                    <a:stretch>
+                      <a:fillRect/>
+                    </a:stretch>
+                  </pic:blipFill>
+                  <pic:spPr>
+                    <a:xfrm>
+                      <a:off x="0" y="0"/>
+                      <a:ext cx="5731510" cy="2440940"/>
+                    </a:xfrm>
+                    <a:prstGeom prst="rect">
+                      <a:avLst/>
+                    </a:prstGeom>
+                  </pic:spPr>
+                </pic:pic>
+              </a:graphicData>
+            </a:graphic>
+          </wp:inline>
+        </w:drawing>
+      </w:r>
+    </w:p>
+    <w:p/>
+    <w:p>
+      <w:pPr>
+        <w:rPr>
+          <w:b/>
+          <w:bCs/>
+        </w:rPr>
+      </w:pPr>
+      <w:r>
+        <w:rPr>
+          <w:b/>
+          <w:bCs/>
+        </w:rPr>
+        <w:t>Tests in Django:</w:t>
+      </w:r>
+    </w:p>
+    <w:p>
+      <w:r>
+        <w:t>Create a file named</w:t>
+      </w:r>
+      <w:r>
+        <w:t xml:space="preserve"> tests.py or a folder named test or create a dir named tests and in it define an __init_</w:t>
+      </w:r>
+      <w:proofErr w:type="gramStart"/>
+      <w:r>
+        <w:t>_(</w:t>
+      </w:r>
+      <w:proofErr w:type="gramEnd"/>
+      <w:r>
+        <w:t>) file</w:t>
+      </w:r>
+      <w:r>
+        <w:t>, start files in module with test prefix and also start function name with test_</w:t>
+      </w:r>
+      <w:r>
+        <w:t>, we cannot use both of them either tests/ or tests.py</w:t>
+      </w:r>
+    </w:p>
+    <w:p>
+      <w:r>
+        <w:rPr>
+          <w:noProof/>
+        </w:rPr>
+        <w:drawing>
+          <wp:inline distT="0" distB="0" distL="0" distR="0" wp14:anchorId="0B852FB9" wp14:editId="2CB68BE6">
+            <wp:extent cx="5731510" cy="2849245"/>
+            <wp:effectExtent l="0" t="0" r="2540" b="8255"/>
+            <wp:docPr id="3" name="Picture 3"/>
+            <wp:cNvGraphicFramePr>
+              <a:graphicFrameLocks xmlns:a="http://schemas.openxmlformats.org/drawingml/2006/main" noChangeAspect="1"/>
+            </wp:cNvGraphicFramePr>
+            <a:graphic xmlns:a="http://schemas.openxmlformats.org/drawingml/2006/main">
+              <a:graphicData uri="http://schemas.openxmlformats.org/drawingml/2006/picture">
+                <pic:pic xmlns:pic="http://schemas.openxmlformats.org/drawingml/2006/picture">
+                  <pic:nvPicPr>
+                    <pic:cNvPr id="3" name="Picture 3"/>
+                    <pic:cNvPicPr/>
+                  </pic:nvPicPr>
+                  <pic:blipFill>
+                    <a:blip r:embed="rId9" cstate="print">
+                      <a:extLst>
+                        <a:ext uri="{28A0092B-C50C-407E-A947-70E740481C1C}">
+                          <a14:useLocalDpi xmlns:a14="http://schemas.microsoft.com/office/drawing/2010/main" val="0"/>
+                        </a:ext>
+                      </a:extLst>
+                    </a:blip>
+                    <a:stretch>
+                      <a:fillRect/>
+                    </a:stretch>
+                  </pic:blipFill>
+                  <pic:spPr>
+                    <a:xfrm>
+                      <a:off x="0" y="0"/>
+                      <a:ext cx="5731510" cy="2849245"/>
+                    </a:xfrm>
+                    <a:prstGeom prst="rect">
+                      <a:avLst/>
+                    </a:prstGeom>
+                  </pic:spPr>
+                </pic:pic>
+              </a:graphicData>
+            </a:graphic>
+          </wp:inline>
+        </w:drawing>
+      </w:r>
+    </w:p>
+    <w:p>
+      <w:r>
+        <w:rPr>
+          <w:noProof/>
+        </w:rPr>
+        <w:lastRenderedPageBreak/>
+        <w:drawing>
+          <wp:inline distT="0" distB="0" distL="0" distR="0" wp14:anchorId="0945CB47" wp14:editId="0D184794">
+            <wp:extent cx="5731510" cy="2711450"/>
+            <wp:effectExtent l="0" t="0" r="2540" b="0"/>
+            <wp:docPr id="4" name="Picture 4"/>
+            <wp:cNvGraphicFramePr>
+              <a:graphicFrameLocks xmlns:a="http://schemas.openxmlformats.org/drawingml/2006/main" noChangeAspect="1"/>
+            </wp:cNvGraphicFramePr>
+            <a:graphic xmlns:a="http://schemas.openxmlformats.org/drawingml/2006/main">
+              <a:graphicData uri="http://schemas.openxmlformats.org/drawingml/2006/picture">
+                <pic:pic xmlns:pic="http://schemas.openxmlformats.org/drawingml/2006/picture">
+                  <pic:nvPicPr>
+                    <pic:cNvPr id="4" name="Picture 4"/>
+                    <pic:cNvPicPr/>
+                  </pic:nvPicPr>
+                  <pic:blipFill>
+                    <a:blip r:embed="rId10" cstate="print">
+                      <a:extLst>
+                        <a:ext uri="{28A0092B-C50C-407E-A947-70E740481C1C}">
+                          <a14:useLocalDpi xmlns:a14="http://schemas.microsoft.com/office/drawing/2010/main" val="0"/>
+                        </a:ext>
+                      </a:extLst>
+                    </a:blip>
+                    <a:stretch>
+                      <a:fillRect/>
+                    </a:stretch>
+                  </pic:blipFill>
+                  <pic:spPr>
+                    <a:xfrm>
+                      <a:off x="0" y="0"/>
+                      <a:ext cx="5731510" cy="2711450"/>
+                    </a:xfrm>
+                    <a:prstGeom prst="rect">
+                      <a:avLst/>
+                    </a:prstGeom>
+                  </pic:spPr>
+                </pic:pic>
+              </a:graphicData>
+            </a:graphic>
+          </wp:inline>
+        </w:drawing>
+      </w:r>
+    </w:p>
+    <w:p/>
+    <w:p>
+      <w:pPr>
+        <w:pStyle w:val="Heading2"/>
+        <w:shd w:val="clear" w:color="auto" w:fill="FFFFFF"/>
+        <w:rPr>
+          <w:rFonts w:ascii="Source Sans Pro" w:hAnsi="Source Sans Pro"/>
+          <w:color w:val="222222"/>
+        </w:rPr>
+      </w:pPr>
+      <w:r>
+        <w:rPr>
+          <w:rFonts w:ascii="Source Sans Pro" w:hAnsi="Source Sans Pro"/>
+          <w:color w:val="222222"/>
+        </w:rPr>
+        <w:t>What Is Mocking?</w:t>
+      </w:r>
+    </w:p>
+    <w:p>
+      <w:pPr>
+        <w:pStyle w:val="NormalWeb"/>
+        <w:shd w:val="clear" w:color="auto" w:fill="FFFFFF"/>
+        <w:spacing w:before="0" w:beforeAutospacing="0"/>
+        <w:jc w:val="both"/>
+        <w:rPr>
+          <w:rFonts w:asciiTheme="minorHAnsi" w:eastAsiaTheme="minorHAnsi" w:hAnsiTheme="minorHAnsi" w:cstheme="minorBidi"/>
+          <w:sz w:val="22"/>
+          <w:szCs w:val="22"/>
+          <w:lang w:eastAsia="en-US"/>
+        </w:rPr>
+      </w:pPr>
+      <w:r>
+        <w:rPr>
+          <w:rFonts w:asciiTheme="minorHAnsi" w:eastAsiaTheme="minorHAnsi" w:hAnsiTheme="minorHAnsi" w:cstheme="minorBidi"/>
+          <w:sz w:val="22"/>
+          <w:szCs w:val="22"/>
+          <w:lang w:eastAsia="en-US"/>
+        </w:rPr>
+        <w:t>A </w:t>
+      </w:r>
+      <w:hyperlink r:id="rId11" w:history="1">
+        <w:r>
+          <w:rPr>
+            <w:rFonts w:asciiTheme="minorHAnsi" w:eastAsiaTheme="minorHAnsi" w:hAnsiTheme="minorHAnsi" w:cstheme="minorBidi"/>
+            <w:sz w:val="22"/>
+            <w:szCs w:val="22"/>
+            <w:lang w:eastAsia="en-US"/>
+          </w:rPr>
+          <w:t>mock object</w:t>
+        </w:r>
+      </w:hyperlink>
+      <w:r>
+        <w:rPr>
+          <w:rFonts w:asciiTheme="minorHAnsi" w:eastAsiaTheme="minorHAnsi" w:hAnsiTheme="minorHAnsi" w:cstheme="minorBidi"/>
+          <w:sz w:val="22"/>
+          <w:szCs w:val="22"/>
+          <w:lang w:eastAsia="en-US"/>
+        </w:rPr>
+        <w:t> substitutes and imitates a real object within a </w:t>
+      </w:r>
+      <w:hyperlink r:id="rId12" w:history="1">
+        <w:r>
+          <w:rPr>
+            <w:rFonts w:asciiTheme="minorHAnsi" w:eastAsiaTheme="minorHAnsi" w:hAnsiTheme="minorHAnsi" w:cstheme="minorBidi"/>
+            <w:sz w:val="22"/>
+            <w:szCs w:val="22"/>
+            <w:lang w:eastAsia="en-US"/>
+          </w:rPr>
+          <w:t>testing environment</w:t>
+        </w:r>
+      </w:hyperlink>
+      <w:r>
+        <w:rPr>
+          <w:rFonts w:asciiTheme="minorHAnsi" w:eastAsiaTheme="minorHAnsi" w:hAnsiTheme="minorHAnsi" w:cstheme="minorBidi"/>
+          <w:sz w:val="22"/>
+          <w:szCs w:val="22"/>
+          <w:lang w:eastAsia="en-US"/>
+        </w:rPr>
+        <w:t>. It is a versatile and powerful tool for </w:t>
+      </w:r>
+      <w:hyperlink r:id="rId13" w:anchor="mocks" w:history="1">
+        <w:r>
+          <w:rPr>
+            <w:rFonts w:asciiTheme="minorHAnsi" w:eastAsiaTheme="minorHAnsi" w:hAnsiTheme="minorHAnsi" w:cstheme="minorBidi"/>
+            <w:sz w:val="22"/>
+            <w:szCs w:val="22"/>
+            <w:lang w:eastAsia="en-US"/>
+          </w:rPr>
+          <w:t>improving the quality of your tests</w:t>
+        </w:r>
+      </w:hyperlink>
+      <w:r>
+        <w:rPr>
+          <w:rFonts w:asciiTheme="minorHAnsi" w:eastAsiaTheme="minorHAnsi" w:hAnsiTheme="minorHAnsi" w:cstheme="minorBidi"/>
+          <w:sz w:val="22"/>
+          <w:szCs w:val="22"/>
+          <w:lang w:eastAsia="en-US"/>
+        </w:rPr>
+        <w:t>.</w:t>
+      </w:r>
+      <w:r>
+        <w:rPr>
+          <w:rFonts w:asciiTheme="minorHAnsi" w:eastAsiaTheme="minorHAnsi" w:hAnsiTheme="minorHAnsi" w:cstheme="minorBidi"/>
+          <w:sz w:val="22"/>
+          <w:szCs w:val="22"/>
+          <w:lang w:eastAsia="en-US"/>
+        </w:rPr>
+        <w:t xml:space="preserve"> </w:t>
+      </w:r>
+      <w:r>
+        <w:rPr>
+          <w:rFonts w:asciiTheme="minorHAnsi" w:eastAsiaTheme="minorHAnsi" w:hAnsiTheme="minorHAnsi" w:cstheme="minorBidi"/>
+          <w:sz w:val="22"/>
+          <w:szCs w:val="22"/>
+          <w:lang w:eastAsia="en-US"/>
+        </w:rPr>
+        <w:t xml:space="preserve">One reason to use Python mock objects is to control your code’s </w:t>
+      </w:r>
+      <w:r>
+        <w:rPr>
+          <w:rFonts w:asciiTheme="minorHAnsi" w:eastAsiaTheme="minorHAnsi" w:hAnsiTheme="minorHAnsi" w:cstheme="minorBidi"/>
+          <w:sz w:val="22"/>
+          <w:szCs w:val="22"/>
+          <w:lang w:eastAsia="en-US"/>
+        </w:rPr>
+        <w:t>behaviour</w:t>
+      </w:r>
+      <w:r>
+        <w:rPr>
+          <w:rFonts w:asciiTheme="minorHAnsi" w:eastAsiaTheme="minorHAnsi" w:hAnsiTheme="minorHAnsi" w:cstheme="minorBidi"/>
+          <w:sz w:val="22"/>
+          <w:szCs w:val="22"/>
+          <w:lang w:eastAsia="en-US"/>
+        </w:rPr>
+        <w:t xml:space="preserve"> during testing.</w:t>
+      </w:r>
+      <w:r>
+        <w:rPr>
+          <w:rFonts w:asciiTheme="minorHAnsi" w:eastAsiaTheme="minorHAnsi" w:hAnsiTheme="minorHAnsi" w:cstheme="minorBidi"/>
+          <w:sz w:val="22"/>
+          <w:szCs w:val="22"/>
+          <w:lang w:eastAsia="en-US"/>
+        </w:rPr>
+        <w:t xml:space="preserve"> </w:t>
+      </w:r>
+      <w:r>
+        <w:rPr>
+          <w:rFonts w:asciiTheme="minorHAnsi" w:eastAsiaTheme="minorHAnsi" w:hAnsiTheme="minorHAnsi" w:cstheme="minorBidi"/>
+          <w:sz w:val="22"/>
+          <w:szCs w:val="22"/>
+          <w:lang w:eastAsia="en-US"/>
+        </w:rPr>
+        <w:t>For example, if your code makes </w:t>
+      </w:r>
+      <w:hyperlink r:id="rId14" w:history="1">
+        <w:r>
+          <w:rPr>
+            <w:rFonts w:asciiTheme="minorHAnsi" w:eastAsiaTheme="minorHAnsi" w:hAnsiTheme="minorHAnsi" w:cstheme="minorBidi"/>
+            <w:sz w:val="22"/>
+            <w:szCs w:val="22"/>
+            <w:lang w:eastAsia="en-US"/>
+          </w:rPr>
+          <w:t>HTTP requests</w:t>
+        </w:r>
+      </w:hyperlink>
+      <w:r>
+        <w:rPr>
+          <w:rFonts w:asciiTheme="minorHAnsi" w:eastAsiaTheme="minorHAnsi" w:hAnsiTheme="minorHAnsi" w:cstheme="minorBidi"/>
+          <w:sz w:val="22"/>
+          <w:szCs w:val="22"/>
+          <w:lang w:eastAsia="en-US"/>
+        </w:rPr>
+        <w:t xml:space="preserve"> to external services, then your tests execute predictably only so far as the services are behaving as you expected. Sometimes, a temporary change in the </w:t>
+      </w:r>
+      <w:r>
+        <w:rPr>
+          <w:rFonts w:asciiTheme="minorHAnsi" w:eastAsiaTheme="minorHAnsi" w:hAnsiTheme="minorHAnsi" w:cstheme="minorBidi"/>
+          <w:sz w:val="22"/>
+          <w:szCs w:val="22"/>
+          <w:lang w:eastAsia="en-US"/>
+        </w:rPr>
+        <w:t>behaviour</w:t>
+      </w:r>
+      <w:r>
+        <w:rPr>
+          <w:rFonts w:asciiTheme="minorHAnsi" w:eastAsiaTheme="minorHAnsi" w:hAnsiTheme="minorHAnsi" w:cstheme="minorBidi"/>
+          <w:sz w:val="22"/>
+          <w:szCs w:val="22"/>
+          <w:lang w:eastAsia="en-US"/>
+        </w:rPr>
+        <w:t xml:space="preserve"> of these external services can cause intermittent failures within your test suite.</w:t>
+      </w:r>
+      <w:r>
+        <w:rPr>
+          <w:rFonts w:asciiTheme="minorHAnsi" w:eastAsiaTheme="minorHAnsi" w:hAnsiTheme="minorHAnsi" w:cstheme="minorBidi"/>
+          <w:sz w:val="22"/>
+          <w:szCs w:val="22"/>
+          <w:lang w:eastAsia="en-US"/>
+        </w:rPr>
+        <w:t xml:space="preserve"> </w:t>
+      </w:r>
+      <w:r>
+        <w:rPr>
+          <w:rFonts w:asciiTheme="minorHAnsi" w:eastAsiaTheme="minorHAnsi" w:hAnsiTheme="minorHAnsi" w:cstheme="minorBidi"/>
+          <w:sz w:val="22"/>
+          <w:szCs w:val="22"/>
+          <w:lang w:eastAsia="en-US"/>
+        </w:rPr>
+        <w:t>Because of this, it would be better for you to test your code in a controlled environment. </w:t>
+      </w:r>
+      <w:hyperlink r:id="rId15" w:history="1">
+        <w:r>
+          <w:rPr>
+            <w:rFonts w:asciiTheme="minorHAnsi" w:eastAsiaTheme="minorHAnsi" w:hAnsiTheme="minorHAnsi" w:cstheme="minorBidi"/>
+            <w:sz w:val="22"/>
+            <w:szCs w:val="22"/>
+            <w:lang w:eastAsia="en-US"/>
+          </w:rPr>
+          <w:t>Replacing the actual request with a mock object</w:t>
+        </w:r>
+      </w:hyperlink>
+      <w:r>
+        <w:rPr>
+          <w:rFonts w:asciiTheme="minorHAnsi" w:eastAsiaTheme="minorHAnsi" w:hAnsiTheme="minorHAnsi" w:cstheme="minorBidi"/>
+          <w:sz w:val="22"/>
+          <w:szCs w:val="22"/>
+          <w:lang w:eastAsia="en-US"/>
+        </w:rPr>
+        <w:t> would allow you to simulate external service outages and successful responses in a predictable way.</w:t>
+      </w:r>
+    </w:p>
+    <w:p>
+      <w:pPr>
+        <w:pStyle w:val="NormalWeb"/>
+        <w:shd w:val="clear" w:color="auto" w:fill="FFFFFF"/>
+        <w:spacing w:before="0" w:beforeAutospacing="0"/>
+        <w:jc w:val="both"/>
+        <w:rPr>
+          <w:rFonts w:ascii="Source Sans Pro" w:hAnsi="Source Sans Pro"/>
+          <w:b/>
+          <w:bCs/>
+          <w:color w:val="222222"/>
+          <w:sz w:val="36"/>
+          <w:szCs w:val="36"/>
+        </w:rPr>
+      </w:pPr>
+      <w:r>
+        <w:rPr>
+          <w:rFonts w:ascii="Source Sans Pro" w:hAnsi="Source Sans Pro"/>
+          <w:b/>
+          <w:bCs/>
+          <w:color w:val="222222"/>
+          <w:sz w:val="36"/>
+          <w:szCs w:val="36"/>
+        </w:rPr>
+        <w:t>API Client:</w:t>
+      </w:r>
+    </w:p>
+    <w:p>
+      <w:pPr>
+        <w:pStyle w:val="NormalWeb"/>
+        <w:shd w:val="clear" w:color="auto" w:fill="FFFFFF"/>
+        <w:spacing w:before="0" w:beforeAutospacing="0"/>
+        <w:jc w:val="both"/>
+        <w:rPr>
+          <w:rFonts w:asciiTheme="minorHAnsi" w:eastAsiaTheme="minorHAnsi" w:hAnsiTheme="minorHAnsi" w:cstheme="minorBidi"/>
+          <w:sz w:val="22"/>
+          <w:szCs w:val="22"/>
+          <w:lang w:eastAsia="en-US"/>
+        </w:rPr>
+      </w:pPr>
+      <w:r>
+        <w:rPr>
+          <w:rFonts w:asciiTheme="minorHAnsi" w:eastAsiaTheme="minorHAnsi" w:hAnsiTheme="minorHAnsi" w:cstheme="minorBidi"/>
+          <w:sz w:val="22"/>
+          <w:szCs w:val="22"/>
+          <w:lang w:eastAsia="en-US"/>
+        </w:rPr>
+        <w:drawing>
+          <wp:inline distT="0" distB="0" distL="0" distR="0" wp14:anchorId="5AF68FF9" wp14:editId="4A06AD4B">
+            <wp:extent cx="5731510" cy="2953385"/>
+            <wp:effectExtent l="0" t="0" r="2540" b="0"/>
+            <wp:docPr id="5" name="Picture 5"/>
+            <wp:cNvGraphicFramePr>
+              <a:graphicFrameLocks xmlns:a="http://schemas.openxmlformats.org/drawingml/2006/main" noChangeAspect="1"/>
+            </wp:cNvGraphicFramePr>
+            <a:graphic xmlns:a="http://schemas.openxmlformats.org/drawingml/2006/main">
+              <a:graphicData uri="http://schemas.openxmlformats.org/drawingml/2006/picture">
+                <pic:pic xmlns:pic="http://schemas.openxmlformats.org/drawingml/2006/picture">
+                  <pic:nvPicPr>
+                    <pic:cNvPr id="1" name=""/>
+                    <pic:cNvPicPr/>
+                  </pic:nvPicPr>
+                  <pic:blipFill>
+                    <a:blip r:embed="rId16"/>
+                    <a:stretch>
+                      <a:fillRect/>
+                    </a:stretch>
+                  </pic:blipFill>
+                  <pic:spPr>
+                    <a:xfrm>
+                      <a:off x="0" y="0"/>
+                      <a:ext cx="5731510" cy="2953385"/>
+                    </a:xfrm>
+                    <a:prstGeom prst="rect">
+                      <a:avLst/>
+                    </a:prstGeom>
+                  </pic:spPr>
+                </pic:pic>
+              </a:graphicData>
+            </a:graphic>
+          </wp:inline>
+        </w:drawing>
+      </w:r>
+    </w:p>
+    <w:p/>
+    <w:p>
+      <w:r>
+        <w:t>Postgres Configuration in docker-compose:</w:t>
+      </w:r>
+    </w:p>
+    <w:p>
+      <w:r>
+        <w:rPr>
+          <w:noProof/>
+        </w:rPr>
+        <w:drawing>
+          <wp:inline distT="0" distB="0" distL="0" distR="0" wp14:anchorId="7B31F7D8" wp14:editId="4099B640">
+            <wp:extent cx="5731510" cy="3092450"/>
+            <wp:effectExtent l="0" t="0" r="2540" b="0"/>
+            <wp:docPr id="6" name="Picture 6"/>
+            <wp:cNvGraphicFramePr>
+              <a:graphicFrameLocks xmlns:a="http://schemas.openxmlformats.org/drawingml/2006/main" noChangeAspect="1"/>
+            </wp:cNvGraphicFramePr>
+            <a:graphic xmlns:a="http://schemas.openxmlformats.org/drawingml/2006/main">
+              <a:graphicData uri="http://schemas.openxmlformats.org/drawingml/2006/picture">
+                <pic:pic xmlns:pic="http://schemas.openxmlformats.org/drawingml/2006/picture">
+                  <pic:nvPicPr>
+                    <pic:cNvPr id="6" name="Picture 6"/>
+                    <pic:cNvPicPr/>
+                  </pic:nvPicPr>
+                  <pic:blipFill>
+                    <a:blip r:embed="rId17" cstate="print">
+                      <a:extLst>
+                        <a:ext uri="{28A0092B-C50C-407E-A947-70E740481C1C}">
+                          <a14:useLocalDpi xmlns:a14="http://schemas.microsoft.com/office/drawing/2010/main" val="0"/>
+                        </a:ext>
+                      </a:extLst>
+                    </a:blip>
+                    <a:stretch>
+                      <a:fillRect/>
+                    </a:stretch>
+                  </pic:blipFill>
+                  <pic:spPr>
+                    <a:xfrm>
+                      <a:off x="0" y="0"/>
+                      <a:ext cx="5731510" cy="3092450"/>
+                    </a:xfrm>
+                    <a:prstGeom prst="rect">
+                      <a:avLst/>
+                    </a:prstGeom>
+                  </pic:spPr>
+                </pic:pic>
+              </a:graphicData>
+            </a:graphic>
+          </wp:inline>
+        </w:drawing>
       </w:r>
     </w:p>
     <w:p/>
@@ -1311,6 +2168,26 @@
     <w:name w:val="Normal"/>
     <w:qFormat/>
   </w:style>
+  <w:style w:type="paragraph" w:styleId="Heading2">
+    <w:name w:val="heading 2"/>
+    <w:basedOn w:val="Normal"/>
+    <w:link w:val="Heading2Char"/>
+    <w:uiPriority w:val="9"/>
+    <w:qFormat/>
+    <w:rsid w:val="009E08FC"/>
+    <w:pPr>
+      <w:spacing w:before="100" w:beforeAutospacing="1" w:after="100" w:afterAutospacing="1" w:line="240" w:lineRule="auto"/>
+      <w:outlineLvl w:val="1"/>
+    </w:pPr>
+    <w:rPr>
+      <w:rFonts w:ascii="Times New Roman" w:eastAsia="Times New Roman" w:hAnsi="Times New Roman" w:cs="Times New Roman"/>
+      <w:b/>
+      <w:bCs/>
+      <w:sz w:val="36"/>
+      <w:szCs w:val="36"/>
+      <w:lang w:eastAsia="en-IN"/>
+    </w:rPr>
+  </w:style>
   <w:style w:type="character" w:default="1" w:styleId="DefaultParagraphFont">
     <w:name w:val="Default Paragraph Font"/>
     <w:uiPriority w:val="1"/>
@@ -1371,6 +2248,38 @@
       <w:ind w:left="720"/>
       <w:contextualSpacing/>
     </w:pPr>
+  </w:style>
+  <w:style w:type="character" w:customStyle="1" w:styleId="Heading2Char">
+    <w:name w:val="Heading 2 Char"/>
+    <w:basedOn w:val="DefaultParagraphFont"/>
+    <w:link w:val="Heading2"/>
+    <w:uiPriority w:val="9"/>
+    <w:rsid w:val="009E08FC"/>
+    <w:rPr>
+      <w:rFonts w:ascii="Times New Roman" w:eastAsia="Times New Roman" w:hAnsi="Times New Roman" w:cs="Times New Roman"/>
+      <w:b/>
+      <w:bCs/>
+      <w:sz w:val="36"/>
+      <w:szCs w:val="36"/>
+      <w:lang w:eastAsia="en-IN"/>
+    </w:rPr>
+  </w:style>
+  <w:style w:type="paragraph" w:styleId="NormalWeb">
+    <w:name w:val="Normal (Web)"/>
+    <w:basedOn w:val="Normal"/>
+    <w:uiPriority w:val="99"/>
+    <w:semiHidden/>
+    <w:unhideWhenUsed/>
+    <w:rsid w:val="009E08FC"/>
+    <w:pPr>
+      <w:spacing w:before="100" w:beforeAutospacing="1" w:after="100" w:afterAutospacing="1" w:line="240" w:lineRule="auto"/>
+    </w:pPr>
+    <w:rPr>
+      <w:rFonts w:ascii="Times New Roman" w:eastAsia="Times New Roman" w:hAnsi="Times New Roman" w:cs="Times New Roman"/>
+      <w:sz w:val="24"/>
+      <w:szCs w:val="24"/>
+      <w:lang w:eastAsia="en-IN"/>
+    </w:rPr>
   </w:style>
 </w:styles>
 </file>

</xml_diff>

<commit_message>
With custom User model
</commit_message>
<xml_diff>
--- a/Made by me.docx
+++ b/Made by me.docx
@@ -98,42 +98,17 @@
     </w:p>
     <w:p>
       <w:r>
-        <w:t xml:space="preserve">Create a requirements.txt and type versions of Django and </w:t>
-      </w:r>
-      <w:proofErr w:type="spellStart"/>
-      <w:r>
-        <w:t>djangorestframework</w:t>
-      </w:r>
-      <w:proofErr w:type="spellEnd"/>
-    </w:p>
-    <w:p>
-      <w:proofErr w:type="gramStart"/>
-      <w:r>
-        <w:t>.</w:t>
-      </w:r>
-      <w:proofErr w:type="spellStart"/>
-      <w:r>
-        <w:t>dockerignore</w:t>
-      </w:r>
-      <w:proofErr w:type="spellEnd"/>
-      <w:proofErr w:type="gramEnd"/>
-      <w:r>
-        <w:t xml:space="preserve"> – ignored by docker</w:t>
-      </w:r>
-    </w:p>
-    <w:p>
-      <w:proofErr w:type="gramStart"/>
-      <w:r>
-        <w:t>.</w:t>
-      </w:r>
-      <w:proofErr w:type="spellStart"/>
-      <w:r>
-        <w:t>gitignore</w:t>
-      </w:r>
-      <w:proofErr w:type="spellEnd"/>
-      <w:proofErr w:type="gramEnd"/>
-      <w:r>
-        <w:t xml:space="preserve"> – ignored by git</w:t>
+        <w:t>Create a requirements.txt and type versions of Django and djangorestframework</w:t>
+      </w:r>
+    </w:p>
+    <w:p>
+      <w:r>
+        <w:t>.dockerignore – ignored by docker</w:t>
+      </w:r>
+    </w:p>
+    <w:p>
+      <w:r>
+        <w:t>.gitignore – ignored by git</w:t>
       </w:r>
     </w:p>
     <w:p/>
@@ -146,7 +121,6 @@
           <w:szCs w:val="28"/>
         </w:rPr>
       </w:pPr>
-      <w:proofErr w:type="spellStart"/>
       <w:r>
         <w:rPr>
           <w:b/>
@@ -154,17 +128,41 @@
           <w:sz w:val="28"/>
           <w:szCs w:val="28"/>
         </w:rPr>
-        <w:t>DockerFile</w:t>
-      </w:r>
-      <w:proofErr w:type="spellEnd"/>
-      <w:r>
+        <w:t>Note:</w:t>
+      </w:r>
+    </w:p>
+    <w:p>
+      <w:r>
+        <w:t>Make sure Docker-Desktop is running before executing any docker-compose command.</w:t>
+      </w:r>
+    </w:p>
+    <w:p>
+      <w:pPr>
         <w:rPr>
           <w:b/>
           <w:bCs/>
           <w:sz w:val="28"/>
           <w:szCs w:val="28"/>
         </w:rPr>
-        <w:t>:</w:t>
+      </w:pPr>
+    </w:p>
+    <w:p>
+      <w:pPr>
+        <w:rPr>
+          <w:b/>
+          <w:bCs/>
+          <w:sz w:val="28"/>
+          <w:szCs w:val="28"/>
+        </w:rPr>
+      </w:pPr>
+      <w:r>
+        <w:rPr>
+          <w:b/>
+          <w:bCs/>
+          <w:sz w:val="28"/>
+          <w:szCs w:val="28"/>
+        </w:rPr>
+        <w:t>DockerFile:</w:t>
       </w:r>
     </w:p>
     <w:p>
@@ -176,10 +174,174 @@
           <w:szCs w:val="21"/>
           <w:shd w:val="clear" w:color="auto" w:fill="ACD2CC"/>
         </w:rPr>
-        <w:t xml:space="preserve">The </w:t>
-      </w:r>
-      <w:proofErr w:type="spellStart"/>
-      <w:r>
+        <w:t>The Dockerfile is used to build our image, which contains a mini Linux Operating System with all the dependencies needed to run our project.</w:t>
+      </w:r>
+    </w:p>
+    <w:p/>
+    <w:p>
+      <w:r>
+        <w:t>In Dockerfile we performed:</w:t>
+      </w:r>
+    </w:p>
+    <w:p>
+      <w:pPr>
+        <w:pStyle w:val="ListParagraph"/>
+        <w:numPr>
+          <w:ilvl w:val="0"/>
+          <w:numId w:val="1"/>
+        </w:numPr>
+      </w:pPr>
+      <w:r>
+        <w:t>Copy operation from local to docker</w:t>
+      </w:r>
+    </w:p>
+    <w:p>
+      <w:pPr>
+        <w:pStyle w:val="ListParagraph"/>
+        <w:numPr>
+          <w:ilvl w:val="0"/>
+          <w:numId w:val="1"/>
+        </w:numPr>
+      </w:pPr>
+      <w:r>
+        <w:t>Created a virtual env. on docker</w:t>
+      </w:r>
+    </w:p>
+    <w:p>
+      <w:pPr>
+        <w:pStyle w:val="ListParagraph"/>
+        <w:numPr>
+          <w:ilvl w:val="0"/>
+          <w:numId w:val="1"/>
+        </w:numPr>
+      </w:pPr>
+      <w:r>
+        <w:t>Created a user for docker named “django-user”</w:t>
+      </w:r>
+    </w:p>
+    <w:p>
+      <w:pPr>
+        <w:pStyle w:val="ListParagraph"/>
+        <w:numPr>
+          <w:ilvl w:val="0"/>
+          <w:numId w:val="1"/>
+        </w:numPr>
+      </w:pPr>
+      <w:r>
+        <w:t>Set the python env. path</w:t>
+      </w:r>
+    </w:p>
+    <w:p>
+      <w:r>
+        <w:t>Create an app folder in main DIR and run:</w:t>
+      </w:r>
+    </w:p>
+    <w:p>
+      <w:pPr>
+        <w:rPr>
+          <w:rFonts w:ascii="Consolas" w:hAnsi="Consolas"/>
+          <w:color w:val="3FB950"/>
+          <w:sz w:val="21"/>
+          <w:szCs w:val="21"/>
+          <w:shd w:val="clear" w:color="auto" w:fill="0D1117"/>
+        </w:rPr>
+      </w:pPr>
+      <w:r>
+        <w:rPr>
+          <w:rFonts w:ascii="Consolas" w:hAnsi="Consolas"/>
+          <w:color w:val="3FB950"/>
+          <w:sz w:val="21"/>
+          <w:szCs w:val="21"/>
+          <w:shd w:val="clear" w:color="auto" w:fill="0D1117"/>
+        </w:rPr>
+        <w:t>docker build .</w:t>
+      </w:r>
+    </w:p>
+    <w:p/>
+    <w:p>
+      <w:pPr>
+        <w:rPr>
+          <w:b/>
+          <w:bCs/>
+        </w:rPr>
+      </w:pPr>
+      <w:r>
+        <w:rPr>
+          <w:b/>
+          <w:bCs/>
+        </w:rPr>
+        <w:t>Docker-compose:</w:t>
+      </w:r>
+    </w:p>
+    <w:p>
+      <w:r>
+        <w:t>We are initializing docker compose for our project, after configuring run:</w:t>
+      </w:r>
+    </w:p>
+    <w:p>
+      <w:pPr>
+        <w:rPr>
+          <w:rFonts w:ascii="Consolas" w:hAnsi="Consolas"/>
+          <w:color w:val="3FB950"/>
+          <w:sz w:val="21"/>
+          <w:szCs w:val="21"/>
+          <w:shd w:val="clear" w:color="auto" w:fill="0D1117"/>
+        </w:rPr>
+      </w:pPr>
+      <w:r>
+        <w:rPr>
+          <w:rFonts w:ascii="Consolas" w:hAnsi="Consolas"/>
+          <w:color w:val="3FB950"/>
+          <w:sz w:val="21"/>
+          <w:szCs w:val="21"/>
+          <w:shd w:val="clear" w:color="auto" w:fill="0D1117"/>
+        </w:rPr>
+        <w:t>docker-compose build</w:t>
+      </w:r>
+    </w:p>
+    <w:p>
+      <w:pPr>
+        <w:rPr>
+          <w:rFonts w:ascii="Consolas" w:hAnsi="Consolas"/>
+          <w:color w:val="3FB950"/>
+          <w:sz w:val="21"/>
+          <w:szCs w:val="21"/>
+          <w:shd w:val="clear" w:color="auto" w:fill="0D1117"/>
+        </w:rPr>
+      </w:pPr>
+    </w:p>
+    <w:p>
+      <w:pPr>
+        <w:rPr>
+          <w:rFonts w:ascii="Consolas" w:hAnsi="Consolas"/>
+          <w:color w:val="3FB950"/>
+          <w:sz w:val="21"/>
+          <w:szCs w:val="21"/>
+          <w:shd w:val="clear" w:color="auto" w:fill="0D1117"/>
+        </w:rPr>
+      </w:pPr>
+    </w:p>
+    <w:p>
+      <w:pPr>
+        <w:rPr>
+          <w:b/>
+          <w:bCs/>
+          <w:sz w:val="28"/>
+          <w:szCs w:val="28"/>
+        </w:rPr>
+      </w:pPr>
+      <w:r>
+        <w:rPr>
+          <w:b/>
+          <w:bCs/>
+          <w:sz w:val="28"/>
+          <w:szCs w:val="28"/>
+        </w:rPr>
+        <w:t>Linting:</w:t>
+      </w:r>
+    </w:p>
+    <w:p>
+      <w:pPr>
         <w:rPr>
           <w:rFonts w:ascii="Roboto" w:hAnsi="Roboto"/>
           <w:color w:val="1C1D1F"/>
@@ -187,9 +349,7 @@
           <w:szCs w:val="21"/>
           <w:shd w:val="clear" w:color="auto" w:fill="ACD2CC"/>
         </w:rPr>
-        <w:t>Dockerfile</w:t>
-      </w:r>
-      <w:proofErr w:type="spellEnd"/>
+      </w:pPr>
       <w:r>
         <w:rPr>
           <w:rFonts w:ascii="Roboto" w:hAnsi="Roboto"/>
@@ -198,104 +358,33 @@
           <w:szCs w:val="21"/>
           <w:shd w:val="clear" w:color="auto" w:fill="ACD2CC"/>
         </w:rPr>
-        <w:t xml:space="preserve"> is used to build our image, which contains a </w:t>
-      </w:r>
-      <w:proofErr w:type="gramStart"/>
-      <w:r>
-        <w:rPr>
-          <w:rFonts w:ascii="Roboto" w:hAnsi="Roboto"/>
-          <w:color w:val="1C1D1F"/>
-          <w:sz w:val="21"/>
-          <w:szCs w:val="21"/>
-          <w:shd w:val="clear" w:color="auto" w:fill="ACD2CC"/>
-        </w:rPr>
-        <w:t>mini Linux</w:t>
-      </w:r>
-      <w:proofErr w:type="gramEnd"/>
-      <w:r>
-        <w:rPr>
-          <w:rFonts w:ascii="Roboto" w:hAnsi="Roboto"/>
-          <w:color w:val="1C1D1F"/>
-          <w:sz w:val="21"/>
-          <w:szCs w:val="21"/>
-          <w:shd w:val="clear" w:color="auto" w:fill="ACD2CC"/>
-        </w:rPr>
-        <w:t xml:space="preserve"> Operating System with all the dependencies needed to run our project.</w:t>
-      </w:r>
-    </w:p>
-    <w:p/>
-    <w:p>
-      <w:r>
-        <w:t xml:space="preserve">In </w:t>
-      </w:r>
-      <w:proofErr w:type="spellStart"/>
-      <w:r>
-        <w:t>Dockerfile</w:t>
-      </w:r>
-      <w:proofErr w:type="spellEnd"/>
-      <w:r>
-        <w:t xml:space="preserve"> we performed:</w:t>
-      </w:r>
-    </w:p>
-    <w:p>
-      <w:pPr>
-        <w:pStyle w:val="ListParagraph"/>
-        <w:numPr>
-          <w:ilvl w:val="0"/>
-          <w:numId w:val="1"/>
-        </w:numPr>
-      </w:pPr>
-      <w:r>
-        <w:t>Copy operation from local to docker</w:t>
-      </w:r>
-    </w:p>
-    <w:p>
-      <w:pPr>
-        <w:pStyle w:val="ListParagraph"/>
-        <w:numPr>
-          <w:ilvl w:val="0"/>
-          <w:numId w:val="1"/>
-        </w:numPr>
-      </w:pPr>
-      <w:r>
-        <w:t>Created a virtual env. on docker</w:t>
-      </w:r>
-    </w:p>
-    <w:p>
-      <w:pPr>
-        <w:pStyle w:val="ListParagraph"/>
-        <w:numPr>
-          <w:ilvl w:val="0"/>
-          <w:numId w:val="1"/>
-        </w:numPr>
-      </w:pPr>
-      <w:r>
-        <w:t>Created a user for docker named “</w:t>
-      </w:r>
-      <w:proofErr w:type="spellStart"/>
-      <w:r>
-        <w:t>django</w:t>
-      </w:r>
-      <w:proofErr w:type="spellEnd"/>
-      <w:r>
-        <w:t>-user”</w:t>
-      </w:r>
-    </w:p>
-    <w:p>
-      <w:pPr>
-        <w:pStyle w:val="ListParagraph"/>
-        <w:numPr>
-          <w:ilvl w:val="0"/>
-          <w:numId w:val="1"/>
-        </w:numPr>
-      </w:pPr>
-      <w:r>
-        <w:t>Set the python env. path</w:t>
-      </w:r>
-    </w:p>
-    <w:p>
-      <w:r>
-        <w:t>Create an app folder in main DIR and run:</w:t>
+        <w:lastRenderedPageBreak/>
+        <w:t>That’s right! Linting is used to ensure code is formatted correctly. It highlights issues like invalid tab spacing and line lengths.</w:t>
+      </w:r>
+    </w:p>
+    <w:p>
+      <w:pPr>
+        <w:rPr>
+          <w:b/>
+          <w:bCs/>
+          <w:sz w:val="28"/>
+          <w:szCs w:val="28"/>
+        </w:rPr>
+      </w:pPr>
+    </w:p>
+    <w:p>
+      <w:r>
+        <w:t>We will use “flake8” for linting</w:t>
+      </w:r>
+    </w:p>
+    <w:p>
+      <w:r>
+        <w:t xml:space="preserve">Now make changes in docker-compose, Dockerfile and create .flake8 </w:t>
+      </w:r>
+    </w:p>
+    <w:p>
+      <w:r>
+        <w:t>To check if flake8 is installed correctly or not type:</w:t>
       </w:r>
     </w:p>
     <w:p>
@@ -316,9 +405,8 @@
           <w:szCs w:val="21"/>
           <w:shd w:val="clear" w:color="auto" w:fill="0D1117"/>
         </w:rPr>
-        <w:t xml:space="preserve">docker </w:t>
-      </w:r>
-      <w:proofErr w:type="gramStart"/>
+        <w:t>docker-compose run --rm app sh -c "flake8"</w:t>
+      </w:r>
       <w:r>
         <w:rPr>
           <w:rFonts w:ascii="Consolas" w:hAnsi="Consolas"/>
@@ -327,29 +415,7 @@
           <w:szCs w:val="21"/>
           <w:shd w:val="clear" w:color="auto" w:fill="0D1117"/>
         </w:rPr>
-        <w:t>build .</w:t>
-      </w:r>
-      <w:proofErr w:type="gramEnd"/>
-    </w:p>
-    <w:p/>
-    <w:p>
-      <w:pPr>
-        <w:rPr>
-          <w:b/>
-          <w:bCs/>
-        </w:rPr>
-      </w:pPr>
-      <w:r>
-        <w:rPr>
-          <w:b/>
-          <w:bCs/>
-        </w:rPr>
-        <w:t>Docker-compose:</w:t>
-      </w:r>
-    </w:p>
-    <w:p>
-      <w:r>
-        <w:t>We are initializing docker compose for our project, after configuring run:</w:t>
+        <w:t xml:space="preserve"> </w:t>
       </w:r>
     </w:p>
     <w:p>
@@ -362,7 +428,28 @@
           <w:shd w:val="clear" w:color="auto" w:fill="0D1117"/>
         </w:rPr>
       </w:pPr>
-      <w:r>
+    </w:p>
+    <w:p>
+      <w:pPr>
+        <w:rPr>
+          <w:b/>
+          <w:bCs/>
+          <w:sz w:val="28"/>
+          <w:szCs w:val="28"/>
+        </w:rPr>
+      </w:pPr>
+      <w:r>
+        <w:rPr>
+          <w:b/>
+          <w:bCs/>
+          <w:sz w:val="28"/>
+          <w:szCs w:val="28"/>
+        </w:rPr>
+        <w:t>Create Project:</w:t>
+      </w:r>
+    </w:p>
+    <w:p>
+      <w:pPr>
         <w:rPr>
           <w:rFonts w:ascii="Consolas" w:hAnsi="Consolas"/>
           <w:color w:val="3FB950"/>
@@ -370,11 +457,8 @@
           <w:szCs w:val="21"/>
           <w:shd w:val="clear" w:color="auto" w:fill="0D1117"/>
         </w:rPr>
-        <w:t>docker-compose build</w:t>
-      </w:r>
-    </w:p>
-    <w:p>
-      <w:pPr>
+      </w:pPr>
+      <w:r>
         <w:rPr>
           <w:rFonts w:ascii="Consolas" w:hAnsi="Consolas"/>
           <w:color w:val="3FB950"/>
@@ -382,7 +466,27 @@
           <w:szCs w:val="21"/>
           <w:shd w:val="clear" w:color="auto" w:fill="0D1117"/>
         </w:rPr>
-      </w:pPr>
+        <w:t>docker-compose run --rm app sh -c "django-admin startproject app ."</w:t>
+      </w:r>
+    </w:p>
+    <w:p>
+      <w:pPr>
+        <w:rPr>
+          <w:b/>
+          <w:bCs/>
+          <w:sz w:val="28"/>
+          <w:szCs w:val="28"/>
+        </w:rPr>
+      </w:pPr>
+      <w:r>
+        <w:rPr>
+          <w:b/>
+          <w:bCs/>
+          <w:sz w:val="28"/>
+          <w:szCs w:val="28"/>
+        </w:rPr>
+        <w:t>Run Server in Docker:</w:t>
+      </w:r>
     </w:p>
     <w:p>
       <w:pPr>
@@ -394,91 +498,7 @@
           <w:shd w:val="clear" w:color="auto" w:fill="0D1117"/>
         </w:rPr>
       </w:pPr>
-    </w:p>
-    <w:p>
-      <w:pPr>
-        <w:rPr>
-          <w:b/>
-          <w:bCs/>
-          <w:sz w:val="28"/>
-          <w:szCs w:val="28"/>
-        </w:rPr>
-      </w:pPr>
-      <w:r>
-        <w:rPr>
-          <w:b/>
-          <w:bCs/>
-          <w:sz w:val="28"/>
-          <w:szCs w:val="28"/>
-        </w:rPr>
-        <w:t>Linting:</w:t>
-      </w:r>
-    </w:p>
-    <w:p>
-      <w:pPr>
-        <w:rPr>
-          <w:rFonts w:ascii="Roboto" w:hAnsi="Roboto"/>
-          <w:color w:val="1C1D1F"/>
-          <w:sz w:val="21"/>
-          <w:szCs w:val="21"/>
-          <w:shd w:val="clear" w:color="auto" w:fill="ACD2CC"/>
-        </w:rPr>
-      </w:pPr>
-      <w:r>
-        <w:rPr>
-          <w:rFonts w:ascii="Roboto" w:hAnsi="Roboto"/>
-          <w:color w:val="1C1D1F"/>
-          <w:sz w:val="21"/>
-          <w:szCs w:val="21"/>
-          <w:shd w:val="clear" w:color="auto" w:fill="ACD2CC"/>
-        </w:rPr>
-        <w:t>That’s right! Linting is used to ensure code is formatted correctly. It highlights issues like invalid tab spacing and line lengths.</w:t>
-      </w:r>
-    </w:p>
-    <w:p>
-      <w:pPr>
-        <w:rPr>
-          <w:b/>
-          <w:bCs/>
-          <w:sz w:val="28"/>
-          <w:szCs w:val="28"/>
-        </w:rPr>
-      </w:pPr>
-    </w:p>
-    <w:p>
-      <w:r>
-        <w:lastRenderedPageBreak/>
-        <w:t>We will use “flake8” for linting</w:t>
-      </w:r>
-    </w:p>
-    <w:p>
-      <w:r>
-        <w:t xml:space="preserve">Now make changes in docker-compose, </w:t>
-      </w:r>
-      <w:proofErr w:type="spellStart"/>
-      <w:r>
-        <w:t>Dockerfile</w:t>
-      </w:r>
-      <w:proofErr w:type="spellEnd"/>
-      <w:r>
-        <w:t xml:space="preserve"> and </w:t>
-      </w:r>
-      <w:proofErr w:type="gramStart"/>
-      <w:r>
-        <w:t>create .flake</w:t>
-      </w:r>
-      <w:proofErr w:type="gramEnd"/>
-      <w:r>
-        <w:t xml:space="preserve">8 </w:t>
-      </w:r>
-    </w:p>
-    <w:p>
-      <w:r>
-        <w:t>To check if flake8 is installed correctly or not type:</w:t>
-      </w:r>
-    </w:p>
-    <w:p>
-      <w:pPr>
+      <w:r>
         <w:rPr>
           <w:rFonts w:ascii="Consolas" w:hAnsi="Consolas"/>
           <w:color w:val="3FB950"/>
@@ -486,8 +506,11 @@
           <w:szCs w:val="21"/>
           <w:shd w:val="clear" w:color="auto" w:fill="0D1117"/>
         </w:rPr>
-      </w:pPr>
-      <w:r>
+        <w:t>docker-compose up</w:t>
+      </w:r>
+    </w:p>
+    <w:p>
+      <w:pPr>
         <w:rPr>
           <w:rFonts w:ascii="Consolas" w:hAnsi="Consolas"/>
           <w:color w:val="3FB950"/>
@@ -495,229 +518,6 @@
           <w:szCs w:val="21"/>
           <w:shd w:val="clear" w:color="auto" w:fill="0D1117"/>
         </w:rPr>
-        <w:t xml:space="preserve">docker-compose run --rm app </w:t>
-      </w:r>
-      <w:proofErr w:type="spellStart"/>
-      <w:r>
-        <w:rPr>
-          <w:rFonts w:ascii="Consolas" w:hAnsi="Consolas"/>
-          <w:color w:val="3FB950"/>
-          <w:sz w:val="21"/>
-          <w:szCs w:val="21"/>
-          <w:shd w:val="clear" w:color="auto" w:fill="0D1117"/>
-        </w:rPr>
-        <w:t>sh</w:t>
-      </w:r>
-      <w:proofErr w:type="spellEnd"/>
-      <w:r>
-        <w:rPr>
-          <w:rFonts w:ascii="Consolas" w:hAnsi="Consolas"/>
-          <w:color w:val="3FB950"/>
-          <w:sz w:val="21"/>
-          <w:szCs w:val="21"/>
-          <w:shd w:val="clear" w:color="auto" w:fill="0D1117"/>
-        </w:rPr>
-        <w:t xml:space="preserve"> -c "flake8"</w:t>
-      </w:r>
-      <w:r>
-        <w:rPr>
-          <w:rFonts w:ascii="Consolas" w:hAnsi="Consolas"/>
-          <w:color w:val="3FB950"/>
-          <w:sz w:val="21"/>
-          <w:szCs w:val="21"/>
-          <w:shd w:val="clear" w:color="auto" w:fill="0D1117"/>
-        </w:rPr>
-        <w:t xml:space="preserve"> </w:t>
-      </w:r>
-    </w:p>
-    <w:p>
-      <w:pPr>
-        <w:rPr>
-          <w:rFonts w:ascii="Consolas" w:hAnsi="Consolas"/>
-          <w:color w:val="3FB950"/>
-          <w:sz w:val="21"/>
-          <w:szCs w:val="21"/>
-          <w:shd w:val="clear" w:color="auto" w:fill="0D1117"/>
-        </w:rPr>
-      </w:pPr>
-    </w:p>
-    <w:p>
-      <w:pPr>
-        <w:rPr>
-          <w:b/>
-          <w:bCs/>
-          <w:sz w:val="28"/>
-          <w:szCs w:val="28"/>
-        </w:rPr>
-      </w:pPr>
-      <w:r>
-        <w:rPr>
-          <w:b/>
-          <w:bCs/>
-          <w:sz w:val="28"/>
-          <w:szCs w:val="28"/>
-        </w:rPr>
-        <w:t>Create Project:</w:t>
-      </w:r>
-    </w:p>
-    <w:p>
-      <w:pPr>
-        <w:rPr>
-          <w:rFonts w:ascii="Consolas" w:hAnsi="Consolas"/>
-          <w:color w:val="3FB950"/>
-          <w:sz w:val="21"/>
-          <w:szCs w:val="21"/>
-          <w:shd w:val="clear" w:color="auto" w:fill="0D1117"/>
-        </w:rPr>
-      </w:pPr>
-      <w:r>
-        <w:rPr>
-          <w:rFonts w:ascii="Consolas" w:hAnsi="Consolas"/>
-          <w:color w:val="3FB950"/>
-          <w:sz w:val="21"/>
-          <w:szCs w:val="21"/>
-          <w:shd w:val="clear" w:color="auto" w:fill="0D1117"/>
-        </w:rPr>
-        <w:t xml:space="preserve">docker-compose run --rm app </w:t>
-      </w:r>
-      <w:proofErr w:type="spellStart"/>
-      <w:r>
-        <w:rPr>
-          <w:rFonts w:ascii="Consolas" w:hAnsi="Consolas"/>
-          <w:color w:val="3FB950"/>
-          <w:sz w:val="21"/>
-          <w:szCs w:val="21"/>
-          <w:shd w:val="clear" w:color="auto" w:fill="0D1117"/>
-        </w:rPr>
-        <w:t>sh</w:t>
-      </w:r>
-      <w:proofErr w:type="spellEnd"/>
-      <w:r>
-        <w:rPr>
-          <w:rFonts w:ascii="Consolas" w:hAnsi="Consolas"/>
-          <w:color w:val="3FB950"/>
-          <w:sz w:val="21"/>
-          <w:szCs w:val="21"/>
-          <w:shd w:val="clear" w:color="auto" w:fill="0D1117"/>
-        </w:rPr>
-        <w:t xml:space="preserve"> -c "</w:t>
-      </w:r>
-      <w:proofErr w:type="spellStart"/>
-      <w:r>
-        <w:rPr>
-          <w:rFonts w:ascii="Consolas" w:hAnsi="Consolas"/>
-          <w:color w:val="3FB950"/>
-          <w:sz w:val="21"/>
-          <w:szCs w:val="21"/>
-          <w:shd w:val="clear" w:color="auto" w:fill="0D1117"/>
-        </w:rPr>
-        <w:t>django</w:t>
-      </w:r>
-      <w:proofErr w:type="spellEnd"/>
-      <w:r>
-        <w:rPr>
-          <w:rFonts w:ascii="Consolas" w:hAnsi="Consolas"/>
-          <w:color w:val="3FB950"/>
-          <w:sz w:val="21"/>
-          <w:szCs w:val="21"/>
-          <w:shd w:val="clear" w:color="auto" w:fill="0D1117"/>
-        </w:rPr>
-        <w:t xml:space="preserve">-admin </w:t>
-      </w:r>
-      <w:proofErr w:type="spellStart"/>
-      <w:r>
-        <w:rPr>
-          <w:rFonts w:ascii="Consolas" w:hAnsi="Consolas"/>
-          <w:color w:val="3FB950"/>
-          <w:sz w:val="21"/>
-          <w:szCs w:val="21"/>
-          <w:shd w:val="clear" w:color="auto" w:fill="0D1117"/>
-        </w:rPr>
-        <w:t>startproject</w:t>
-      </w:r>
-      <w:proofErr w:type="spellEnd"/>
-      <w:r>
-        <w:rPr>
-          <w:rFonts w:ascii="Consolas" w:hAnsi="Consolas"/>
-          <w:color w:val="3FB950"/>
-          <w:sz w:val="21"/>
-          <w:szCs w:val="21"/>
-          <w:shd w:val="clear" w:color="auto" w:fill="0D1117"/>
-        </w:rPr>
-        <w:t xml:space="preserve"> </w:t>
-      </w:r>
-      <w:proofErr w:type="gramStart"/>
-      <w:r>
-        <w:rPr>
-          <w:rFonts w:ascii="Consolas" w:hAnsi="Consolas"/>
-          <w:color w:val="3FB950"/>
-          <w:sz w:val="21"/>
-          <w:szCs w:val="21"/>
-          <w:shd w:val="clear" w:color="auto" w:fill="0D1117"/>
-        </w:rPr>
-        <w:t>app .</w:t>
-      </w:r>
-      <w:proofErr w:type="gramEnd"/>
-      <w:r>
-        <w:rPr>
-          <w:rFonts w:ascii="Consolas" w:hAnsi="Consolas"/>
-          <w:color w:val="3FB950"/>
-          <w:sz w:val="21"/>
-          <w:szCs w:val="21"/>
-          <w:shd w:val="clear" w:color="auto" w:fill="0D1117"/>
-        </w:rPr>
-        <w:t>"</w:t>
-      </w:r>
-    </w:p>
-    <w:p>
-      <w:pPr>
-        <w:rPr>
-          <w:b/>
-          <w:bCs/>
-          <w:sz w:val="28"/>
-          <w:szCs w:val="28"/>
-        </w:rPr>
-      </w:pPr>
-      <w:r>
-        <w:rPr>
-          <w:b/>
-          <w:bCs/>
-          <w:sz w:val="28"/>
-          <w:szCs w:val="28"/>
-        </w:rPr>
-        <w:t>Run Server in Docker:</w:t>
-      </w:r>
-    </w:p>
-    <w:p>
-      <w:pPr>
-        <w:rPr>
-          <w:rFonts w:ascii="Consolas" w:hAnsi="Consolas"/>
-          <w:color w:val="3FB950"/>
-          <w:sz w:val="21"/>
-          <w:szCs w:val="21"/>
-          <w:shd w:val="clear" w:color="auto" w:fill="0D1117"/>
-        </w:rPr>
-      </w:pPr>
-      <w:r>
-        <w:rPr>
-          <w:rFonts w:ascii="Consolas" w:hAnsi="Consolas"/>
-          <w:color w:val="3FB950"/>
-          <w:sz w:val="21"/>
-          <w:szCs w:val="21"/>
-          <w:shd w:val="clear" w:color="auto" w:fill="0D1117"/>
-        </w:rPr>
-        <w:t>docker-compose up</w:t>
-      </w:r>
-    </w:p>
-    <w:p>
-      <w:pPr>
-        <w:rPr>
-          <w:rFonts w:ascii="Consolas" w:hAnsi="Consolas"/>
-          <w:color w:val="3FB950"/>
-          <w:sz w:val="21"/>
-          <w:szCs w:val="21"/>
-          <w:shd w:val="clear" w:color="auto" w:fill="0D1117"/>
-        </w:rPr>
       </w:pPr>
     </w:p>
     <w:p>
@@ -792,15 +592,7 @@
         <w:t xml:space="preserve">Our trigger for </w:t>
       </w:r>
       <w:r>
-        <w:t xml:space="preserve">CI/CD is push operation on </w:t>
-      </w:r>
-      <w:proofErr w:type="spellStart"/>
-      <w:r>
-        <w:t>github</w:t>
-      </w:r>
-      <w:proofErr w:type="spellEnd"/>
-      <w:r>
-        <w:t>.</w:t>
+        <w:t>CI/CD is push operation on github.</w:t>
       </w:r>
     </w:p>
     <w:p/>
@@ -821,28 +613,7 @@
     </w:p>
     <w:p>
       <w:r>
-        <w:t>Make a folder in main file</w:t>
-      </w:r>
-      <w:proofErr w:type="gramStart"/>
-      <w:r>
-        <w:t>: .</w:t>
-      </w:r>
-      <w:proofErr w:type="spellStart"/>
-      <w:r>
-        <w:t>github</w:t>
-      </w:r>
-      <w:proofErr w:type="spellEnd"/>
-      <w:proofErr w:type="gramEnd"/>
-      <w:r>
-        <w:t xml:space="preserve">/workflows -&gt; in it create a file -&gt; </w:t>
-      </w:r>
-      <w:proofErr w:type="spellStart"/>
-      <w:r>
-        <w:t>checks.yml</w:t>
-      </w:r>
-      <w:proofErr w:type="spellEnd"/>
-      <w:r>
-        <w:t>:</w:t>
+        <w:t>Make a folder in main file: .github/workflows -&gt; in it create a file -&gt; checks.yml:</w:t>
       </w:r>
     </w:p>
     <w:p>
@@ -924,29 +695,8 @@
           <w:szCs w:val="21"/>
           <w:lang w:eastAsia="en-IN"/>
         </w:rPr>
-        <w:t xml:space="preserve">docker-compose run --rm app </w:t>
-      </w:r>
-      <w:proofErr w:type="spellStart"/>
-      <w:r>
-        <w:rPr>
-          <w:rFonts w:ascii="Consolas" w:eastAsia="Times New Roman" w:hAnsi="Consolas" w:cs="Times New Roman"/>
-          <w:color w:val="CE9178"/>
-          <w:sz w:val="21"/>
-          <w:szCs w:val="21"/>
-          <w:lang w:eastAsia="en-IN"/>
-        </w:rPr>
-        <w:t>sh</w:t>
-      </w:r>
-      <w:proofErr w:type="spellEnd"/>
-      <w:r>
-        <w:rPr>
-          <w:rFonts w:ascii="Consolas" w:eastAsia="Times New Roman" w:hAnsi="Consolas" w:cs="Times New Roman"/>
-          <w:color w:val="CE9178"/>
-          <w:sz w:val="21"/>
-          <w:szCs w:val="21"/>
-          <w:lang w:eastAsia="en-IN"/>
-        </w:rPr>
-        <w:t xml:space="preserve"> -c "python manage.py test"</w:t>
+        <w:lastRenderedPageBreak/>
+        <w:t>docker-compose run --rm app sh -c "python manage.py test"</w:t>
       </w:r>
     </w:p>
     <w:p/>
@@ -962,7 +712,6 @@
     </w:p>
     <w:p>
       <w:r>
-        <w:lastRenderedPageBreak/>
         <w:t xml:space="preserve">steps: we have- </w:t>
       </w:r>
     </w:p>
@@ -1038,15 +787,7 @@
         <w:t>Create a file named</w:t>
       </w:r>
       <w:r>
-        <w:t xml:space="preserve"> tests.py or a folder named test or create a dir named tests and in it define an __init_</w:t>
-      </w:r>
-      <w:proofErr w:type="gramStart"/>
-      <w:r>
-        <w:t>_(</w:t>
-      </w:r>
-      <w:proofErr w:type="gramEnd"/>
-      <w:r>
-        <w:t>) file</w:t>
+        <w:t xml:space="preserve"> tests.py or a folder named test or create a dir named tests and in it define an __init__() file</w:t>
       </w:r>
       <w:r>
         <w:t>, start files in module with test prefix and also start function name with test_</w:t>
@@ -1426,6 +1167,7 @@
       <w:r>
         <w:rPr>
           <w:rFonts w:asciiTheme="minorHAnsi" w:eastAsiaTheme="minorHAnsi" w:hAnsiTheme="minorHAnsi" w:cstheme="minorBidi"/>
+          <w:noProof/>
           <w:sz w:val="22"/>
           <w:szCs w:val="22"/>
           <w:lang w:eastAsia="en-US"/>
@@ -1522,6 +1264,486 @@
       </w:r>
     </w:p>
     <w:p/>
+    <w:p>
+      <w:pPr>
+        <w:rPr>
+          <w:rFonts w:ascii="Source Sans Pro" w:eastAsia="Times New Roman" w:hAnsi="Source Sans Pro" w:cs="Times New Roman"/>
+          <w:b/>
+          <w:bCs/>
+          <w:color w:val="222222"/>
+          <w:sz w:val="36"/>
+          <w:szCs w:val="36"/>
+          <w:lang w:eastAsia="en-IN"/>
+        </w:rPr>
+      </w:pPr>
+      <w:r>
+        <w:rPr>
+          <w:rFonts w:ascii="Source Sans Pro" w:eastAsia="Times New Roman" w:hAnsi="Source Sans Pro" w:cs="Times New Roman"/>
+          <w:b/>
+          <w:bCs/>
+          <w:color w:val="222222"/>
+          <w:sz w:val="36"/>
+          <w:szCs w:val="36"/>
+          <w:lang w:eastAsia="en-IN"/>
+        </w:rPr>
+        <w:t>Wait_for_db:</w:t>
+      </w:r>
+    </w:p>
+    <w:p>
+      <w:r>
+        <w:t>We are creating a custom command in Django which we will be able to run from manage.py, When are executing two containers on docker:</w:t>
+      </w:r>
+    </w:p>
+    <w:p>
+      <w:r>
+        <w:rPr>
+          <w:noProof/>
+        </w:rPr>
+        <w:drawing>
+          <wp:inline distT="0" distB="0" distL="0" distR="0" wp14:anchorId="0A780573" wp14:editId="4AD4B18E">
+            <wp:extent cx="5731510" cy="3209925"/>
+            <wp:effectExtent l="0" t="0" r="2540" b="9525"/>
+            <wp:docPr id="7" name="Picture 7"/>
+            <wp:cNvGraphicFramePr>
+              <a:graphicFrameLocks xmlns:a="http://schemas.openxmlformats.org/drawingml/2006/main" noChangeAspect="1"/>
+            </wp:cNvGraphicFramePr>
+            <a:graphic xmlns:a="http://schemas.openxmlformats.org/drawingml/2006/main">
+              <a:graphicData uri="http://schemas.openxmlformats.org/drawingml/2006/picture">
+                <pic:pic xmlns:pic="http://schemas.openxmlformats.org/drawingml/2006/picture">
+                  <pic:nvPicPr>
+                    <pic:cNvPr id="7" name="Picture 7"/>
+                    <pic:cNvPicPr/>
+                  </pic:nvPicPr>
+                  <pic:blipFill>
+                    <a:blip r:embed="rId18" cstate="print">
+                      <a:extLst>
+                        <a:ext uri="{28A0092B-C50C-407E-A947-70E740481C1C}">
+                          <a14:useLocalDpi xmlns:a14="http://schemas.microsoft.com/office/drawing/2010/main" val="0"/>
+                        </a:ext>
+                      </a:extLst>
+                    </a:blip>
+                    <a:stretch>
+                      <a:fillRect/>
+                    </a:stretch>
+                  </pic:blipFill>
+                  <pic:spPr>
+                    <a:xfrm>
+                      <a:off x="0" y="0"/>
+                      <a:ext cx="5731510" cy="3209925"/>
+                    </a:xfrm>
+                    <a:prstGeom prst="rect">
+                      <a:avLst/>
+                    </a:prstGeom>
+                  </pic:spPr>
+                </pic:pic>
+              </a:graphicData>
+            </a:graphic>
+          </wp:inline>
+        </w:drawing>
+      </w:r>
+    </w:p>
+    <w:p>
+      <w:pPr>
+        <w:pStyle w:val="ListParagraph"/>
+        <w:numPr>
+          <w:ilvl w:val="0"/>
+          <w:numId w:val="3"/>
+        </w:numPr>
+      </w:pPr>
+      <w:r>
+        <w:t>For Django</w:t>
+      </w:r>
+    </w:p>
+    <w:p>
+      <w:pPr>
+        <w:pStyle w:val="ListParagraph"/>
+        <w:numPr>
+          <w:ilvl w:val="0"/>
+          <w:numId w:val="3"/>
+        </w:numPr>
+      </w:pPr>
+      <w:r>
+        <w:t>For Postgres</w:t>
+      </w:r>
+    </w:p>
+    <w:p>
+      <w:r>
+        <w:lastRenderedPageBreak/>
+        <w:t>We need Django to wait for postgres container to initialize and run sql properly for that we need to introduce this wait_for_db command otherwise they both will start at same time and Django container will throw an error that database is not running because Django container is dependent on the postgres service.</w:t>
+      </w:r>
+    </w:p>
+    <w:p>
+      <w:r>
+        <w:rPr>
+          <w:noProof/>
+        </w:rPr>
+        <w:drawing>
+          <wp:inline distT="0" distB="0" distL="0" distR="0" wp14:anchorId="6D218E8F" wp14:editId="1566C25E">
+            <wp:extent cx="5731510" cy="2320290"/>
+            <wp:effectExtent l="0" t="0" r="2540" b="3810"/>
+            <wp:docPr id="8" name="Picture 8"/>
+            <wp:cNvGraphicFramePr>
+              <a:graphicFrameLocks xmlns:a="http://schemas.openxmlformats.org/drawingml/2006/main" noChangeAspect="1"/>
+            </wp:cNvGraphicFramePr>
+            <a:graphic xmlns:a="http://schemas.openxmlformats.org/drawingml/2006/main">
+              <a:graphicData uri="http://schemas.openxmlformats.org/drawingml/2006/picture">
+                <pic:pic xmlns:pic="http://schemas.openxmlformats.org/drawingml/2006/picture">
+                  <pic:nvPicPr>
+                    <pic:cNvPr id="8" name="Picture 8"/>
+                    <pic:cNvPicPr/>
+                  </pic:nvPicPr>
+                  <pic:blipFill>
+                    <a:blip r:embed="rId19" cstate="print">
+                      <a:extLst>
+                        <a:ext uri="{28A0092B-C50C-407E-A947-70E740481C1C}">
+                          <a14:useLocalDpi xmlns:a14="http://schemas.microsoft.com/office/drawing/2010/main" val="0"/>
+                        </a:ext>
+                      </a:extLst>
+                    </a:blip>
+                    <a:stretch>
+                      <a:fillRect/>
+                    </a:stretch>
+                  </pic:blipFill>
+                  <pic:spPr>
+                    <a:xfrm>
+                      <a:off x="0" y="0"/>
+                      <a:ext cx="5731510" cy="2320290"/>
+                    </a:xfrm>
+                    <a:prstGeom prst="rect">
+                      <a:avLst/>
+                    </a:prstGeom>
+                  </pic:spPr>
+                </pic:pic>
+              </a:graphicData>
+            </a:graphic>
+          </wp:inline>
+        </w:drawing>
+      </w:r>
+    </w:p>
+    <w:p>
+      <w:r>
+        <w:t>See line 22.</w:t>
+      </w:r>
+    </w:p>
+    <w:p>
+      <w:r>
+        <w:t>Structure of creating a Django command, now we can run it with manage.py:-</w:t>
+      </w:r>
+    </w:p>
+    <w:p>
+      <w:r>
+        <w:rPr>
+          <w:noProof/>
+        </w:rPr>
+        <w:drawing>
+          <wp:inline distT="0" distB="0" distL="0" distR="0" wp14:anchorId="16597770" wp14:editId="04497991">
+            <wp:extent cx="1752752" cy="2911092"/>
+            <wp:effectExtent l="0" t="0" r="0" b="3810"/>
+            <wp:docPr id="9" name="Picture 9"/>
+            <wp:cNvGraphicFramePr>
+              <a:graphicFrameLocks xmlns:a="http://schemas.openxmlformats.org/drawingml/2006/main" noChangeAspect="1"/>
+            </wp:cNvGraphicFramePr>
+            <a:graphic xmlns:a="http://schemas.openxmlformats.org/drawingml/2006/main">
+              <a:graphicData uri="http://schemas.openxmlformats.org/drawingml/2006/picture">
+                <pic:pic xmlns:pic="http://schemas.openxmlformats.org/drawingml/2006/picture">
+                  <pic:nvPicPr>
+                    <pic:cNvPr id="9" name="Picture 9"/>
+                    <pic:cNvPicPr/>
+                  </pic:nvPicPr>
+                  <pic:blipFill>
+                    <a:blip r:embed="rId20">
+                      <a:extLst>
+                        <a:ext uri="{28A0092B-C50C-407E-A947-70E740481C1C}">
+                          <a14:useLocalDpi xmlns:a14="http://schemas.microsoft.com/office/drawing/2010/main" val="0"/>
+                        </a:ext>
+                      </a:extLst>
+                    </a:blip>
+                    <a:stretch>
+                      <a:fillRect/>
+                    </a:stretch>
+                  </pic:blipFill>
+                  <pic:spPr>
+                    <a:xfrm>
+                      <a:off x="0" y="0"/>
+                      <a:ext cx="1752752" cy="2911092"/>
+                    </a:xfrm>
+                    <a:prstGeom prst="rect">
+                      <a:avLst/>
+                    </a:prstGeom>
+                  </pic:spPr>
+                </pic:pic>
+              </a:graphicData>
+            </a:graphic>
+          </wp:inline>
+        </w:drawing>
+      </w:r>
+    </w:p>
+    <w:p>
+      <w:r>
+        <w:t>app – project_name</w:t>
+      </w:r>
+    </w:p>
+    <w:p>
+      <w:r>
+        <w:t>core – app_name</w:t>
+      </w:r>
+    </w:p>
+    <w:p>
+      <w:r>
+        <w:t>core =&gt; management =&gt; commands =&gt; wait_for_db</w:t>
+      </w:r>
+    </w:p>
+    <w:p>
+      <w:r>
+        <w:t xml:space="preserve"> create __init__.py in all of the above directories.</w:t>
+      </w:r>
+    </w:p>
+    <w:p/>
+    <w:p/>
+    <w:p/>
+    <w:p>
+      <w:pPr>
+        <w:pStyle w:val="NormalWeb"/>
+        <w:shd w:val="clear" w:color="auto" w:fill="FFFFFF"/>
+        <w:spacing w:before="0" w:beforeAutospacing="0"/>
+        <w:jc w:val="both"/>
+        <w:rPr>
+          <w:rFonts w:ascii="Source Sans Pro" w:hAnsi="Source Sans Pro"/>
+          <w:b/>
+          <w:bCs/>
+          <w:color w:val="222222"/>
+          <w:sz w:val="36"/>
+          <w:szCs w:val="36"/>
+        </w:rPr>
+      </w:pPr>
+      <w:r>
+        <w:rPr>
+          <w:rFonts w:ascii="Source Sans Pro" w:hAnsi="Source Sans Pro"/>
+          <w:b/>
+          <w:bCs/>
+          <w:color w:val="222222"/>
+          <w:sz w:val="36"/>
+          <w:szCs w:val="36"/>
+        </w:rPr>
+        <w:lastRenderedPageBreak/>
+        <w:t>Always create a custom user model:</w:t>
+      </w:r>
+    </w:p>
+    <w:p>
+      <w:pPr>
+        <w:pStyle w:val="ListParagraph"/>
+        <w:numPr>
+          <w:ilvl w:val="0"/>
+          <w:numId w:val="4"/>
+        </w:numPr>
+      </w:pPr>
+      <w:r>
+        <w:t>We can set email as a login field</w:t>
+      </w:r>
+    </w:p>
+    <w:p>
+      <w:pPr>
+        <w:pStyle w:val="ListParagraph"/>
+        <w:numPr>
+          <w:ilvl w:val="0"/>
+          <w:numId w:val="4"/>
+        </w:numPr>
+      </w:pPr>
+      <w:r>
+        <w:t>Making changes later to it will be easy</w:t>
+      </w:r>
+    </w:p>
+    <w:p>
+      <w:pPr>
+        <w:rPr>
+          <w:rFonts w:ascii="Source Sans Pro" w:eastAsia="Times New Roman" w:hAnsi="Source Sans Pro" w:cs="Times New Roman"/>
+          <w:b/>
+          <w:bCs/>
+          <w:color w:val="222222"/>
+          <w:sz w:val="36"/>
+          <w:szCs w:val="36"/>
+          <w:lang w:eastAsia="en-IN"/>
+        </w:rPr>
+      </w:pPr>
+      <w:r>
+        <w:rPr>
+          <w:rFonts w:ascii="Source Sans Pro" w:eastAsia="Times New Roman" w:hAnsi="Source Sans Pro" w:cs="Times New Roman"/>
+          <w:b/>
+          <w:bCs/>
+          <w:color w:val="222222"/>
+          <w:sz w:val="36"/>
+          <w:szCs w:val="36"/>
+          <w:lang w:eastAsia="en-IN"/>
+        </w:rPr>
+        <w:t>Docker Volumes:</w:t>
+      </w:r>
+    </w:p>
+    <w:p>
+      <w:pPr>
+        <w:shd w:val="clear" w:color="auto" w:fill="202124"/>
+        <w:spacing w:line="240" w:lineRule="auto"/>
+        <w:rPr>
+          <w:rFonts w:ascii="Arial" w:eastAsia="Times New Roman" w:hAnsi="Arial" w:cs="Arial"/>
+          <w:color w:val="BDC1C6"/>
+          <w:sz w:val="24"/>
+          <w:szCs w:val="24"/>
+          <w:lang w:eastAsia="en-IN"/>
+        </w:rPr>
+      </w:pPr>
+      <w:r>
+        <w:rPr>
+          <w:rFonts w:ascii="Arial" w:eastAsia="Times New Roman" w:hAnsi="Arial" w:cs="Arial"/>
+          <w:color w:val="BDC1C6"/>
+          <w:sz w:val="24"/>
+          <w:szCs w:val="24"/>
+          <w:lang w:eastAsia="en-IN"/>
+        </w:rPr>
+        <w:t>What does volume mean in Docker?</w:t>
+      </w:r>
+    </w:p>
+    <w:p>
+      <w:pPr>
+        <w:shd w:val="clear" w:color="auto" w:fill="202124"/>
+        <w:spacing w:after="0" w:line="240" w:lineRule="auto"/>
+        <w:rPr>
+          <w:rFonts w:ascii="Arial" w:eastAsia="Times New Roman" w:hAnsi="Arial" w:cs="Arial"/>
+          <w:color w:val="BDC1C6"/>
+          <w:sz w:val="27"/>
+          <w:szCs w:val="27"/>
+          <w:lang w:eastAsia="en-IN"/>
+        </w:rPr>
+      </w:pPr>
+      <w:r>
+        <w:rPr>
+          <w:rFonts w:ascii="Arial" w:eastAsia="Times New Roman" w:hAnsi="Arial" w:cs="Arial"/>
+          <w:color w:val="BDC1C6"/>
+          <w:sz w:val="24"/>
+          <w:szCs w:val="24"/>
+          <w:lang w:val="en" w:eastAsia="en-IN"/>
+        </w:rPr>
+        <w:t>What are Docker Volumes? Docker volumes are </w:t>
+      </w:r>
+      <w:r>
+        <w:rPr>
+          <w:rFonts w:ascii="Arial" w:eastAsia="Times New Roman" w:hAnsi="Arial" w:cs="Arial"/>
+          <w:b/>
+          <w:bCs/>
+          <w:color w:val="BDC1C6"/>
+          <w:sz w:val="24"/>
+          <w:szCs w:val="24"/>
+          <w:lang w:val="en" w:eastAsia="en-IN"/>
+        </w:rPr>
+        <w:t>file systems mounted on Docker containers to preserve data generated by the running container</w:t>
+      </w:r>
+      <w:r>
+        <w:rPr>
+          <w:rFonts w:ascii="Arial" w:eastAsia="Times New Roman" w:hAnsi="Arial" w:cs="Arial"/>
+          <w:color w:val="BDC1C6"/>
+          <w:sz w:val="24"/>
+          <w:szCs w:val="24"/>
+          <w:lang w:val="en" w:eastAsia="en-IN"/>
+        </w:rPr>
+        <w:t>. The volumes are stored on the host, independent of the container life cycle. This allows users to back up data and share file systems between containers easily.</w:t>
+      </w:r>
+    </w:p>
+    <w:p>
+      <w:pPr>
+        <w:shd w:val="clear" w:color="auto" w:fill="1E1E1E"/>
+        <w:spacing w:after="0" w:line="285" w:lineRule="atLeast"/>
+        <w:rPr>
+          <w:rFonts w:ascii="Consolas" w:eastAsia="Times New Roman" w:hAnsi="Consolas" w:cs="Times New Roman"/>
+          <w:color w:val="CE9178"/>
+          <w:sz w:val="21"/>
+          <w:szCs w:val="21"/>
+          <w:lang w:eastAsia="en-IN"/>
+        </w:rPr>
+      </w:pPr>
+      <w:r>
+        <w:rPr>
+          <w:rFonts w:ascii="Consolas" w:eastAsia="Times New Roman" w:hAnsi="Consolas" w:cs="Times New Roman"/>
+          <w:color w:val="CE9178"/>
+          <w:sz w:val="21"/>
+          <w:szCs w:val="21"/>
+          <w:lang w:eastAsia="en-IN"/>
+        </w:rPr>
+        <w:t xml:space="preserve">docker volume ls   </w:t>
+      </w:r>
+    </w:p>
+    <w:p>
+      <w:pPr>
+        <w:shd w:val="clear" w:color="auto" w:fill="1E1E1E"/>
+        <w:spacing w:after="0" w:line="285" w:lineRule="atLeast"/>
+        <w:rPr>
+          <w:rFonts w:ascii="Consolas" w:eastAsia="Times New Roman" w:hAnsi="Consolas" w:cs="Times New Roman"/>
+          <w:color w:val="CE9178"/>
+          <w:sz w:val="21"/>
+          <w:szCs w:val="21"/>
+          <w:lang w:eastAsia="en-IN"/>
+        </w:rPr>
+      </w:pPr>
+      <w:r>
+        <w:rPr>
+          <w:rFonts w:ascii="Consolas" w:eastAsia="Times New Roman" w:hAnsi="Consolas" w:cs="Times New Roman"/>
+          <w:color w:val="CE9178"/>
+          <w:sz w:val="21"/>
+          <w:szCs w:val="21"/>
+          <w:lang w:eastAsia="en-IN"/>
+        </w:rPr>
+        <w:t>docker volume rm &lt;volume_name&gt;</w:t>
+      </w:r>
+    </w:p>
+    <w:p/>
+    <w:p>
+      <w:pPr>
+        <w:rPr>
+          <w:rFonts w:ascii="Source Sans Pro" w:eastAsia="Times New Roman" w:hAnsi="Source Sans Pro" w:cs="Times New Roman"/>
+          <w:b/>
+          <w:bCs/>
+          <w:color w:val="222222"/>
+          <w:sz w:val="36"/>
+          <w:szCs w:val="36"/>
+          <w:lang w:eastAsia="en-IN"/>
+        </w:rPr>
+      </w:pPr>
+      <w:r>
+        <w:rPr>
+          <w:rFonts w:ascii="Source Sans Pro" w:eastAsia="Times New Roman" w:hAnsi="Source Sans Pro" w:cs="Times New Roman"/>
+          <w:b/>
+          <w:bCs/>
+          <w:color w:val="222222"/>
+          <w:sz w:val="36"/>
+          <w:szCs w:val="36"/>
+          <w:lang w:eastAsia="en-IN"/>
+        </w:rPr>
+        <w:t>Command for migrate:</w:t>
+      </w:r>
+    </w:p>
+    <w:p>
+      <w:pPr>
+        <w:shd w:val="clear" w:color="auto" w:fill="1E1E1E"/>
+        <w:spacing w:after="0" w:line="285" w:lineRule="atLeast"/>
+        <w:rPr>
+          <w:rFonts w:ascii="Consolas" w:eastAsia="Times New Roman" w:hAnsi="Consolas" w:cs="Times New Roman"/>
+          <w:color w:val="CE9178"/>
+          <w:sz w:val="21"/>
+          <w:szCs w:val="21"/>
+          <w:lang w:eastAsia="en-IN"/>
+        </w:rPr>
+      </w:pPr>
+      <w:r>
+        <w:rPr>
+          <w:rFonts w:ascii="Consolas" w:eastAsia="Times New Roman" w:hAnsi="Consolas" w:cs="Times New Roman"/>
+          <w:color w:val="CE9178"/>
+          <w:sz w:val="21"/>
+          <w:szCs w:val="21"/>
+          <w:lang w:eastAsia="en-IN"/>
+        </w:rPr>
+        <w:t>docker-compose run --rm app sh -c "python manage.py wait_for_db &amp;&amp; python manage.py migrate"</w:t>
+      </w:r>
+    </w:p>
+    <w:p/>
+    <w:p/>
+    <w:p/>
     <w:sectPr>
       <w:pgSz w:w="11906" w:h="16838"/>
       <w:pgMar w:top="1440" w:right="1440" w:bottom="1440" w:left="1440" w:header="708" w:footer="708" w:gutter="0"/>
@@ -1760,11 +1982,219 @@
       </w:rPr>
     </w:lvl>
   </w:abstractNum>
+  <w:abstractNum w:abstractNumId="2" w15:restartNumberingAfterBreak="0">
+    <w:nsid w:val="5E5B0F2A"/>
+    <w:multiLevelType w:val="hybridMultilevel"/>
+    <w:tmpl w:val="D49E71C8"/>
+    <w:lvl w:ilvl="0" w:tplc="40090001">
+      <w:start w:val="1"/>
+      <w:numFmt w:val="bullet"/>
+      <w:lvlText w:val=""/>
+      <w:lvlJc w:val="left"/>
+      <w:pPr>
+        <w:ind w:left="720" w:hanging="360"/>
+      </w:pPr>
+      <w:rPr>
+        <w:rFonts w:ascii="Symbol" w:hAnsi="Symbol" w:hint="default"/>
+      </w:rPr>
+    </w:lvl>
+    <w:lvl w:ilvl="1" w:tplc="40090003" w:tentative="1">
+      <w:start w:val="1"/>
+      <w:numFmt w:val="bullet"/>
+      <w:lvlText w:val="o"/>
+      <w:lvlJc w:val="left"/>
+      <w:pPr>
+        <w:ind w:left="1440" w:hanging="360"/>
+      </w:pPr>
+      <w:rPr>
+        <w:rFonts w:ascii="Courier New" w:hAnsi="Courier New" w:cs="Courier New" w:hint="default"/>
+      </w:rPr>
+    </w:lvl>
+    <w:lvl w:ilvl="2" w:tplc="40090005" w:tentative="1">
+      <w:start w:val="1"/>
+      <w:numFmt w:val="bullet"/>
+      <w:lvlText w:val=""/>
+      <w:lvlJc w:val="left"/>
+      <w:pPr>
+        <w:ind w:left="2160" w:hanging="360"/>
+      </w:pPr>
+      <w:rPr>
+        <w:rFonts w:ascii="Wingdings" w:hAnsi="Wingdings" w:hint="default"/>
+      </w:rPr>
+    </w:lvl>
+    <w:lvl w:ilvl="3" w:tplc="40090001" w:tentative="1">
+      <w:start w:val="1"/>
+      <w:numFmt w:val="bullet"/>
+      <w:lvlText w:val=""/>
+      <w:lvlJc w:val="left"/>
+      <w:pPr>
+        <w:ind w:left="2880" w:hanging="360"/>
+      </w:pPr>
+      <w:rPr>
+        <w:rFonts w:ascii="Symbol" w:hAnsi="Symbol" w:hint="default"/>
+      </w:rPr>
+    </w:lvl>
+    <w:lvl w:ilvl="4" w:tplc="40090003" w:tentative="1">
+      <w:start w:val="1"/>
+      <w:numFmt w:val="bullet"/>
+      <w:lvlText w:val="o"/>
+      <w:lvlJc w:val="left"/>
+      <w:pPr>
+        <w:ind w:left="3600" w:hanging="360"/>
+      </w:pPr>
+      <w:rPr>
+        <w:rFonts w:ascii="Courier New" w:hAnsi="Courier New" w:cs="Courier New" w:hint="default"/>
+      </w:rPr>
+    </w:lvl>
+    <w:lvl w:ilvl="5" w:tplc="40090005" w:tentative="1">
+      <w:start w:val="1"/>
+      <w:numFmt w:val="bullet"/>
+      <w:lvlText w:val=""/>
+      <w:lvlJc w:val="left"/>
+      <w:pPr>
+        <w:ind w:left="4320" w:hanging="360"/>
+      </w:pPr>
+      <w:rPr>
+        <w:rFonts w:ascii="Wingdings" w:hAnsi="Wingdings" w:hint="default"/>
+      </w:rPr>
+    </w:lvl>
+    <w:lvl w:ilvl="6" w:tplc="40090001" w:tentative="1">
+      <w:start w:val="1"/>
+      <w:numFmt w:val="bullet"/>
+      <w:lvlText w:val=""/>
+      <w:lvlJc w:val="left"/>
+      <w:pPr>
+        <w:ind w:left="5040" w:hanging="360"/>
+      </w:pPr>
+      <w:rPr>
+        <w:rFonts w:ascii="Symbol" w:hAnsi="Symbol" w:hint="default"/>
+      </w:rPr>
+    </w:lvl>
+    <w:lvl w:ilvl="7" w:tplc="40090003" w:tentative="1">
+      <w:start w:val="1"/>
+      <w:numFmt w:val="bullet"/>
+      <w:lvlText w:val="o"/>
+      <w:lvlJc w:val="left"/>
+      <w:pPr>
+        <w:ind w:left="5760" w:hanging="360"/>
+      </w:pPr>
+      <w:rPr>
+        <w:rFonts w:ascii="Courier New" w:hAnsi="Courier New" w:cs="Courier New" w:hint="default"/>
+      </w:rPr>
+    </w:lvl>
+    <w:lvl w:ilvl="8" w:tplc="40090005" w:tentative="1">
+      <w:start w:val="1"/>
+      <w:numFmt w:val="bullet"/>
+      <w:lvlText w:val=""/>
+      <w:lvlJc w:val="left"/>
+      <w:pPr>
+        <w:ind w:left="6480" w:hanging="360"/>
+      </w:pPr>
+      <w:rPr>
+        <w:rFonts w:ascii="Wingdings" w:hAnsi="Wingdings" w:hint="default"/>
+      </w:rPr>
+    </w:lvl>
+  </w:abstractNum>
+  <w:abstractNum w:abstractNumId="3" w15:restartNumberingAfterBreak="0">
+    <w:nsid w:val="6F4328DA"/>
+    <w:multiLevelType w:val="hybridMultilevel"/>
+    <w:tmpl w:val="A3EC471E"/>
+    <w:lvl w:ilvl="0" w:tplc="34C02D34">
+      <w:start w:val="1"/>
+      <w:numFmt w:val="decimal"/>
+      <w:lvlText w:val="%1."/>
+      <w:lvlJc w:val="left"/>
+      <w:pPr>
+        <w:ind w:left="720" w:hanging="360"/>
+      </w:pPr>
+      <w:rPr>
+        <w:rFonts w:hint="default"/>
+      </w:rPr>
+    </w:lvl>
+    <w:lvl w:ilvl="1" w:tplc="40090019" w:tentative="1">
+      <w:start w:val="1"/>
+      <w:numFmt w:val="lowerLetter"/>
+      <w:lvlText w:val="%2."/>
+      <w:lvlJc w:val="left"/>
+      <w:pPr>
+        <w:ind w:left="1440" w:hanging="360"/>
+      </w:pPr>
+    </w:lvl>
+    <w:lvl w:ilvl="2" w:tplc="4009001B" w:tentative="1">
+      <w:start w:val="1"/>
+      <w:numFmt w:val="lowerRoman"/>
+      <w:lvlText w:val="%3."/>
+      <w:lvlJc w:val="right"/>
+      <w:pPr>
+        <w:ind w:left="2160" w:hanging="180"/>
+      </w:pPr>
+    </w:lvl>
+    <w:lvl w:ilvl="3" w:tplc="4009000F" w:tentative="1">
+      <w:start w:val="1"/>
+      <w:numFmt w:val="decimal"/>
+      <w:lvlText w:val="%4."/>
+      <w:lvlJc w:val="left"/>
+      <w:pPr>
+        <w:ind w:left="2880" w:hanging="360"/>
+      </w:pPr>
+    </w:lvl>
+    <w:lvl w:ilvl="4" w:tplc="40090019" w:tentative="1">
+      <w:start w:val="1"/>
+      <w:numFmt w:val="lowerLetter"/>
+      <w:lvlText w:val="%5."/>
+      <w:lvlJc w:val="left"/>
+      <w:pPr>
+        <w:ind w:left="3600" w:hanging="360"/>
+      </w:pPr>
+    </w:lvl>
+    <w:lvl w:ilvl="5" w:tplc="4009001B" w:tentative="1">
+      <w:start w:val="1"/>
+      <w:numFmt w:val="lowerRoman"/>
+      <w:lvlText w:val="%6."/>
+      <w:lvlJc w:val="right"/>
+      <w:pPr>
+        <w:ind w:left="4320" w:hanging="180"/>
+      </w:pPr>
+    </w:lvl>
+    <w:lvl w:ilvl="6" w:tplc="4009000F" w:tentative="1">
+      <w:start w:val="1"/>
+      <w:numFmt w:val="decimal"/>
+      <w:lvlText w:val="%7."/>
+      <w:lvlJc w:val="left"/>
+      <w:pPr>
+        <w:ind w:left="5040" w:hanging="360"/>
+      </w:pPr>
+    </w:lvl>
+    <w:lvl w:ilvl="7" w:tplc="40090019" w:tentative="1">
+      <w:start w:val="1"/>
+      <w:numFmt w:val="lowerLetter"/>
+      <w:lvlText w:val="%8."/>
+      <w:lvlJc w:val="left"/>
+      <w:pPr>
+        <w:ind w:left="5760" w:hanging="360"/>
+      </w:pPr>
+    </w:lvl>
+    <w:lvl w:ilvl="8" w:tplc="4009001B" w:tentative="1">
+      <w:start w:val="1"/>
+      <w:numFmt w:val="lowerRoman"/>
+      <w:lvlText w:val="%9."/>
+      <w:lvlJc w:val="right"/>
+      <w:pPr>
+        <w:ind w:left="6480" w:hanging="180"/>
+      </w:pPr>
+    </w:lvl>
+  </w:abstractNum>
   <w:num w:numId="1" w16cid:durableId="582761710">
     <w:abstractNumId w:val="0"/>
   </w:num>
   <w:num w:numId="2" w16cid:durableId="324435370">
     <w:abstractNumId w:val="1"/>
+  </w:num>
+  <w:num w:numId="3" w16cid:durableId="530188108">
+    <w:abstractNumId w:val="3"/>
+  </w:num>
+  <w:num w:numId="4" w16cid:durableId="1915236240">
+    <w:abstractNumId w:val="2"/>
   </w:num>
 </w:numbering>
 </file>
@@ -2281,6 +2711,11 @@
       <w:lang w:eastAsia="en-IN"/>
     </w:rPr>
   </w:style>
+  <w:style w:type="character" w:customStyle="1" w:styleId="hgkelc">
+    <w:name w:val="hgkelc"/>
+    <w:basedOn w:val="DefaultParagraphFont"/>
+    <w:rsid w:val="00F546AA"/>
+  </w:style>
 </w:styles>
 </file>
 

</xml_diff>

<commit_message>
User model and Admin model with Modification added
</commit_message>
<xml_diff>
--- a/Made by me.docx
+++ b/Made by me.docx
@@ -98,17 +98,42 @@
     </w:p>
     <w:p>
       <w:r>
-        <w:t>Create a requirements.txt and type versions of Django and djangorestframework</w:t>
-      </w:r>
-    </w:p>
-    <w:p>
-      <w:r>
-        <w:t>.dockerignore – ignored by docker</w:t>
-      </w:r>
-    </w:p>
-    <w:p>
-      <w:r>
-        <w:t>.gitignore – ignored by git</w:t>
+        <w:t xml:space="preserve">Create a requirements.txt and type versions of Django and </w:t>
+      </w:r>
+      <w:proofErr w:type="spellStart"/>
+      <w:r>
+        <w:t>djangorestframework</w:t>
+      </w:r>
+      <w:proofErr w:type="spellEnd"/>
+    </w:p>
+    <w:p>
+      <w:proofErr w:type="gramStart"/>
+      <w:r>
+        <w:t>.</w:t>
+      </w:r>
+      <w:proofErr w:type="spellStart"/>
+      <w:r>
+        <w:t>dockerignore</w:t>
+      </w:r>
+      <w:proofErr w:type="spellEnd"/>
+      <w:proofErr w:type="gramEnd"/>
+      <w:r>
+        <w:t xml:space="preserve"> – ignored by docker</w:t>
+      </w:r>
+    </w:p>
+    <w:p>
+      <w:proofErr w:type="gramStart"/>
+      <w:r>
+        <w:t>.</w:t>
+      </w:r>
+      <w:proofErr w:type="spellStart"/>
+      <w:r>
+        <w:t>gitignore</w:t>
+      </w:r>
+      <w:proofErr w:type="spellEnd"/>
+      <w:proofErr w:type="gramEnd"/>
+      <w:r>
+        <w:t xml:space="preserve"> – ignored by git</w:t>
       </w:r>
     </w:p>
     <w:p/>
@@ -139,11 +164,867 @@
     <w:p>
       <w:pPr>
         <w:rPr>
+          <w:rFonts w:ascii="Source Sans Pro" w:eastAsia="Times New Roman" w:hAnsi="Source Sans Pro" w:cs="Times New Roman"/>
           <w:b/>
           <w:bCs/>
-          <w:sz w:val="28"/>
-          <w:szCs w:val="28"/>
-        </w:rPr>
+          <w:color w:val="222222"/>
+          <w:sz w:val="36"/>
+          <w:szCs w:val="36"/>
+          <w:lang w:eastAsia="en-IN"/>
+        </w:rPr>
+      </w:pPr>
+      <w:hyperlink r:id="rId7" w:history="1">
+        <w:r>
+          <w:rPr>
+            <w:rFonts w:ascii="Source Sans Pro" w:eastAsia="Times New Roman" w:hAnsi="Source Sans Pro" w:cs="Times New Roman"/>
+            <w:color w:val="222222"/>
+            <w:sz w:val="36"/>
+            <w:szCs w:val="36"/>
+            <w:lang w:eastAsia="en-IN"/>
+          </w:rPr>
+          <w:t xml:space="preserve">What's the difference between Docker and Python </w:t>
+        </w:r>
+        <w:proofErr w:type="spellStart"/>
+        <w:r>
+          <w:rPr>
+            <w:rFonts w:ascii="Source Sans Pro" w:eastAsia="Times New Roman" w:hAnsi="Source Sans Pro" w:cs="Times New Roman"/>
+            <w:color w:val="222222"/>
+            <w:sz w:val="36"/>
+            <w:szCs w:val="36"/>
+            <w:lang w:eastAsia="en-IN"/>
+          </w:rPr>
+          <w:t>virtualenv</w:t>
+        </w:r>
+        <w:proofErr w:type="spellEnd"/>
+        <w:r>
+          <w:rPr>
+            <w:rFonts w:ascii="Source Sans Pro" w:eastAsia="Times New Roman" w:hAnsi="Source Sans Pro" w:cs="Times New Roman"/>
+            <w:color w:val="222222"/>
+            <w:sz w:val="36"/>
+            <w:szCs w:val="36"/>
+            <w:lang w:eastAsia="en-IN"/>
+          </w:rPr>
+          <w:t>?</w:t>
+        </w:r>
+      </w:hyperlink>
+    </w:p>
+    <w:p>
+      <w:pPr>
+        <w:pStyle w:val="NormalWeb"/>
+        <w:shd w:val="clear" w:color="auto" w:fill="FFFFFF"/>
+        <w:spacing w:before="0" w:beforeAutospacing="0" w:after="0"/>
+        <w:jc w:val="both"/>
+        <w:textAlignment w:val="baseline"/>
+        <w:rPr>
+          <w:rFonts w:asciiTheme="minorHAnsi" w:eastAsiaTheme="minorHAnsi" w:hAnsiTheme="minorHAnsi" w:cstheme="minorBidi"/>
+          <w:sz w:val="22"/>
+          <w:szCs w:val="22"/>
+          <w:lang w:eastAsia="en-US"/>
+        </w:rPr>
+      </w:pPr>
+      <w:r>
+        <w:rPr>
+          <w:rFonts w:asciiTheme="minorHAnsi" w:eastAsiaTheme="minorHAnsi" w:hAnsiTheme="minorHAnsi" w:cstheme="minorBidi"/>
+          <w:sz w:val="22"/>
+          <w:szCs w:val="22"/>
+          <w:lang w:eastAsia="en-US"/>
+        </w:rPr>
+        <w:t xml:space="preserve">A </w:t>
+      </w:r>
+      <w:proofErr w:type="spellStart"/>
+      <w:r>
+        <w:rPr>
+          <w:rFonts w:asciiTheme="minorHAnsi" w:eastAsiaTheme="minorHAnsi" w:hAnsiTheme="minorHAnsi" w:cstheme="minorBidi"/>
+          <w:sz w:val="22"/>
+          <w:szCs w:val="22"/>
+          <w:lang w:eastAsia="en-US"/>
+        </w:rPr>
+        <w:t>virtualenv</w:t>
+      </w:r>
+      <w:proofErr w:type="spellEnd"/>
+      <w:r>
+        <w:rPr>
+          <w:rFonts w:asciiTheme="minorHAnsi" w:eastAsiaTheme="minorHAnsi" w:hAnsiTheme="minorHAnsi" w:cstheme="minorBidi"/>
+          <w:sz w:val="22"/>
+          <w:szCs w:val="22"/>
+          <w:lang w:eastAsia="en-US"/>
+        </w:rPr>
+        <w:t xml:space="preserve"> only encapsulates Python dependencies. A Docker container encapsulates an </w:t>
+      </w:r>
+      <w:r>
+        <w:rPr>
+          <w:rFonts w:asciiTheme="minorHAnsi" w:eastAsiaTheme="minorHAnsi" w:hAnsiTheme="minorHAnsi" w:cstheme="minorBidi"/>
+          <w:i/>
+          <w:iCs/>
+          <w:sz w:val="22"/>
+          <w:szCs w:val="22"/>
+          <w:lang w:eastAsia="en-US"/>
+        </w:rPr>
+        <w:t>entire OS</w:t>
+      </w:r>
+      <w:r>
+        <w:rPr>
+          <w:rFonts w:asciiTheme="minorHAnsi" w:eastAsiaTheme="minorHAnsi" w:hAnsiTheme="minorHAnsi" w:cstheme="minorBidi"/>
+          <w:sz w:val="22"/>
+          <w:szCs w:val="22"/>
+          <w:lang w:eastAsia="en-US"/>
+        </w:rPr>
+        <w:t>.</w:t>
+      </w:r>
+      <w:r>
+        <w:rPr>
+          <w:rFonts w:asciiTheme="minorHAnsi" w:eastAsiaTheme="minorHAnsi" w:hAnsiTheme="minorHAnsi" w:cstheme="minorBidi"/>
+          <w:sz w:val="22"/>
+          <w:szCs w:val="22"/>
+          <w:lang w:eastAsia="en-US"/>
+        </w:rPr>
+        <w:t xml:space="preserve"> </w:t>
+      </w:r>
+      <w:r>
+        <w:rPr>
+          <w:rFonts w:asciiTheme="minorHAnsi" w:eastAsiaTheme="minorHAnsi" w:hAnsiTheme="minorHAnsi" w:cstheme="minorBidi"/>
+          <w:sz w:val="22"/>
+          <w:szCs w:val="22"/>
+          <w:lang w:eastAsia="en-US"/>
+        </w:rPr>
+        <w:t xml:space="preserve">With a Python </w:t>
+      </w:r>
+      <w:proofErr w:type="spellStart"/>
+      <w:r>
+        <w:rPr>
+          <w:rFonts w:asciiTheme="minorHAnsi" w:eastAsiaTheme="minorHAnsi" w:hAnsiTheme="minorHAnsi" w:cstheme="minorBidi"/>
+          <w:sz w:val="22"/>
+          <w:szCs w:val="22"/>
+          <w:lang w:eastAsia="en-US"/>
+        </w:rPr>
+        <w:t>virtualenv</w:t>
+      </w:r>
+      <w:proofErr w:type="spellEnd"/>
+      <w:r>
+        <w:rPr>
+          <w:rFonts w:asciiTheme="minorHAnsi" w:eastAsiaTheme="minorHAnsi" w:hAnsiTheme="minorHAnsi" w:cstheme="minorBidi"/>
+          <w:sz w:val="22"/>
+          <w:szCs w:val="22"/>
+          <w:lang w:eastAsia="en-US"/>
+        </w:rPr>
+        <w:t>, you can easily switch between Python versions and dependencies, but you're stuck with your host OS.</w:t>
+      </w:r>
+      <w:r>
+        <w:rPr>
+          <w:rFonts w:asciiTheme="minorHAnsi" w:eastAsiaTheme="minorHAnsi" w:hAnsiTheme="minorHAnsi" w:cstheme="minorBidi"/>
+          <w:sz w:val="22"/>
+          <w:szCs w:val="22"/>
+          <w:lang w:eastAsia="en-US"/>
+        </w:rPr>
+        <w:t xml:space="preserve"> </w:t>
+      </w:r>
+      <w:r>
+        <w:rPr>
+          <w:rFonts w:asciiTheme="minorHAnsi" w:eastAsiaTheme="minorHAnsi" w:hAnsiTheme="minorHAnsi" w:cstheme="minorBidi"/>
+          <w:sz w:val="22"/>
+          <w:szCs w:val="22"/>
+          <w:lang w:eastAsia="en-US"/>
+        </w:rPr>
+        <w:t>With a Docker image, you can swap out the entire OS - install and run Python on Ubuntu, Debian, Alpine, even Windows Server Core.</w:t>
+      </w:r>
+      <w:r>
+        <w:rPr>
+          <w:rFonts w:asciiTheme="minorHAnsi" w:eastAsiaTheme="minorHAnsi" w:hAnsiTheme="minorHAnsi" w:cstheme="minorBidi"/>
+          <w:sz w:val="22"/>
+          <w:szCs w:val="22"/>
+          <w:lang w:eastAsia="en-US"/>
+        </w:rPr>
+        <w:t xml:space="preserve"> </w:t>
+      </w:r>
+      <w:r>
+        <w:rPr>
+          <w:rFonts w:asciiTheme="minorHAnsi" w:eastAsiaTheme="minorHAnsi" w:hAnsiTheme="minorHAnsi" w:cstheme="minorBidi"/>
+          <w:sz w:val="22"/>
+          <w:szCs w:val="22"/>
+          <w:lang w:eastAsia="en-US"/>
+        </w:rPr>
+        <w:t>There are Docker </w:t>
+      </w:r>
+      <w:hyperlink r:id="rId8" w:history="1">
+        <w:r>
+          <w:rPr>
+            <w:rFonts w:asciiTheme="minorHAnsi" w:eastAsiaTheme="minorHAnsi" w:hAnsiTheme="minorHAnsi" w:cstheme="minorBidi"/>
+            <w:sz w:val="22"/>
+            <w:szCs w:val="22"/>
+            <w:lang w:eastAsia="en-US"/>
+          </w:rPr>
+          <w:t>images</w:t>
+        </w:r>
+      </w:hyperlink>
+      <w:r>
+        <w:rPr>
+          <w:rFonts w:asciiTheme="minorHAnsi" w:eastAsiaTheme="minorHAnsi" w:hAnsiTheme="minorHAnsi" w:cstheme="minorBidi"/>
+          <w:sz w:val="22"/>
+          <w:szCs w:val="22"/>
+          <w:lang w:eastAsia="en-US"/>
+        </w:rPr>
+        <w:t> out there with every combination of OS and Python versions you can think of, ready to pull down and use on any system with Docker installed.</w:t>
+      </w:r>
+      <w:r>
+        <w:rPr>
+          <w:rFonts w:asciiTheme="minorHAnsi" w:eastAsiaTheme="minorHAnsi" w:hAnsiTheme="minorHAnsi" w:cstheme="minorBidi"/>
+          <w:sz w:val="22"/>
+          <w:szCs w:val="22"/>
+          <w:lang w:eastAsia="en-US"/>
+        </w:rPr>
+        <w:t xml:space="preserve"> </w:t>
+      </w:r>
+    </w:p>
+    <w:p>
+      <w:pPr>
+        <w:pStyle w:val="NormalWeb"/>
+        <w:shd w:val="clear" w:color="auto" w:fill="FFFFFF"/>
+        <w:spacing w:before="0" w:beforeAutospacing="0" w:after="0"/>
+        <w:jc w:val="both"/>
+        <w:textAlignment w:val="baseline"/>
+        <w:rPr>
+          <w:rFonts w:asciiTheme="minorHAnsi" w:hAnsiTheme="minorHAnsi" w:cstheme="minorBidi"/>
+          <w:sz w:val="22"/>
+          <w:szCs w:val="22"/>
+        </w:rPr>
+      </w:pPr>
+      <w:r>
+        <w:rPr>
+          <w:rFonts w:asciiTheme="minorHAnsi" w:hAnsiTheme="minorHAnsi" w:cstheme="minorBidi"/>
+          <w:sz w:val="22"/>
+          <w:szCs w:val="22"/>
+        </w:rPr>
+        <w:t xml:space="preserve">Python virtual environment will "containerize" only Python runtime </w:t>
+      </w:r>
+      <w:proofErr w:type="gramStart"/>
+      <w:r>
+        <w:rPr>
+          <w:rFonts w:asciiTheme="minorHAnsi" w:hAnsiTheme="minorHAnsi" w:cstheme="minorBidi"/>
+          <w:sz w:val="22"/>
+          <w:szCs w:val="22"/>
+        </w:rPr>
+        <w:t>i.e.</w:t>
+      </w:r>
+      <w:proofErr w:type="gramEnd"/>
+      <w:r>
+        <w:rPr>
+          <w:rFonts w:asciiTheme="minorHAnsi" w:hAnsiTheme="minorHAnsi" w:cstheme="minorBidi"/>
+          <w:sz w:val="22"/>
+          <w:szCs w:val="22"/>
+        </w:rPr>
+        <w:t xml:space="preserve"> python interpreter and python libraries whereas Docker isolates the whole system (the whole file-system, all user-space libraries, network interfaces)</w:t>
+      </w:r>
+      <w:r>
+        <w:rPr>
+          <w:rFonts w:asciiTheme="minorHAnsi" w:hAnsiTheme="minorHAnsi" w:cstheme="minorBidi"/>
+          <w:sz w:val="22"/>
+          <w:szCs w:val="22"/>
+        </w:rPr>
+        <w:t xml:space="preserve">. </w:t>
+      </w:r>
+      <w:r>
+        <w:rPr>
+          <w:rFonts w:asciiTheme="minorHAnsi" w:hAnsiTheme="minorHAnsi" w:cstheme="minorBidi"/>
+          <w:sz w:val="22"/>
+          <w:szCs w:val="22"/>
+        </w:rPr>
+        <w:t>Therefore, Docker is much closer to a Virtual Machine than virtual environment.</w:t>
+      </w:r>
+    </w:p>
+    <w:p>
+      <w:pPr>
+        <w:rPr>
+          <w:rFonts w:ascii="Segoe UI" w:hAnsi="Segoe UI" w:cs="Segoe UI"/>
+          <w:color w:val="232629"/>
+          <w:sz w:val="23"/>
+          <w:szCs w:val="23"/>
+          <w:shd w:val="clear" w:color="auto" w:fill="FFFFFF"/>
+        </w:rPr>
+      </w:pPr>
+    </w:p>
+    <w:p>
+      <w:pPr>
+        <w:pStyle w:val="Heading1"/>
+        <w:shd w:val="clear" w:color="auto" w:fill="FFFFFF"/>
+        <w:spacing w:before="0"/>
+        <w:textAlignment w:val="baseline"/>
+        <w:rPr>
+          <w:rFonts w:ascii="Source Sans Pro" w:eastAsia="Times New Roman" w:hAnsi="Source Sans Pro" w:cs="Times New Roman"/>
+          <w:color w:val="222222"/>
+          <w:sz w:val="36"/>
+          <w:szCs w:val="36"/>
+          <w:lang w:eastAsia="en-IN"/>
+        </w:rPr>
+      </w:pPr>
+      <w:hyperlink r:id="rId9" w:history="1">
+        <w:r>
+          <w:rPr>
+            <w:rFonts w:ascii="Source Sans Pro" w:eastAsia="Times New Roman" w:hAnsi="Source Sans Pro" w:cs="Times New Roman"/>
+            <w:color w:val="222222"/>
+            <w:sz w:val="36"/>
+            <w:szCs w:val="36"/>
+            <w:lang w:eastAsia="en-IN"/>
+          </w:rPr>
+          <w:t xml:space="preserve">Difference between </w:t>
+        </w:r>
+        <w:proofErr w:type="spellStart"/>
+        <w:r>
+          <w:rPr>
+            <w:rFonts w:ascii="Source Sans Pro" w:eastAsia="Times New Roman" w:hAnsi="Source Sans Pro" w:cs="Times New Roman"/>
+            <w:color w:val="222222"/>
+            <w:sz w:val="36"/>
+            <w:szCs w:val="36"/>
+            <w:lang w:eastAsia="en-IN"/>
+          </w:rPr>
+          <w:t>AbstractUser</w:t>
+        </w:r>
+        <w:proofErr w:type="spellEnd"/>
+        <w:r>
+          <w:rPr>
+            <w:rFonts w:ascii="Source Sans Pro" w:eastAsia="Times New Roman" w:hAnsi="Source Sans Pro" w:cs="Times New Roman"/>
+            <w:color w:val="222222"/>
+            <w:sz w:val="36"/>
+            <w:szCs w:val="36"/>
+            <w:lang w:eastAsia="en-IN"/>
+          </w:rPr>
+          <w:t xml:space="preserve"> and </w:t>
+        </w:r>
+        <w:proofErr w:type="spellStart"/>
+        <w:r>
+          <w:rPr>
+            <w:rFonts w:ascii="Source Sans Pro" w:eastAsia="Times New Roman" w:hAnsi="Source Sans Pro" w:cs="Times New Roman"/>
+            <w:color w:val="222222"/>
+            <w:sz w:val="36"/>
+            <w:szCs w:val="36"/>
+            <w:lang w:eastAsia="en-IN"/>
+          </w:rPr>
+          <w:t>AbstractBaseUser</w:t>
+        </w:r>
+        <w:proofErr w:type="spellEnd"/>
+        <w:r>
+          <w:rPr>
+            <w:rFonts w:ascii="Source Sans Pro" w:eastAsia="Times New Roman" w:hAnsi="Source Sans Pro" w:cs="Times New Roman"/>
+            <w:color w:val="222222"/>
+            <w:sz w:val="36"/>
+            <w:szCs w:val="36"/>
+            <w:lang w:eastAsia="en-IN"/>
+          </w:rPr>
+          <w:t xml:space="preserve"> in Django?</w:t>
+        </w:r>
+      </w:hyperlink>
+    </w:p>
+    <w:p>
+      <w:pPr>
+        <w:rPr>
+          <w:rFonts w:ascii="Segoe UI" w:hAnsi="Segoe UI" w:cs="Segoe UI"/>
+          <w:color w:val="232629"/>
+          <w:sz w:val="23"/>
+          <w:szCs w:val="23"/>
+          <w:shd w:val="clear" w:color="auto" w:fill="FFFFFF"/>
+        </w:rPr>
+      </w:pPr>
+    </w:p>
+    <w:p>
+      <w:pPr>
+        <w:pStyle w:val="NormalWeb"/>
+        <w:shd w:val="clear" w:color="auto" w:fill="FFFFFF"/>
+        <w:spacing w:before="0" w:beforeAutospacing="0" w:after="0"/>
+        <w:jc w:val="both"/>
+        <w:textAlignment w:val="baseline"/>
+        <w:rPr>
+          <w:rFonts w:asciiTheme="minorHAnsi" w:eastAsiaTheme="minorHAnsi" w:hAnsiTheme="minorHAnsi" w:cstheme="minorBidi"/>
+          <w:sz w:val="22"/>
+          <w:szCs w:val="22"/>
+          <w:lang w:eastAsia="en-US"/>
+        </w:rPr>
+      </w:pPr>
+      <w:r>
+        <w:rPr>
+          <w:rFonts w:asciiTheme="minorHAnsi" w:eastAsiaTheme="minorHAnsi" w:hAnsiTheme="minorHAnsi" w:cstheme="minorBidi"/>
+          <w:sz w:val="22"/>
+          <w:szCs w:val="22"/>
+          <w:lang w:eastAsia="en-US"/>
+        </w:rPr>
+        <w:t>The </w:t>
+      </w:r>
+      <w:hyperlink r:id="rId10" w:anchor="extending-the-existing-user-model" w:history="1">
+        <w:r>
+          <w:rPr>
+            <w:rFonts w:asciiTheme="minorHAnsi" w:eastAsiaTheme="minorHAnsi" w:hAnsiTheme="minorHAnsi" w:cstheme="minorBidi"/>
+            <w:sz w:val="22"/>
+            <w:szCs w:val="22"/>
+            <w:lang w:eastAsia="en-US"/>
+          </w:rPr>
+          <w:t>documentation</w:t>
+        </w:r>
+      </w:hyperlink>
+      <w:r>
+        <w:rPr>
+          <w:rFonts w:asciiTheme="minorHAnsi" w:eastAsiaTheme="minorHAnsi" w:hAnsiTheme="minorHAnsi" w:cstheme="minorBidi"/>
+          <w:sz w:val="22"/>
+          <w:szCs w:val="22"/>
+          <w:lang w:eastAsia="en-US"/>
+        </w:rPr>
+        <w:t> explains this fully. </w:t>
+      </w:r>
+      <w:proofErr w:type="spellStart"/>
+      <w:r>
+        <w:rPr>
+          <w:rFonts w:asciiTheme="minorHAnsi" w:eastAsiaTheme="minorHAnsi" w:hAnsiTheme="minorHAnsi" w:cstheme="minorBidi"/>
+          <w:sz w:val="22"/>
+          <w:szCs w:val="22"/>
+          <w:lang w:eastAsia="en-US"/>
+        </w:rPr>
+        <w:t>AbstractUser</w:t>
+      </w:r>
+      <w:proofErr w:type="spellEnd"/>
+      <w:r>
+        <w:rPr>
+          <w:rFonts w:asciiTheme="minorHAnsi" w:eastAsiaTheme="minorHAnsi" w:hAnsiTheme="minorHAnsi" w:cstheme="minorBidi"/>
+          <w:sz w:val="22"/>
+          <w:szCs w:val="22"/>
+          <w:lang w:eastAsia="en-US"/>
+        </w:rPr>
+        <w:t> is a full User model, complete with fields, as an abstract class so that you can inherit from it and add your own profile fields and methods. </w:t>
+      </w:r>
+      <w:proofErr w:type="spellStart"/>
+      <w:r>
+        <w:rPr>
+          <w:rFonts w:asciiTheme="minorHAnsi" w:eastAsiaTheme="minorHAnsi" w:hAnsiTheme="minorHAnsi" w:cstheme="minorBidi"/>
+          <w:sz w:val="22"/>
+          <w:szCs w:val="22"/>
+          <w:lang w:eastAsia="en-US"/>
+        </w:rPr>
+        <w:t>AbstractBaseUser</w:t>
+      </w:r>
+      <w:proofErr w:type="spellEnd"/>
+      <w:r>
+        <w:rPr>
+          <w:rFonts w:asciiTheme="minorHAnsi" w:eastAsiaTheme="minorHAnsi" w:hAnsiTheme="minorHAnsi" w:cstheme="minorBidi"/>
+          <w:sz w:val="22"/>
+          <w:szCs w:val="22"/>
+          <w:lang w:eastAsia="en-US"/>
+        </w:rPr>
+        <w:t> only contains the authentication functionality, but no actual fields: you have to supply them when you subclass.</w:t>
+      </w:r>
+    </w:p>
+    <w:p>
+      <w:pPr>
+        <w:shd w:val="clear" w:color="auto" w:fill="FFFFFF"/>
+        <w:textAlignment w:val="baseline"/>
+        <w:rPr>
+          <w:rFonts w:ascii="Source Sans Pro" w:eastAsia="Times New Roman" w:hAnsi="Source Sans Pro" w:cs="Times New Roman"/>
+          <w:color w:val="222222"/>
+          <w:sz w:val="36"/>
+          <w:szCs w:val="36"/>
+          <w:lang w:eastAsia="en-IN"/>
+        </w:rPr>
+      </w:pPr>
+    </w:p>
+    <w:p>
+      <w:pPr>
+        <w:shd w:val="clear" w:color="auto" w:fill="FFFFFF"/>
+        <w:textAlignment w:val="baseline"/>
+        <w:rPr>
+          <w:rFonts w:ascii="Source Sans Pro" w:eastAsia="Times New Roman" w:hAnsi="Source Sans Pro" w:cs="Times New Roman"/>
+          <w:color w:val="222222"/>
+          <w:sz w:val="36"/>
+          <w:szCs w:val="36"/>
+          <w:lang w:eastAsia="en-IN"/>
+        </w:rPr>
+      </w:pPr>
+      <w:r>
+        <w:rPr>
+          <w:rFonts w:ascii="Source Sans Pro" w:eastAsia="Times New Roman" w:hAnsi="Source Sans Pro" w:cs="Times New Roman"/>
+          <w:color w:val="222222"/>
+          <w:sz w:val="36"/>
+          <w:szCs w:val="36"/>
+          <w:lang w:eastAsia="en-IN"/>
+        </w:rPr>
+        <w:lastRenderedPageBreak/>
+        <w:t>What are Docker Containers?</w:t>
+      </w:r>
+    </w:p>
+    <w:p>
+      <w:pPr>
+        <w:pStyle w:val="NormalWeb"/>
+        <w:shd w:val="clear" w:color="auto" w:fill="FFFFFF"/>
+        <w:spacing w:before="0" w:beforeAutospacing="0" w:after="0" w:afterAutospacing="0"/>
+        <w:jc w:val="both"/>
+        <w:textAlignment w:val="baseline"/>
+        <w:rPr>
+          <w:rFonts w:asciiTheme="minorHAnsi" w:eastAsiaTheme="minorHAnsi" w:hAnsiTheme="minorHAnsi" w:cstheme="minorBidi"/>
+          <w:sz w:val="22"/>
+          <w:szCs w:val="22"/>
+          <w:lang w:eastAsia="en-US"/>
+        </w:rPr>
+      </w:pPr>
+      <w:r>
+        <w:rPr>
+          <w:rFonts w:asciiTheme="minorHAnsi" w:eastAsiaTheme="minorHAnsi" w:hAnsiTheme="minorHAnsi" w:cstheme="minorBidi"/>
+          <w:sz w:val="22"/>
+          <w:szCs w:val="22"/>
+          <w:lang w:eastAsia="en-US"/>
+        </w:rPr>
+        <w:t>A container is a standard unit of software that packages up code and all its dependencies so the application runs quickly and reliably from one computing environment to another. A Docker container image is a lightweight, standalone, executable package of software that includes everything needed to run an application: code, runtime, system tools, system libraries and settings.</w:t>
+      </w:r>
+    </w:p>
+    <w:p>
+      <w:pPr>
+        <w:pStyle w:val="NormalWeb"/>
+        <w:shd w:val="clear" w:color="auto" w:fill="FFFFFF"/>
+        <w:spacing w:before="0" w:beforeAutospacing="0" w:after="0" w:afterAutospacing="0"/>
+        <w:jc w:val="both"/>
+        <w:textAlignment w:val="baseline"/>
+        <w:rPr>
+          <w:rFonts w:asciiTheme="minorHAnsi" w:eastAsiaTheme="minorHAnsi" w:hAnsiTheme="minorHAnsi" w:cstheme="minorBidi"/>
+          <w:sz w:val="22"/>
+          <w:szCs w:val="22"/>
+          <w:lang w:eastAsia="en-US"/>
+        </w:rPr>
+      </w:pPr>
+      <w:r>
+        <w:rPr>
+          <w:rFonts w:asciiTheme="minorHAnsi" w:eastAsiaTheme="minorHAnsi" w:hAnsiTheme="minorHAnsi" w:cstheme="minorBidi"/>
+          <w:sz w:val="22"/>
+          <w:szCs w:val="22"/>
+          <w:lang w:eastAsia="en-US"/>
+        </w:rPr>
+        <w:t>Container images become containers at runtime and in the case of Docker containers – images become containers when they run on </w:t>
+      </w:r>
+      <w:hyperlink r:id="rId11" w:history="1">
+        <w:r>
+          <w:rPr>
+            <w:rFonts w:asciiTheme="minorHAnsi" w:eastAsiaTheme="minorHAnsi" w:hAnsiTheme="minorHAnsi" w:cstheme="minorBidi"/>
+            <w:sz w:val="22"/>
+            <w:szCs w:val="22"/>
+            <w:lang w:eastAsia="en-US"/>
+          </w:rPr>
+          <w:t>Docker Engine</w:t>
+        </w:r>
+      </w:hyperlink>
+      <w:r>
+        <w:rPr>
+          <w:rFonts w:asciiTheme="minorHAnsi" w:eastAsiaTheme="minorHAnsi" w:hAnsiTheme="minorHAnsi" w:cstheme="minorBidi"/>
+          <w:sz w:val="22"/>
+          <w:szCs w:val="22"/>
+          <w:lang w:eastAsia="en-US"/>
+        </w:rPr>
+        <w:t>. Available for both Linux and Windows-based applications, containerized software will always run the same, regardless of the infrastructure. Containers isolate software from its environment and ensure that it works uniformly despite differences for instance between development and staging.</w:t>
+      </w:r>
+    </w:p>
+    <w:p>
+      <w:pPr>
+        <w:pStyle w:val="NormalWeb"/>
+        <w:shd w:val="clear" w:color="auto" w:fill="FFFFFF"/>
+        <w:spacing w:before="0" w:beforeAutospacing="0" w:after="0" w:afterAutospacing="0"/>
+        <w:jc w:val="both"/>
+        <w:textAlignment w:val="baseline"/>
+        <w:rPr>
+          <w:rFonts w:asciiTheme="minorHAnsi" w:eastAsiaTheme="minorHAnsi" w:hAnsiTheme="minorHAnsi" w:cstheme="minorBidi"/>
+          <w:sz w:val="22"/>
+          <w:szCs w:val="22"/>
+          <w:lang w:eastAsia="en-US"/>
+        </w:rPr>
+      </w:pPr>
+    </w:p>
+    <w:p>
+      <w:pPr>
+        <w:pStyle w:val="NormalWeb"/>
+        <w:shd w:val="clear" w:color="auto" w:fill="FFFFFF"/>
+        <w:spacing w:before="0" w:beforeAutospacing="0" w:after="0" w:afterAutospacing="0"/>
+        <w:jc w:val="both"/>
+        <w:textAlignment w:val="baseline"/>
+        <w:rPr>
+          <w:rFonts w:ascii="Source Sans Pro" w:hAnsi="Source Sans Pro"/>
+          <w:color w:val="222222"/>
+          <w:sz w:val="36"/>
+          <w:szCs w:val="36"/>
+        </w:rPr>
+      </w:pPr>
+      <w:r>
+        <w:rPr>
+          <w:rFonts w:ascii="Source Sans Pro" w:hAnsi="Source Sans Pro"/>
+          <w:color w:val="222222"/>
+          <w:sz w:val="36"/>
+          <w:szCs w:val="36"/>
+        </w:rPr>
+        <w:t>What is Dockerfile?</w:t>
+      </w:r>
+    </w:p>
+    <w:p>
+      <w:pPr>
+        <w:pStyle w:val="NormalWeb"/>
+        <w:shd w:val="clear" w:color="auto" w:fill="FFFFFF"/>
+        <w:spacing w:before="0" w:beforeAutospacing="0" w:after="0" w:afterAutospacing="0"/>
+        <w:jc w:val="both"/>
+        <w:textAlignment w:val="baseline"/>
+        <w:rPr>
+          <w:rFonts w:asciiTheme="minorHAnsi" w:eastAsiaTheme="minorHAnsi" w:hAnsiTheme="minorHAnsi" w:cstheme="minorBidi"/>
+          <w:sz w:val="22"/>
+          <w:szCs w:val="22"/>
+          <w:lang w:eastAsia="en-US"/>
+        </w:rPr>
+      </w:pPr>
+      <w:r>
+        <w:rPr>
+          <w:rFonts w:asciiTheme="minorHAnsi" w:eastAsiaTheme="minorHAnsi" w:hAnsiTheme="minorHAnsi" w:cstheme="minorBidi"/>
+          <w:sz w:val="22"/>
+          <w:szCs w:val="22"/>
+          <w:lang w:eastAsia="en-US"/>
+        </w:rPr>
+        <w:t>Docker can build images automatically by reading the instructions from a Dockerfile. A Dockerfile is a text document that contains all the commands a user could call on the command line to assemble an image. Using docker build users can create an automated build that executes several command-line instructions in succession.</w:t>
+      </w:r>
+    </w:p>
+    <w:p>
+      <w:pPr>
+        <w:pStyle w:val="NormalWeb"/>
+        <w:shd w:val="clear" w:color="auto" w:fill="FFFFFF"/>
+        <w:spacing w:before="0" w:beforeAutospacing="0" w:after="0" w:afterAutospacing="0"/>
+        <w:jc w:val="both"/>
+        <w:textAlignment w:val="baseline"/>
+        <w:rPr>
+          <w:rFonts w:asciiTheme="minorHAnsi" w:eastAsiaTheme="minorHAnsi" w:hAnsiTheme="minorHAnsi" w:cstheme="minorBidi"/>
+          <w:sz w:val="22"/>
+          <w:szCs w:val="22"/>
+          <w:lang w:eastAsia="en-US"/>
+        </w:rPr>
+      </w:pPr>
+    </w:p>
+    <w:p>
+      <w:pPr>
+        <w:pStyle w:val="NormalWeb"/>
+        <w:shd w:val="clear" w:color="auto" w:fill="FFFFFF"/>
+        <w:spacing w:before="0" w:beforeAutospacing="0" w:after="0" w:afterAutospacing="0"/>
+        <w:jc w:val="both"/>
+        <w:textAlignment w:val="baseline"/>
+        <w:rPr>
+          <w:rFonts w:ascii="Source Sans Pro" w:hAnsi="Source Sans Pro"/>
+          <w:color w:val="222222"/>
+          <w:sz w:val="36"/>
+          <w:szCs w:val="36"/>
+        </w:rPr>
+      </w:pPr>
+      <w:r>
+        <w:rPr>
+          <w:rFonts w:ascii="Source Sans Pro" w:hAnsi="Source Sans Pro"/>
+          <w:color w:val="222222"/>
+          <w:sz w:val="36"/>
+          <w:szCs w:val="36"/>
+        </w:rPr>
+        <w:t>What is docker-compose?</w:t>
+      </w:r>
+    </w:p>
+    <w:p>
+      <w:pPr>
+        <w:pStyle w:val="NormalWeb"/>
+        <w:shd w:val="clear" w:color="auto" w:fill="FFFFFF"/>
+        <w:spacing w:before="0" w:beforeAutospacing="0" w:after="0" w:afterAutospacing="0"/>
+        <w:jc w:val="both"/>
+        <w:textAlignment w:val="baseline"/>
+        <w:rPr>
+          <w:rFonts w:asciiTheme="minorHAnsi" w:eastAsiaTheme="minorHAnsi" w:hAnsiTheme="minorHAnsi" w:cstheme="minorBidi"/>
+          <w:sz w:val="22"/>
+          <w:szCs w:val="22"/>
+          <w:lang w:eastAsia="en-US"/>
+        </w:rPr>
+      </w:pPr>
+      <w:r>
+        <w:rPr>
+          <w:rFonts w:asciiTheme="minorHAnsi" w:eastAsiaTheme="minorHAnsi" w:hAnsiTheme="minorHAnsi" w:cstheme="minorBidi"/>
+          <w:sz w:val="22"/>
+          <w:szCs w:val="22"/>
+          <w:lang w:eastAsia="en-US"/>
+        </w:rPr>
+        <w:t>Compose is a tool for defining and running multi-container Docker applications. With Compose, you use a YAML file to configure your application’s services. Then, with a single command, you create and start all the services from your configuration. Compose works in all environments: production, staging, development, testing, as well as CI workflows.</w:t>
+      </w:r>
+    </w:p>
+    <w:p>
+      <w:pPr>
+        <w:pStyle w:val="NormalWeb"/>
+        <w:shd w:val="clear" w:color="auto" w:fill="FFFFFF"/>
+        <w:spacing w:before="0" w:beforeAutospacing="0" w:after="0" w:afterAutospacing="0"/>
+        <w:jc w:val="both"/>
+        <w:textAlignment w:val="baseline"/>
+        <w:rPr>
+          <w:rFonts w:asciiTheme="minorHAnsi" w:eastAsiaTheme="minorHAnsi" w:hAnsiTheme="minorHAnsi" w:cstheme="minorBidi"/>
+          <w:sz w:val="22"/>
+          <w:szCs w:val="22"/>
+          <w:lang w:eastAsia="en-US"/>
+        </w:rPr>
+      </w:pPr>
+      <w:r>
+        <w:rPr>
+          <w:rFonts w:asciiTheme="minorHAnsi" w:eastAsiaTheme="minorHAnsi" w:hAnsiTheme="minorHAnsi" w:cstheme="minorBidi"/>
+          <w:sz w:val="22"/>
+          <w:szCs w:val="22"/>
+          <w:lang w:eastAsia="en-US"/>
+        </w:rPr>
+        <w:t>Using Compose is basically a three-step process:</w:t>
+      </w:r>
+    </w:p>
+    <w:p>
+      <w:pPr>
+        <w:pStyle w:val="NormalWeb"/>
+        <w:numPr>
+          <w:ilvl w:val="0"/>
+          <w:numId w:val="6"/>
+        </w:numPr>
+        <w:shd w:val="clear" w:color="auto" w:fill="FFFFFF"/>
+        <w:spacing w:before="0" w:beforeAutospacing="0" w:after="0" w:afterAutospacing="0"/>
+        <w:jc w:val="both"/>
+        <w:textAlignment w:val="baseline"/>
+        <w:rPr>
+          <w:rFonts w:asciiTheme="minorHAnsi" w:eastAsiaTheme="minorHAnsi" w:hAnsiTheme="minorHAnsi" w:cstheme="minorBidi"/>
+          <w:sz w:val="22"/>
+          <w:szCs w:val="22"/>
+          <w:lang w:eastAsia="en-US"/>
+        </w:rPr>
+      </w:pPr>
+      <w:r>
+        <w:rPr>
+          <w:rFonts w:asciiTheme="minorHAnsi" w:eastAsiaTheme="minorHAnsi" w:hAnsiTheme="minorHAnsi" w:cstheme="minorBidi"/>
+          <w:sz w:val="22"/>
+          <w:szCs w:val="22"/>
+          <w:lang w:eastAsia="en-US"/>
+        </w:rPr>
+        <w:t>Define your app’s environment with a Dockerfile so it can be reproduced anywhere.</w:t>
+      </w:r>
+    </w:p>
+    <w:p>
+      <w:pPr>
+        <w:pStyle w:val="NormalWeb"/>
+        <w:numPr>
+          <w:ilvl w:val="0"/>
+          <w:numId w:val="6"/>
+        </w:numPr>
+        <w:shd w:val="clear" w:color="auto" w:fill="FFFFFF"/>
+        <w:spacing w:before="0" w:beforeAutospacing="0" w:after="0" w:afterAutospacing="0"/>
+        <w:jc w:val="both"/>
+        <w:textAlignment w:val="baseline"/>
+        <w:rPr>
+          <w:rFonts w:asciiTheme="minorHAnsi" w:eastAsiaTheme="minorHAnsi" w:hAnsiTheme="minorHAnsi" w:cstheme="minorBidi"/>
+          <w:sz w:val="22"/>
+          <w:szCs w:val="22"/>
+          <w:lang w:eastAsia="en-US"/>
+        </w:rPr>
+      </w:pPr>
+      <w:r>
+        <w:rPr>
+          <w:rFonts w:asciiTheme="minorHAnsi" w:eastAsiaTheme="minorHAnsi" w:hAnsiTheme="minorHAnsi" w:cstheme="minorBidi"/>
+          <w:sz w:val="22"/>
+          <w:szCs w:val="22"/>
+          <w:lang w:eastAsia="en-US"/>
+        </w:rPr>
+        <w:t>Define the services that make up your app in docker-</w:t>
+      </w:r>
+      <w:proofErr w:type="spellStart"/>
+      <w:r>
+        <w:rPr>
+          <w:rFonts w:asciiTheme="minorHAnsi" w:eastAsiaTheme="minorHAnsi" w:hAnsiTheme="minorHAnsi" w:cstheme="minorBidi"/>
+          <w:sz w:val="22"/>
+          <w:szCs w:val="22"/>
+          <w:lang w:eastAsia="en-US"/>
+        </w:rPr>
+        <w:t>compose.yml</w:t>
+      </w:r>
+      <w:proofErr w:type="spellEnd"/>
+      <w:r>
+        <w:rPr>
+          <w:rFonts w:asciiTheme="minorHAnsi" w:eastAsiaTheme="minorHAnsi" w:hAnsiTheme="minorHAnsi" w:cstheme="minorBidi"/>
+          <w:sz w:val="22"/>
+          <w:szCs w:val="22"/>
+          <w:lang w:eastAsia="en-US"/>
+        </w:rPr>
+        <w:t> so they can be run together in an isolated environment.</w:t>
+      </w:r>
+    </w:p>
+    <w:p>
+      <w:pPr>
+        <w:pStyle w:val="NormalWeb"/>
+        <w:numPr>
+          <w:ilvl w:val="0"/>
+          <w:numId w:val="6"/>
+        </w:numPr>
+        <w:shd w:val="clear" w:color="auto" w:fill="FFFFFF"/>
+        <w:spacing w:before="0" w:beforeAutospacing="0" w:after="0" w:afterAutospacing="0"/>
+        <w:jc w:val="both"/>
+        <w:textAlignment w:val="baseline"/>
+        <w:rPr>
+          <w:rFonts w:asciiTheme="minorHAnsi" w:eastAsiaTheme="minorHAnsi" w:hAnsiTheme="minorHAnsi" w:cstheme="minorBidi"/>
+          <w:sz w:val="22"/>
+          <w:szCs w:val="22"/>
+          <w:lang w:eastAsia="en-US"/>
+        </w:rPr>
+      </w:pPr>
+      <w:r>
+        <w:rPr>
+          <w:rFonts w:asciiTheme="minorHAnsi" w:eastAsiaTheme="minorHAnsi" w:hAnsiTheme="minorHAnsi" w:cstheme="minorBidi"/>
+          <w:sz w:val="22"/>
+          <w:szCs w:val="22"/>
+          <w:lang w:eastAsia="en-US"/>
+        </w:rPr>
+        <w:t>Run docker compose up and the </w:t>
+      </w:r>
+      <w:hyperlink r:id="rId12" w:anchor="compose-v2-and-the-new-docker-compose-command" w:history="1">
+        <w:r>
+          <w:rPr>
+            <w:rFonts w:asciiTheme="minorHAnsi" w:eastAsiaTheme="minorHAnsi" w:hAnsiTheme="minorHAnsi" w:cstheme="minorBidi"/>
+            <w:sz w:val="22"/>
+            <w:szCs w:val="22"/>
+            <w:lang w:eastAsia="en-US"/>
+          </w:rPr>
+          <w:t>Docker compose command</w:t>
+        </w:r>
+      </w:hyperlink>
+      <w:r>
+        <w:rPr>
+          <w:rFonts w:asciiTheme="minorHAnsi" w:eastAsiaTheme="minorHAnsi" w:hAnsiTheme="minorHAnsi" w:cstheme="minorBidi"/>
+          <w:sz w:val="22"/>
+          <w:szCs w:val="22"/>
+          <w:lang w:eastAsia="en-US"/>
+        </w:rPr>
+        <w:t> starts and runs your entire app. You can alternatively run docker-compose up using Compose standalone</w:t>
+      </w:r>
+      <w:r>
+        <w:rPr>
+          <w:rFonts w:asciiTheme="minorHAnsi" w:eastAsiaTheme="minorHAnsi" w:hAnsiTheme="minorHAnsi" w:cstheme="minorBidi"/>
+          <w:sz w:val="22"/>
+          <w:szCs w:val="22"/>
+          <w:lang w:eastAsia="en-US"/>
+        </w:rPr>
+        <w:t xml:space="preserve"> </w:t>
+      </w:r>
+      <w:r>
+        <w:rPr>
+          <w:rFonts w:asciiTheme="minorHAnsi" w:eastAsiaTheme="minorHAnsi" w:hAnsiTheme="minorHAnsi" w:cstheme="minorBidi"/>
+          <w:sz w:val="22"/>
+          <w:szCs w:val="22"/>
+          <w:lang w:eastAsia="en-US"/>
+        </w:rPr>
+        <w:t>(docker-compose binary).</w:t>
+      </w:r>
+    </w:p>
+    <w:p>
+      <w:pPr>
+        <w:pStyle w:val="NormalWeb"/>
+        <w:shd w:val="clear" w:color="auto" w:fill="FFFFFF"/>
+        <w:spacing w:before="0" w:beforeAutospacing="0" w:after="0" w:afterAutospacing="0"/>
+        <w:jc w:val="both"/>
+        <w:textAlignment w:val="baseline"/>
+        <w:rPr>
+          <w:rFonts w:asciiTheme="minorHAnsi" w:eastAsiaTheme="minorHAnsi" w:hAnsiTheme="minorHAnsi" w:cstheme="minorBidi"/>
+          <w:sz w:val="22"/>
+          <w:szCs w:val="22"/>
+          <w:lang w:eastAsia="en-US"/>
+        </w:rPr>
+      </w:pPr>
+    </w:p>
+    <w:p>
+      <w:pPr>
+        <w:shd w:val="clear" w:color="auto" w:fill="FFFFFF"/>
+        <w:jc w:val="both"/>
+        <w:textAlignment w:val="baseline"/>
       </w:pPr>
     </w:p>
     <w:p>
@@ -174,7 +1055,29 @@
           <w:szCs w:val="21"/>
           <w:shd w:val="clear" w:color="auto" w:fill="ACD2CC"/>
         </w:rPr>
-        <w:t>The Dockerfile is used to build our image, which contains a mini Linux Operating System with all the dependencies needed to run our project.</w:t>
+        <w:t xml:space="preserve">The Dockerfile is used to build our image, which contains a </w:t>
+      </w:r>
+      <w:proofErr w:type="gramStart"/>
+      <w:r>
+        <w:rPr>
+          <w:rFonts w:ascii="Roboto" w:hAnsi="Roboto"/>
+          <w:color w:val="1C1D1F"/>
+          <w:sz w:val="21"/>
+          <w:szCs w:val="21"/>
+          <w:shd w:val="clear" w:color="auto" w:fill="ACD2CC"/>
+        </w:rPr>
+        <w:t>mini Linux</w:t>
+      </w:r>
+      <w:proofErr w:type="gramEnd"/>
+      <w:r>
+        <w:rPr>
+          <w:rFonts w:ascii="Roboto" w:hAnsi="Roboto"/>
+          <w:color w:val="1C1D1F"/>
+          <w:sz w:val="21"/>
+          <w:szCs w:val="21"/>
+          <w:shd w:val="clear" w:color="auto" w:fill="ACD2CC"/>
+        </w:rPr>
+        <w:t xml:space="preserve"> Operating System with all the dependencies needed to run our project.</w:t>
       </w:r>
     </w:p>
     <w:p/>
@@ -254,32 +1157,10 @@
           <w:szCs w:val="21"/>
           <w:shd w:val="clear" w:color="auto" w:fill="0D1117"/>
         </w:rPr>
-        <w:t>docker build .</w:t>
-      </w:r>
-    </w:p>
-    <w:p/>
-    <w:p>
-      <w:pPr>
-        <w:rPr>
-          <w:b/>
-          <w:bCs/>
-        </w:rPr>
-      </w:pPr>
-      <w:r>
-        <w:rPr>
-          <w:b/>
-          <w:bCs/>
-        </w:rPr>
-        <w:t>Docker-compose:</w:t>
-      </w:r>
-    </w:p>
-    <w:p>
-      <w:r>
-        <w:t>We are initializing docker compose for our project, after configuring run:</w:t>
-      </w:r>
-    </w:p>
-    <w:p>
-      <w:pPr>
+        <w:t xml:space="preserve">docker </w:t>
+      </w:r>
+      <w:proofErr w:type="gramStart"/>
+      <w:r>
         <w:rPr>
           <w:rFonts w:ascii="Consolas" w:hAnsi="Consolas"/>
           <w:color w:val="3FB950"/>
@@ -287,8 +1168,34 @@
           <w:szCs w:val="21"/>
           <w:shd w:val="clear" w:color="auto" w:fill="0D1117"/>
         </w:rPr>
-      </w:pPr>
-      <w:r>
+        <w:t>build .</w:t>
+      </w:r>
+      <w:proofErr w:type="gramEnd"/>
+    </w:p>
+    <w:p/>
+    <w:p>
+      <w:pPr>
+        <w:rPr>
+          <w:b/>
+          <w:bCs/>
+        </w:rPr>
+      </w:pPr>
+      <w:r>
+        <w:rPr>
+          <w:b/>
+          <w:bCs/>
+        </w:rPr>
+        <w:lastRenderedPageBreak/>
+        <w:t>Docker-compose:</w:t>
+      </w:r>
+    </w:p>
+    <w:p>
+      <w:r>
+        <w:t>We are initializing docker compose for our project, after configuring run:</w:t>
+      </w:r>
+    </w:p>
+    <w:p>
+      <w:pPr>
         <w:rPr>
           <w:rFonts w:ascii="Consolas" w:hAnsi="Consolas"/>
           <w:color w:val="3FB950"/>
@@ -296,11 +1203,8 @@
           <w:szCs w:val="21"/>
           <w:shd w:val="clear" w:color="auto" w:fill="0D1117"/>
         </w:rPr>
-        <w:t>docker-compose build</w:t>
-      </w:r>
-    </w:p>
-    <w:p>
-      <w:pPr>
+      </w:pPr>
+      <w:r>
         <w:rPr>
           <w:rFonts w:ascii="Consolas" w:hAnsi="Consolas"/>
           <w:color w:val="3FB950"/>
@@ -308,7 +1212,8 @@
           <w:szCs w:val="21"/>
           <w:shd w:val="clear" w:color="auto" w:fill="0D1117"/>
         </w:rPr>
-      </w:pPr>
+        <w:t>docker-compose build</w:t>
+      </w:r>
     </w:p>
     <w:p>
       <w:pPr>
@@ -324,6 +1229,17 @@
     <w:p>
       <w:pPr>
         <w:rPr>
+          <w:rFonts w:ascii="Consolas" w:hAnsi="Consolas"/>
+          <w:color w:val="3FB950"/>
+          <w:sz w:val="21"/>
+          <w:szCs w:val="21"/>
+          <w:shd w:val="clear" w:color="auto" w:fill="0D1117"/>
+        </w:rPr>
+      </w:pPr>
+    </w:p>
+    <w:p>
+      <w:pPr>
+        <w:rPr>
           <w:b/>
           <w:bCs/>
           <w:sz w:val="28"/>
@@ -358,7 +1274,6 @@
           <w:szCs w:val="21"/>
           <w:shd w:val="clear" w:color="auto" w:fill="ACD2CC"/>
         </w:rPr>
-        <w:lastRenderedPageBreak/>
         <w:t>That’s right! Linting is used to ensure code is formatted correctly. It highlights issues like invalid tab spacing and line lengths.</w:t>
       </w:r>
     </w:p>
@@ -379,7 +1294,15 @@
     </w:p>
     <w:p>
       <w:r>
-        <w:t xml:space="preserve">Now make changes in docker-compose, Dockerfile and create .flake8 </w:t>
+        <w:t xml:space="preserve">Now make changes in docker-compose, Dockerfile and </w:t>
+      </w:r>
+      <w:proofErr w:type="gramStart"/>
+      <w:r>
+        <w:t>create .flake</w:t>
+      </w:r>
+      <w:proofErr w:type="gramEnd"/>
+      <w:r>
+        <w:t xml:space="preserve">8 </w:t>
       </w:r>
     </w:p>
     <w:p>
@@ -405,8 +1328,9 @@
           <w:szCs w:val="21"/>
           <w:shd w:val="clear" w:color="auto" w:fill="0D1117"/>
         </w:rPr>
-        <w:t>docker-compose run --rm app sh -c "flake8"</w:t>
-      </w:r>
+        <w:t xml:space="preserve">docker-compose run --rm app </w:t>
+      </w:r>
+      <w:proofErr w:type="spellStart"/>
       <w:r>
         <w:rPr>
           <w:rFonts w:ascii="Consolas" w:hAnsi="Consolas"/>
@@ -415,11 +1339,10 @@
           <w:szCs w:val="21"/>
           <w:shd w:val="clear" w:color="auto" w:fill="0D1117"/>
         </w:rPr>
-        <w:t xml:space="preserve"> </w:t>
-      </w:r>
-    </w:p>
-    <w:p>
-      <w:pPr>
+        <w:t>sh</w:t>
+      </w:r>
+      <w:proofErr w:type="spellEnd"/>
+      <w:r>
         <w:rPr>
           <w:rFonts w:ascii="Consolas" w:hAnsi="Consolas"/>
           <w:color w:val="3FB950"/>
@@ -427,29 +1350,9 @@
           <w:szCs w:val="21"/>
           <w:shd w:val="clear" w:color="auto" w:fill="0D1117"/>
         </w:rPr>
-      </w:pPr>
-    </w:p>
-    <w:p>
-      <w:pPr>
-        <w:rPr>
-          <w:b/>
-          <w:bCs/>
-          <w:sz w:val="28"/>
-          <w:szCs w:val="28"/>
-        </w:rPr>
-      </w:pPr>
-      <w:r>
-        <w:rPr>
-          <w:b/>
-          <w:bCs/>
-          <w:sz w:val="28"/>
-          <w:szCs w:val="28"/>
-        </w:rPr>
-        <w:t>Create Project:</w:t>
-      </w:r>
-    </w:p>
-    <w:p>
-      <w:pPr>
+        <w:t xml:space="preserve"> -c "flake8"</w:t>
+      </w:r>
+      <w:r>
         <w:rPr>
           <w:rFonts w:ascii="Consolas" w:hAnsi="Consolas"/>
           <w:color w:val="3FB950"/>
@@ -457,8 +1360,11 @@
           <w:szCs w:val="21"/>
           <w:shd w:val="clear" w:color="auto" w:fill="0D1117"/>
         </w:rPr>
-      </w:pPr>
-      <w:r>
+        <w:t xml:space="preserve"> </w:t>
+      </w:r>
+    </w:p>
+    <w:p>
+      <w:pPr>
         <w:rPr>
           <w:rFonts w:ascii="Consolas" w:hAnsi="Consolas"/>
           <w:color w:val="3FB950"/>
@@ -466,8 +1372,7 @@
           <w:szCs w:val="21"/>
           <w:shd w:val="clear" w:color="auto" w:fill="0D1117"/>
         </w:rPr>
-        <w:t>docker-compose run --rm app sh -c "django-admin startproject app ."</w:t>
-      </w:r>
+      </w:pPr>
     </w:p>
     <w:p>
       <w:pPr>
@@ -485,7 +1390,7 @@
           <w:sz w:val="28"/>
           <w:szCs w:val="28"/>
         </w:rPr>
-        <w:t>Run Server in Docker:</w:t>
+        <w:t>Create Project:</w:t>
       </w:r>
     </w:p>
     <w:p>
@@ -506,11 +1411,10 @@
           <w:szCs w:val="21"/>
           <w:shd w:val="clear" w:color="auto" w:fill="0D1117"/>
         </w:rPr>
-        <w:t>docker-compose up</w:t>
-      </w:r>
-    </w:p>
-    <w:p>
-      <w:pPr>
+        <w:t xml:space="preserve">docker-compose run --rm app </w:t>
+      </w:r>
+      <w:proofErr w:type="spellStart"/>
+      <w:r>
         <w:rPr>
           <w:rFonts w:ascii="Consolas" w:hAnsi="Consolas"/>
           <w:color w:val="3FB950"/>
@@ -518,6 +1422,113 @@
           <w:szCs w:val="21"/>
           <w:shd w:val="clear" w:color="auto" w:fill="0D1117"/>
         </w:rPr>
+        <w:t>sh</w:t>
+      </w:r>
+      <w:proofErr w:type="spellEnd"/>
+      <w:r>
+        <w:rPr>
+          <w:rFonts w:ascii="Consolas" w:hAnsi="Consolas"/>
+          <w:color w:val="3FB950"/>
+          <w:sz w:val="21"/>
+          <w:szCs w:val="21"/>
+          <w:shd w:val="clear" w:color="auto" w:fill="0D1117"/>
+        </w:rPr>
+        <w:t xml:space="preserve"> -c "django-admin </w:t>
+      </w:r>
+      <w:proofErr w:type="spellStart"/>
+      <w:r>
+        <w:rPr>
+          <w:rFonts w:ascii="Consolas" w:hAnsi="Consolas"/>
+          <w:color w:val="3FB950"/>
+          <w:sz w:val="21"/>
+          <w:szCs w:val="21"/>
+          <w:shd w:val="clear" w:color="auto" w:fill="0D1117"/>
+        </w:rPr>
+        <w:t>startproject</w:t>
+      </w:r>
+      <w:proofErr w:type="spellEnd"/>
+      <w:r>
+        <w:rPr>
+          <w:rFonts w:ascii="Consolas" w:hAnsi="Consolas"/>
+          <w:color w:val="3FB950"/>
+          <w:sz w:val="21"/>
+          <w:szCs w:val="21"/>
+          <w:shd w:val="clear" w:color="auto" w:fill="0D1117"/>
+        </w:rPr>
+        <w:t xml:space="preserve"> </w:t>
+      </w:r>
+      <w:proofErr w:type="gramStart"/>
+      <w:r>
+        <w:rPr>
+          <w:rFonts w:ascii="Consolas" w:hAnsi="Consolas"/>
+          <w:color w:val="3FB950"/>
+          <w:sz w:val="21"/>
+          <w:szCs w:val="21"/>
+          <w:shd w:val="clear" w:color="auto" w:fill="0D1117"/>
+        </w:rPr>
+        <w:t>app .</w:t>
+      </w:r>
+      <w:proofErr w:type="gramEnd"/>
+      <w:r>
+        <w:rPr>
+          <w:rFonts w:ascii="Consolas" w:hAnsi="Consolas"/>
+          <w:color w:val="3FB950"/>
+          <w:sz w:val="21"/>
+          <w:szCs w:val="21"/>
+          <w:shd w:val="clear" w:color="auto" w:fill="0D1117"/>
+        </w:rPr>
+        <w:t>"</w:t>
+      </w:r>
+    </w:p>
+    <w:p>
+      <w:pPr>
+        <w:rPr>
+          <w:b/>
+          <w:bCs/>
+          <w:sz w:val="28"/>
+          <w:szCs w:val="28"/>
+        </w:rPr>
+      </w:pPr>
+      <w:r>
+        <w:rPr>
+          <w:b/>
+          <w:bCs/>
+          <w:sz w:val="28"/>
+          <w:szCs w:val="28"/>
+        </w:rPr>
+        <w:t>Run Server in Docker:</w:t>
+      </w:r>
+    </w:p>
+    <w:p>
+      <w:pPr>
+        <w:rPr>
+          <w:rFonts w:ascii="Consolas" w:hAnsi="Consolas"/>
+          <w:color w:val="3FB950"/>
+          <w:sz w:val="21"/>
+          <w:szCs w:val="21"/>
+          <w:shd w:val="clear" w:color="auto" w:fill="0D1117"/>
+        </w:rPr>
+      </w:pPr>
+      <w:r>
+        <w:rPr>
+          <w:rFonts w:ascii="Consolas" w:hAnsi="Consolas"/>
+          <w:color w:val="3FB950"/>
+          <w:sz w:val="21"/>
+          <w:szCs w:val="21"/>
+          <w:shd w:val="clear" w:color="auto" w:fill="0D1117"/>
+        </w:rPr>
+        <w:t>docker-compose up</w:t>
+      </w:r>
+    </w:p>
+    <w:p>
+      <w:pPr>
+        <w:rPr>
+          <w:rFonts w:ascii="Consolas" w:hAnsi="Consolas"/>
+          <w:color w:val="3FB950"/>
+          <w:sz w:val="21"/>
+          <w:szCs w:val="21"/>
+          <w:shd w:val="clear" w:color="auto" w:fill="0D1117"/>
+        </w:rPr>
       </w:pPr>
     </w:p>
     <w:p>
@@ -613,7 +1624,23 @@
     </w:p>
     <w:p>
       <w:r>
-        <w:t>Make a folder in main file: .github/workflows -&gt; in it create a file -&gt; checks.yml:</w:t>
+        <w:t>Make a folder in main file</w:t>
+      </w:r>
+      <w:proofErr w:type="gramStart"/>
+      <w:r>
+        <w:t>: .github</w:t>
+      </w:r>
+      <w:proofErr w:type="gramEnd"/>
+      <w:r>
+        <w:t xml:space="preserve">/workflows -&gt; in it create a file -&gt; </w:t>
+      </w:r>
+      <w:proofErr w:type="spellStart"/>
+      <w:r>
+        <w:t>checks.yml</w:t>
+      </w:r>
+      <w:proofErr w:type="spellEnd"/>
+      <w:r>
+        <w:t>:</w:t>
       </w:r>
     </w:p>
     <w:p>
@@ -621,6 +1648,7 @@
         <w:rPr>
           <w:noProof/>
         </w:rPr>
+        <w:lastRenderedPageBreak/>
         <w:drawing>
           <wp:inline distT="0" distB="0" distL="0" distR="0" wp14:anchorId="37628ACA" wp14:editId="68E7F900">
             <wp:extent cx="6200074" cy="2297723"/>
@@ -637,7 +1665,7 @@
                     <pic:cNvPicPr/>
                   </pic:nvPicPr>
                   <pic:blipFill>
-                    <a:blip r:embed="rId7" cstate="print">
+                    <a:blip r:embed="rId13" cstate="print">
                       <a:extLst>
                         <a:ext uri="{28A0092B-C50C-407E-A947-70E740481C1C}">
                           <a14:useLocalDpi xmlns:a14="http://schemas.microsoft.com/office/drawing/2010/main" val="0"/>
@@ -695,8 +1723,29 @@
           <w:szCs w:val="21"/>
           <w:lang w:eastAsia="en-IN"/>
         </w:rPr>
-        <w:lastRenderedPageBreak/>
-        <w:t>docker-compose run --rm app sh -c "python manage.py test"</w:t>
+        <w:t xml:space="preserve">docker-compose run --rm app </w:t>
+      </w:r>
+      <w:proofErr w:type="spellStart"/>
+      <w:r>
+        <w:rPr>
+          <w:rFonts w:ascii="Consolas" w:eastAsia="Times New Roman" w:hAnsi="Consolas" w:cs="Times New Roman"/>
+          <w:color w:val="CE9178"/>
+          <w:sz w:val="21"/>
+          <w:szCs w:val="21"/>
+          <w:lang w:eastAsia="en-IN"/>
+        </w:rPr>
+        <w:t>sh</w:t>
+      </w:r>
+      <w:proofErr w:type="spellEnd"/>
+      <w:r>
+        <w:rPr>
+          <w:rFonts w:ascii="Consolas" w:eastAsia="Times New Roman" w:hAnsi="Consolas" w:cs="Times New Roman"/>
+          <w:color w:val="CE9178"/>
+          <w:sz w:val="21"/>
+          <w:szCs w:val="21"/>
+          <w:lang w:eastAsia="en-IN"/>
+        </w:rPr>
+        <w:t xml:space="preserve"> -c "python manage.py test"</w:t>
       </w:r>
     </w:p>
     <w:p/>
@@ -739,7 +1788,7 @@
                     <pic:cNvPicPr/>
                   </pic:nvPicPr>
                   <pic:blipFill>
-                    <a:blip r:embed="rId8" cstate="print">
+                    <a:blip r:embed="rId14" cstate="print">
                       <a:extLst>
                         <a:ext uri="{28A0092B-C50C-407E-A947-70E740481C1C}">
                           <a14:useLocalDpi xmlns:a14="http://schemas.microsoft.com/office/drawing/2010/main" val="0"/>
@@ -787,7 +1836,31 @@
         <w:t>Create a file named</w:t>
       </w:r>
       <w:r>
-        <w:t xml:space="preserve"> tests.py or a folder named test or create a dir named tests and in it define an __init__() file</w:t>
+        <w:t xml:space="preserve"> tests.py or a folder named test or create a </w:t>
+      </w:r>
+      <w:proofErr w:type="spellStart"/>
+      <w:r>
+        <w:t>dir</w:t>
+      </w:r>
+      <w:proofErr w:type="spellEnd"/>
+      <w:r>
+        <w:t xml:space="preserve"> named tests and in it define an __</w:t>
+      </w:r>
+      <w:proofErr w:type="spellStart"/>
+      <w:r>
+        <w:t>init</w:t>
+      </w:r>
+      <w:proofErr w:type="spellEnd"/>
+      <w:r>
+        <w:t>_</w:t>
+      </w:r>
+      <w:proofErr w:type="gramStart"/>
+      <w:r>
+        <w:t>_(</w:t>
+      </w:r>
+      <w:proofErr w:type="gramEnd"/>
+      <w:r>
+        <w:t>) file</w:t>
       </w:r>
       <w:r>
         <w:t>, start files in module with test prefix and also start function name with test_</w:t>
@@ -801,6 +1874,7 @@
         <w:rPr>
           <w:noProof/>
         </w:rPr>
+        <w:lastRenderedPageBreak/>
         <w:drawing>
           <wp:inline distT="0" distB="0" distL="0" distR="0" wp14:anchorId="0B852FB9" wp14:editId="2CB68BE6">
             <wp:extent cx="5731510" cy="2849245"/>
@@ -817,7 +1891,7 @@
                     <pic:cNvPicPr/>
                   </pic:nvPicPr>
                   <pic:blipFill>
-                    <a:blip r:embed="rId9" cstate="print">
+                    <a:blip r:embed="rId15" cstate="print">
                       <a:extLst>
                         <a:ext uri="{28A0092B-C50C-407E-A947-70E740481C1C}">
                           <a14:useLocalDpi xmlns:a14="http://schemas.microsoft.com/office/drawing/2010/main" val="0"/>
@@ -849,7 +1923,6 @@
         <w:rPr>
           <w:noProof/>
         </w:rPr>
-        <w:lastRenderedPageBreak/>
         <w:drawing>
           <wp:inline distT="0" distB="0" distL="0" distR="0" wp14:anchorId="0945CB47" wp14:editId="0D184794">
             <wp:extent cx="5731510" cy="2711450"/>
@@ -866,7 +1939,7 @@
                     <pic:cNvPicPr/>
                   </pic:nvPicPr>
                   <pic:blipFill>
-                    <a:blip r:embed="rId10" cstate="print">
+                    <a:blip r:embed="rId16" cstate="print">
                       <a:extLst>
                         <a:ext uri="{28A0092B-C50C-407E-A947-70E740481C1C}">
                           <a14:useLocalDpi xmlns:a14="http://schemas.microsoft.com/office/drawing/2010/main" val="0"/>
@@ -933,7 +2006,7 @@
         </w:rPr>
         <w:t>A </w:t>
       </w:r>
-      <w:hyperlink r:id="rId11" w:history="1">
+      <w:hyperlink r:id="rId17" w:history="1">
         <w:r>
           <w:rPr>
             <w:rFonts w:asciiTheme="minorHAnsi" w:eastAsiaTheme="minorHAnsi" w:hAnsiTheme="minorHAnsi" w:cstheme="minorBidi"/>
@@ -953,7 +2026,7 @@
         </w:rPr>
         <w:t> substitutes and imitates a real object within a </w:t>
       </w:r>
-      <w:hyperlink r:id="rId12" w:history="1">
+      <w:hyperlink r:id="rId18" w:history="1">
         <w:r>
           <w:rPr>
             <w:rFonts w:asciiTheme="minorHAnsi" w:eastAsiaTheme="minorHAnsi" w:hAnsiTheme="minorHAnsi" w:cstheme="minorBidi"/>
@@ -973,7 +2046,7 @@
         </w:rPr>
         <w:t>. It is a versatile and powerful tool for </w:t>
       </w:r>
-      <w:hyperlink r:id="rId13" w:anchor="mocks" w:history="1">
+      <w:hyperlink r:id="rId19" w:anchor="mocks" w:history="1">
         <w:r>
           <w:rPr>
             <w:rFonts w:asciiTheme="minorHAnsi" w:eastAsiaTheme="minorHAnsi" w:hAnsiTheme="minorHAnsi" w:cstheme="minorBidi"/>
@@ -1047,7 +2120,7 @@
         </w:rPr>
         <w:t>For example, if your code makes </w:t>
       </w:r>
-      <w:hyperlink r:id="rId14" w:history="1">
+      <w:hyperlink r:id="rId20" w:history="1">
         <w:r>
           <w:rPr>
             <w:rFonts w:asciiTheme="minorHAnsi" w:eastAsiaTheme="minorHAnsi" w:hAnsiTheme="minorHAnsi" w:cstheme="minorBidi"/>
@@ -1103,7 +2176,7 @@
         </w:rPr>
         <w:t>Because of this, it would be better for you to test your code in a controlled environment. </w:t>
       </w:r>
-      <w:hyperlink r:id="rId15" w:history="1">
+      <w:hyperlink r:id="rId21" w:history="1">
         <w:r>
           <w:rPr>
             <w:rFonts w:asciiTheme="minorHAnsi" w:eastAsiaTheme="minorHAnsi" w:hAnsiTheme="minorHAnsi" w:cstheme="minorBidi"/>
@@ -1172,6 +2245,7 @@
           <w:szCs w:val="22"/>
           <w:lang w:eastAsia="en-US"/>
         </w:rPr>
+        <w:lastRenderedPageBreak/>
         <w:drawing>
           <wp:inline distT="0" distB="0" distL="0" distR="0" wp14:anchorId="5AF68FF9" wp14:editId="4A06AD4B">
             <wp:extent cx="5731510" cy="2953385"/>
@@ -1188,7 +2262,7 @@
                     <pic:cNvPicPr/>
                   </pic:nvPicPr>
                   <pic:blipFill>
-                    <a:blip r:embed="rId16"/>
+                    <a:blip r:embed="rId22"/>
                     <a:stretch>
                       <a:fillRect/>
                     </a:stretch>
@@ -1236,7 +2310,7 @@
                     <pic:cNvPicPr/>
                   </pic:nvPicPr>
                   <pic:blipFill>
-                    <a:blip r:embed="rId17" cstate="print">
+                    <a:blip r:embed="rId23" cstate="print">
                       <a:extLst>
                         <a:ext uri="{28A0092B-C50C-407E-A947-70E740481C1C}">
                           <a14:useLocalDpi xmlns:a14="http://schemas.microsoft.com/office/drawing/2010/main" val="0"/>
@@ -1276,6 +2350,7 @@
           <w:lang w:eastAsia="en-IN"/>
         </w:rPr>
       </w:pPr>
+      <w:proofErr w:type="spellStart"/>
       <w:r>
         <w:rPr>
           <w:rFonts w:ascii="Source Sans Pro" w:eastAsia="Times New Roman" w:hAnsi="Source Sans Pro" w:cs="Times New Roman"/>
@@ -1286,7 +2361,20 @@
           <w:szCs w:val="36"/>
           <w:lang w:eastAsia="en-IN"/>
         </w:rPr>
-        <w:t>Wait_for_db:</w:t>
+        <w:t>Wait_for_db</w:t>
+      </w:r>
+      <w:proofErr w:type="spellEnd"/>
+      <w:r>
+        <w:rPr>
+          <w:rFonts w:ascii="Source Sans Pro" w:eastAsia="Times New Roman" w:hAnsi="Source Sans Pro" w:cs="Times New Roman"/>
+          <w:b/>
+          <w:bCs/>
+          <w:color w:val="222222"/>
+          <w:sz w:val="36"/>
+          <w:szCs w:val="36"/>
+          <w:lang w:eastAsia="en-IN"/>
+        </w:rPr>
+        <w:t>:</w:t>
       </w:r>
     </w:p>
     <w:p>
@@ -1299,6 +2387,7 @@
         <w:rPr>
           <w:noProof/>
         </w:rPr>
+        <w:lastRenderedPageBreak/>
         <w:drawing>
           <wp:inline distT="0" distB="0" distL="0" distR="0" wp14:anchorId="0A780573" wp14:editId="4AD4B18E">
             <wp:extent cx="5731510" cy="3209925"/>
@@ -1315,7 +2404,7 @@
                     <pic:cNvPicPr/>
                   </pic:nvPicPr>
                   <pic:blipFill>
-                    <a:blip r:embed="rId18" cstate="print">
+                    <a:blip r:embed="rId24" cstate="print">
                       <a:extLst>
                         <a:ext uri="{28A0092B-C50C-407E-A947-70E740481C1C}">
                           <a14:useLocalDpi xmlns:a14="http://schemas.microsoft.com/office/drawing/2010/main" val="0"/>
@@ -1368,8 +2457,39 @@
     </w:p>
     <w:p>
       <w:r>
-        <w:lastRenderedPageBreak/>
-        <w:t>We need Django to wait for postgres container to initialize and run sql properly for that we need to introduce this wait_for_db command otherwise they both will start at same time and Django container will throw an error that database is not running because Django container is dependent on the postgres service.</w:t>
+        <w:t xml:space="preserve">We need Django to wait for </w:t>
+      </w:r>
+      <w:proofErr w:type="spellStart"/>
+      <w:r>
+        <w:t>postgres</w:t>
+      </w:r>
+      <w:proofErr w:type="spellEnd"/>
+      <w:r>
+        <w:t xml:space="preserve"> container to initialize and run </w:t>
+      </w:r>
+      <w:proofErr w:type="spellStart"/>
+      <w:r>
+        <w:t>sql</w:t>
+      </w:r>
+      <w:proofErr w:type="spellEnd"/>
+      <w:r>
+        <w:t xml:space="preserve"> properly for that we need to introduce this </w:t>
+      </w:r>
+      <w:proofErr w:type="spellStart"/>
+      <w:r>
+        <w:t>wait_for_db</w:t>
+      </w:r>
+      <w:proofErr w:type="spellEnd"/>
+      <w:r>
+        <w:t xml:space="preserve"> command otherwise they both will start at same time and Django container will throw an error that database is not running because Django container is dependent on the </w:t>
+      </w:r>
+      <w:proofErr w:type="spellStart"/>
+      <w:r>
+        <w:t>postgres</w:t>
+      </w:r>
+      <w:proofErr w:type="spellEnd"/>
+      <w:r>
+        <w:t xml:space="preserve"> service.</w:t>
       </w:r>
     </w:p>
     <w:p>
@@ -1393,7 +2513,7 @@
                     <pic:cNvPicPr/>
                   </pic:nvPicPr>
                   <pic:blipFill>
-                    <a:blip r:embed="rId19" cstate="print">
+                    <a:blip r:embed="rId25" cstate="print">
                       <a:extLst>
                         <a:ext uri="{28A0092B-C50C-407E-A947-70E740481C1C}">
                           <a14:useLocalDpi xmlns:a14="http://schemas.microsoft.com/office/drawing/2010/main" val="0"/>
@@ -1427,14 +2547,20 @@
     </w:p>
     <w:p>
       <w:r>
-        <w:t>Structure of creating a Django command, now we can run it with manage.py:-</w:t>
-      </w:r>
+        <w:t xml:space="preserve">Structure of creating a Django command, now we can run it with </w:t>
+      </w:r>
+      <w:proofErr w:type="gramStart"/>
+      <w:r>
+        <w:t>manage.py:-</w:t>
+      </w:r>
+      <w:proofErr w:type="gramEnd"/>
     </w:p>
     <w:p>
       <w:r>
         <w:rPr>
           <w:noProof/>
         </w:rPr>
+        <w:lastRenderedPageBreak/>
         <w:drawing>
           <wp:inline distT="0" distB="0" distL="0" distR="0" wp14:anchorId="16597770" wp14:editId="04497991">
             <wp:extent cx="1752752" cy="2911092"/>
@@ -1451,7 +2577,7 @@
                     <pic:cNvPicPr/>
                   </pic:nvPicPr>
                   <pic:blipFill>
-                    <a:blip r:embed="rId20">
+                    <a:blip r:embed="rId26">
                       <a:extLst>
                         <a:ext uri="{28A0092B-C50C-407E-A947-70E740481C1C}">
                           <a14:useLocalDpi xmlns:a14="http://schemas.microsoft.com/office/drawing/2010/main" val="0"/>
@@ -1480,18 +2606,33 @@
     </w:p>
     <w:p>
       <w:r>
-        <w:t>app – project_name</w:t>
-      </w:r>
-    </w:p>
-    <w:p>
-      <w:r>
-        <w:t>core – app_name</w:t>
-      </w:r>
-    </w:p>
-    <w:p>
-      <w:r>
-        <w:t>core =&gt; management =&gt; commands =&gt; wait_for_db</w:t>
-      </w:r>
+        <w:t xml:space="preserve">app – </w:t>
+      </w:r>
+      <w:proofErr w:type="spellStart"/>
+      <w:r>
+        <w:t>project_name</w:t>
+      </w:r>
+      <w:proofErr w:type="spellEnd"/>
+    </w:p>
+    <w:p>
+      <w:r>
+        <w:t xml:space="preserve">core – </w:t>
+      </w:r>
+      <w:proofErr w:type="spellStart"/>
+      <w:r>
+        <w:t>app_name</w:t>
+      </w:r>
+      <w:proofErr w:type="spellEnd"/>
+    </w:p>
+    <w:p>
+      <w:r>
+        <w:t xml:space="preserve">core =&gt; management =&gt; commands =&gt; </w:t>
+      </w:r>
+      <w:proofErr w:type="spellStart"/>
+      <w:r>
+        <w:t>wait_for_db</w:t>
+      </w:r>
+      <w:proofErr w:type="spellEnd"/>
     </w:p>
     <w:p>
       <w:r>
@@ -1525,7 +2666,6 @@
           <w:sz w:val="36"/>
           <w:szCs w:val="36"/>
         </w:rPr>
-        <w:lastRenderedPageBreak/>
         <w:t>Always create a custom user model:</w:t>
       </w:r>
     </w:p>
@@ -1689,7 +2829,29 @@
           <w:szCs w:val="21"/>
           <w:lang w:eastAsia="en-IN"/>
         </w:rPr>
-        <w:t>docker volume rm &lt;volume_name&gt;</w:t>
+        <w:t>docker volume rm &lt;</w:t>
+      </w:r>
+      <w:proofErr w:type="spellStart"/>
+      <w:r>
+        <w:rPr>
+          <w:rFonts w:ascii="Consolas" w:eastAsia="Times New Roman" w:hAnsi="Consolas" w:cs="Times New Roman"/>
+          <w:color w:val="CE9178"/>
+          <w:sz w:val="21"/>
+          <w:szCs w:val="21"/>
+          <w:lang w:eastAsia="en-IN"/>
+        </w:rPr>
+        <w:t>volume_name</w:t>
+      </w:r>
+      <w:proofErr w:type="spellEnd"/>
+      <w:r>
+        <w:rPr>
+          <w:rFonts w:ascii="Consolas" w:eastAsia="Times New Roman" w:hAnsi="Consolas" w:cs="Times New Roman"/>
+          <w:color w:val="CE9178"/>
+          <w:sz w:val="21"/>
+          <w:szCs w:val="21"/>
+          <w:lang w:eastAsia="en-IN"/>
+        </w:rPr>
+        <w:t>&gt;</w:t>
       </w:r>
     </w:p>
     <w:p/>
@@ -1738,12 +2900,319 @@
           <w:szCs w:val="21"/>
           <w:lang w:eastAsia="en-IN"/>
         </w:rPr>
-        <w:t>docker-compose run --rm app sh -c "python manage.py wait_for_db &amp;&amp; python manage.py migrate"</w:t>
+        <w:t xml:space="preserve">docker-compose run --rm app </w:t>
+      </w:r>
+      <w:proofErr w:type="spellStart"/>
+      <w:r>
+        <w:rPr>
+          <w:rFonts w:ascii="Consolas" w:eastAsia="Times New Roman" w:hAnsi="Consolas" w:cs="Times New Roman"/>
+          <w:color w:val="CE9178"/>
+          <w:sz w:val="21"/>
+          <w:szCs w:val="21"/>
+          <w:lang w:eastAsia="en-IN"/>
+        </w:rPr>
+        <w:t>sh</w:t>
+      </w:r>
+      <w:proofErr w:type="spellEnd"/>
+      <w:r>
+        <w:rPr>
+          <w:rFonts w:ascii="Consolas" w:eastAsia="Times New Roman" w:hAnsi="Consolas" w:cs="Times New Roman"/>
+          <w:color w:val="CE9178"/>
+          <w:sz w:val="21"/>
+          <w:szCs w:val="21"/>
+          <w:lang w:eastAsia="en-IN"/>
+        </w:rPr>
+        <w:t xml:space="preserve"> -c "python manage.py </w:t>
+      </w:r>
+      <w:proofErr w:type="spellStart"/>
+      <w:r>
+        <w:rPr>
+          <w:rFonts w:ascii="Consolas" w:eastAsia="Times New Roman" w:hAnsi="Consolas" w:cs="Times New Roman"/>
+          <w:color w:val="CE9178"/>
+          <w:sz w:val="21"/>
+          <w:szCs w:val="21"/>
+          <w:lang w:eastAsia="en-IN"/>
+        </w:rPr>
+        <w:t>wait_for_db</w:t>
+      </w:r>
+      <w:proofErr w:type="spellEnd"/>
+      <w:r>
+        <w:rPr>
+          <w:rFonts w:ascii="Consolas" w:eastAsia="Times New Roman" w:hAnsi="Consolas" w:cs="Times New Roman"/>
+          <w:color w:val="CE9178"/>
+          <w:sz w:val="21"/>
+          <w:szCs w:val="21"/>
+          <w:lang w:eastAsia="en-IN"/>
+        </w:rPr>
+        <w:t xml:space="preserve"> &amp;&amp; python manage.py migrate"</w:t>
+      </w:r>
+    </w:p>
+    <w:p>
+      <w:r>
+        <w:lastRenderedPageBreak/>
+        <w:t>Creating Custom Admin:</w:t>
+      </w:r>
+    </w:p>
+    <w:p>
+      <w:r>
+        <w:rPr>
+          <w:noProof/>
+        </w:rPr>
+        <w:drawing>
+          <wp:inline distT="0" distB="0" distL="0" distR="0" wp14:anchorId="76FBACB3" wp14:editId="6041809A">
+            <wp:extent cx="5731510" cy="2760345"/>
+            <wp:effectExtent l="0" t="0" r="2540" b="1905"/>
+            <wp:docPr id="10" name="Picture 10"/>
+            <wp:cNvGraphicFramePr>
+              <a:graphicFrameLocks xmlns:a="http://schemas.openxmlformats.org/drawingml/2006/main" noChangeAspect="1"/>
+            </wp:cNvGraphicFramePr>
+            <a:graphic xmlns:a="http://schemas.openxmlformats.org/drawingml/2006/main">
+              <a:graphicData uri="http://schemas.openxmlformats.org/drawingml/2006/picture">
+                <pic:pic xmlns:pic="http://schemas.openxmlformats.org/drawingml/2006/picture">
+                  <pic:nvPicPr>
+                    <pic:cNvPr id="10" name="Picture 10"/>
+                    <pic:cNvPicPr/>
+                  </pic:nvPicPr>
+                  <pic:blipFill>
+                    <a:blip r:embed="rId27">
+                      <a:extLst>
+                        <a:ext uri="{28A0092B-C50C-407E-A947-70E740481C1C}">
+                          <a14:useLocalDpi xmlns:a14="http://schemas.microsoft.com/office/drawing/2010/main" val="0"/>
+                        </a:ext>
+                      </a:extLst>
+                    </a:blip>
+                    <a:stretch>
+                      <a:fillRect/>
+                    </a:stretch>
+                  </pic:blipFill>
+                  <pic:spPr>
+                    <a:xfrm>
+                      <a:off x="0" y="0"/>
+                      <a:ext cx="5731510" cy="2760345"/>
+                    </a:xfrm>
+                    <a:prstGeom prst="rect">
+                      <a:avLst/>
+                    </a:prstGeom>
+                  </pic:spPr>
+                </pic:pic>
+              </a:graphicData>
+            </a:graphic>
+          </wp:inline>
+        </w:drawing>
       </w:r>
     </w:p>
     <w:p/>
-    <w:p/>
-    <w:p/>
+    <w:p>
+      <w:r>
+        <w:t>When I ran admin panel:</w:t>
+      </w:r>
+      <w:r>
+        <w:rPr>
+          <w:noProof/>
+        </w:rPr>
+        <w:drawing>
+          <wp:inline distT="0" distB="0" distL="0" distR="0" wp14:anchorId="566FB36F" wp14:editId="7DA8190A">
+            <wp:extent cx="5731510" cy="2689860"/>
+            <wp:effectExtent l="0" t="0" r="2540" b="0"/>
+            <wp:docPr id="11" name="Picture 11"/>
+            <wp:cNvGraphicFramePr>
+              <a:graphicFrameLocks xmlns:a="http://schemas.openxmlformats.org/drawingml/2006/main" noChangeAspect="1"/>
+            </wp:cNvGraphicFramePr>
+            <a:graphic xmlns:a="http://schemas.openxmlformats.org/drawingml/2006/main">
+              <a:graphicData uri="http://schemas.openxmlformats.org/drawingml/2006/picture">
+                <pic:pic xmlns:pic="http://schemas.openxmlformats.org/drawingml/2006/picture">
+                  <pic:nvPicPr>
+                    <pic:cNvPr id="11" name="Picture 11"/>
+                    <pic:cNvPicPr/>
+                  </pic:nvPicPr>
+                  <pic:blipFill>
+                    <a:blip r:embed="rId28" cstate="print">
+                      <a:extLst>
+                        <a:ext uri="{28A0092B-C50C-407E-A947-70E740481C1C}">
+                          <a14:useLocalDpi xmlns:a14="http://schemas.microsoft.com/office/drawing/2010/main" val="0"/>
+                        </a:ext>
+                      </a:extLst>
+                    </a:blip>
+                    <a:stretch>
+                      <a:fillRect/>
+                    </a:stretch>
+                  </pic:blipFill>
+                  <pic:spPr>
+                    <a:xfrm>
+                      <a:off x="0" y="0"/>
+                      <a:ext cx="5731510" cy="2689860"/>
+                    </a:xfrm>
+                    <a:prstGeom prst="rect">
+                      <a:avLst/>
+                    </a:prstGeom>
+                  </pic:spPr>
+                </pic:pic>
+              </a:graphicData>
+            </a:graphic>
+          </wp:inline>
+        </w:drawing>
+      </w:r>
+    </w:p>
+    <w:p>
+      <w:r>
+        <w:t>But if I clicked on the user, its showing:</w:t>
+      </w:r>
+    </w:p>
+    <w:p>
+      <w:r>
+        <w:rPr>
+          <w:noProof/>
+        </w:rPr>
+        <w:drawing>
+          <wp:inline distT="0" distB="0" distL="0" distR="0" wp14:anchorId="19B9C319" wp14:editId="084787DC">
+            <wp:extent cx="6123750" cy="2033514"/>
+            <wp:effectExtent l="0" t="0" r="0" b="5080"/>
+            <wp:docPr id="12" name="Picture 12"/>
+            <wp:cNvGraphicFramePr>
+              <a:graphicFrameLocks xmlns:a="http://schemas.openxmlformats.org/drawingml/2006/main" noChangeAspect="1"/>
+            </wp:cNvGraphicFramePr>
+            <a:graphic xmlns:a="http://schemas.openxmlformats.org/drawingml/2006/main">
+              <a:graphicData uri="http://schemas.openxmlformats.org/drawingml/2006/picture">
+                <pic:pic xmlns:pic="http://schemas.openxmlformats.org/drawingml/2006/picture">
+                  <pic:nvPicPr>
+                    <pic:cNvPr id="12" name="Picture 12"/>
+                    <pic:cNvPicPr/>
+                  </pic:nvPicPr>
+                  <pic:blipFill>
+                    <a:blip r:embed="rId29" cstate="print">
+                      <a:extLst>
+                        <a:ext uri="{28A0092B-C50C-407E-A947-70E740481C1C}">
+                          <a14:useLocalDpi xmlns:a14="http://schemas.microsoft.com/office/drawing/2010/main" val="0"/>
+                        </a:ext>
+                      </a:extLst>
+                    </a:blip>
+                    <a:stretch>
+                      <a:fillRect/>
+                    </a:stretch>
+                  </pic:blipFill>
+                  <pic:spPr>
+                    <a:xfrm>
+                      <a:off x="0" y="0"/>
+                      <a:ext cx="6177230" cy="2051273"/>
+                    </a:xfrm>
+                    <a:prstGeom prst="rect">
+                      <a:avLst/>
+                    </a:prstGeom>
+                  </pic:spPr>
+                </pic:pic>
+              </a:graphicData>
+            </a:graphic>
+          </wp:inline>
+        </w:drawing>
+      </w:r>
+    </w:p>
+    <w:p>
+      <w:r>
+        <w:lastRenderedPageBreak/>
+        <w:t>Overwritten the Fields in User model:</w:t>
+      </w:r>
+    </w:p>
+    <w:p>
+      <w:r>
+        <w:rPr>
+          <w:noProof/>
+        </w:rPr>
+        <w:drawing>
+          <wp:inline distT="0" distB="0" distL="0" distR="0" wp14:anchorId="38DB624F" wp14:editId="6E2AEF34">
+            <wp:extent cx="5731510" cy="3116580"/>
+            <wp:effectExtent l="0" t="0" r="2540" b="7620"/>
+            <wp:docPr id="13" name="Picture 13"/>
+            <wp:cNvGraphicFramePr>
+              <a:graphicFrameLocks xmlns:a="http://schemas.openxmlformats.org/drawingml/2006/main" noChangeAspect="1"/>
+            </wp:cNvGraphicFramePr>
+            <a:graphic xmlns:a="http://schemas.openxmlformats.org/drawingml/2006/main">
+              <a:graphicData uri="http://schemas.openxmlformats.org/drawingml/2006/picture">
+                <pic:pic xmlns:pic="http://schemas.openxmlformats.org/drawingml/2006/picture">
+                  <pic:nvPicPr>
+                    <pic:cNvPr id="13" name="Picture 13"/>
+                    <pic:cNvPicPr/>
+                  </pic:nvPicPr>
+                  <pic:blipFill>
+                    <a:blip r:embed="rId30" cstate="print">
+                      <a:extLst>
+                        <a:ext uri="{28A0092B-C50C-407E-A947-70E740481C1C}">
+                          <a14:useLocalDpi xmlns:a14="http://schemas.microsoft.com/office/drawing/2010/main" val="0"/>
+                        </a:ext>
+                      </a:extLst>
+                    </a:blip>
+                    <a:stretch>
+                      <a:fillRect/>
+                    </a:stretch>
+                  </pic:blipFill>
+                  <pic:spPr>
+                    <a:xfrm>
+                      <a:off x="0" y="0"/>
+                      <a:ext cx="5731510" cy="3116580"/>
+                    </a:xfrm>
+                    <a:prstGeom prst="rect">
+                      <a:avLst/>
+                    </a:prstGeom>
+                  </pic:spPr>
+                </pic:pic>
+              </a:graphicData>
+            </a:graphic>
+          </wp:inline>
+        </w:drawing>
+      </w:r>
+    </w:p>
+    <w:p>
+      <w:r>
+        <w:t>Now admin panel of a user:</w:t>
+      </w:r>
+    </w:p>
+    <w:p>
+      <w:r>
+        <w:rPr>
+          <w:noProof/>
+        </w:rPr>
+        <w:drawing>
+          <wp:inline distT="0" distB="0" distL="0" distR="0" wp14:anchorId="372C0DDA" wp14:editId="712D82AD">
+            <wp:extent cx="5731510" cy="3418840"/>
+            <wp:effectExtent l="0" t="0" r="2540" b="0"/>
+            <wp:docPr id="14" name="Picture 14"/>
+            <wp:cNvGraphicFramePr>
+              <a:graphicFrameLocks xmlns:a="http://schemas.openxmlformats.org/drawingml/2006/main" noChangeAspect="1"/>
+            </wp:cNvGraphicFramePr>
+            <a:graphic xmlns:a="http://schemas.openxmlformats.org/drawingml/2006/main">
+              <a:graphicData uri="http://schemas.openxmlformats.org/drawingml/2006/picture">
+                <pic:pic xmlns:pic="http://schemas.openxmlformats.org/drawingml/2006/picture">
+                  <pic:nvPicPr>
+                    <pic:cNvPr id="14" name="Picture 14"/>
+                    <pic:cNvPicPr/>
+                  </pic:nvPicPr>
+                  <pic:blipFill>
+                    <a:blip r:embed="rId31" cstate="print">
+                      <a:extLst>
+                        <a:ext uri="{28A0092B-C50C-407E-A947-70E740481C1C}">
+                          <a14:useLocalDpi xmlns:a14="http://schemas.microsoft.com/office/drawing/2010/main" val="0"/>
+                        </a:ext>
+                      </a:extLst>
+                    </a:blip>
+                    <a:stretch>
+                      <a:fillRect/>
+                    </a:stretch>
+                  </pic:blipFill>
+                  <pic:spPr>
+                    <a:xfrm>
+                      <a:off x="0" y="0"/>
+                      <a:ext cx="5731510" cy="3418840"/>
+                    </a:xfrm>
+                    <a:prstGeom prst="rect">
+                      <a:avLst/>
+                    </a:prstGeom>
+                  </pic:spPr>
+                </pic:pic>
+              </a:graphicData>
+            </a:graphic>
+          </wp:inline>
+        </w:drawing>
+      </w:r>
+    </w:p>
     <w:sectPr>
       <w:pgSz w:w="11906" w:h="16838"/>
       <w:pgMar w:top="1440" w:right="1440" w:bottom="1440" w:left="1440" w:header="708" w:footer="708" w:gutter="0"/>
@@ -1757,6 +3226,232 @@
 <file path=word/numbering.xml><?xml version="1.0" encoding="utf-8"?>
 <w:numbering xmlns:wpc="http://schemas.microsoft.com/office/word/2010/wordprocessingCanvas" xmlns:cx="http://schemas.microsoft.com/office/drawing/2014/chartex" xmlns:cx1="http://schemas.microsoft.com/office/drawing/2015/9/8/chartex" xmlns:cx2="http://schemas.microsoft.com/office/drawing/2015/10/21/chartex" xmlns:cx3="http://schemas.microsoft.com/office/drawing/2016/5/9/chartex" xmlns:cx4="http://schemas.microsoft.com/office/drawing/2016/5/10/chartex" xmlns:cx5="http://schemas.microsoft.com/office/drawing/2016/5/11/chartex" xmlns:cx6="http://schemas.microsoft.com/office/drawing/2016/5/12/chartex" xmlns:cx7="http://schemas.microsoft.com/office/drawing/2016/5/13/chartex" xmlns:cx8="http://schemas.microsoft.com/office/drawing/2016/5/14/chartex" xmlns:mc="http://schemas.openxmlformats.org/markup-compatibility/2006" xmlns:aink="http://schemas.microsoft.com/office/drawing/2016/ink" xmlns:am3d="http://schemas.microsoft.com/office/drawing/2017/model3d" xmlns:o="urn:schemas-microsoft-com:office:office" xmlns:oel="http://schemas.microsoft.com/office/2019/extlst" xmlns:r="http://schemas.openxmlformats.org/officeDocument/2006/relationships" xmlns:m="http://schemas.openxmlformats.org/officeDocument/2006/math" xmlns:v="urn:schemas-microsoft-com:vml" xmlns:wp14="http://schemas.microsoft.com/office/word/2010/wordprocessingDrawing" xmlns:wp="http://schemas.openxmlformats.org/drawingml/2006/wordprocessingDrawing" xmlns:w10="urn:schemas-microsoft-com:office:word" xmlns:w="http://schemas.openxmlformats.org/wordprocessingml/2006/main" xmlns:w14="http://schemas.microsoft.com/office/word/2010/wordml" xmlns:w15="http://schemas.microsoft.com/office/word/2012/wordml" xmlns:w16cex="http://schemas.microsoft.com/office/word/2018/wordml/cex" xmlns:w16cid="http://schemas.microsoft.com/office/word/2016/wordml/cid" xmlns:w16="http://schemas.microsoft.com/office/word/2018/wordml" xmlns:w16sdtdh="http://schemas.microsoft.com/office/word/2020/wordml/sdtdatahash" xmlns:w16se="http://schemas.microsoft.com/office/word/2015/wordml/symex" xmlns:wpg="http://schemas.microsoft.com/office/word/2010/wordprocessingGroup" xmlns:wpi="http://schemas.microsoft.com/office/word/2010/wordprocessingInk" xmlns:wne="http://schemas.microsoft.com/office/word/2006/wordml" xmlns:wps="http://schemas.microsoft.com/office/word/2010/wordprocessingShape" mc:Ignorable="w14 w15 w16se w16cid w16 w16cex w16sdtdh wp14">
   <w:abstractNum w:abstractNumId="0" w15:restartNumberingAfterBreak="0">
+    <w:nsid w:val="02A06C70"/>
+    <w:multiLevelType w:val="hybridMultilevel"/>
+    <w:tmpl w:val="B6C42FD8"/>
+    <w:lvl w:ilvl="0" w:tplc="40090001">
+      <w:start w:val="1"/>
+      <w:numFmt w:val="bullet"/>
+      <w:lvlText w:val=""/>
+      <w:lvlJc w:val="left"/>
+      <w:pPr>
+        <w:ind w:left="720" w:hanging="360"/>
+      </w:pPr>
+      <w:rPr>
+        <w:rFonts w:ascii="Symbol" w:hAnsi="Symbol" w:hint="default"/>
+      </w:rPr>
+    </w:lvl>
+    <w:lvl w:ilvl="1" w:tplc="40090003" w:tentative="1">
+      <w:start w:val="1"/>
+      <w:numFmt w:val="bullet"/>
+      <w:lvlText w:val="o"/>
+      <w:lvlJc w:val="left"/>
+      <w:pPr>
+        <w:ind w:left="1440" w:hanging="360"/>
+      </w:pPr>
+      <w:rPr>
+        <w:rFonts w:ascii="Courier New" w:hAnsi="Courier New" w:cs="Courier New" w:hint="default"/>
+      </w:rPr>
+    </w:lvl>
+    <w:lvl w:ilvl="2" w:tplc="40090005" w:tentative="1">
+      <w:start w:val="1"/>
+      <w:numFmt w:val="bullet"/>
+      <w:lvlText w:val=""/>
+      <w:lvlJc w:val="left"/>
+      <w:pPr>
+        <w:ind w:left="2160" w:hanging="360"/>
+      </w:pPr>
+      <w:rPr>
+        <w:rFonts w:ascii="Wingdings" w:hAnsi="Wingdings" w:hint="default"/>
+      </w:rPr>
+    </w:lvl>
+    <w:lvl w:ilvl="3" w:tplc="40090001" w:tentative="1">
+      <w:start w:val="1"/>
+      <w:numFmt w:val="bullet"/>
+      <w:lvlText w:val=""/>
+      <w:lvlJc w:val="left"/>
+      <w:pPr>
+        <w:ind w:left="2880" w:hanging="360"/>
+      </w:pPr>
+      <w:rPr>
+        <w:rFonts w:ascii="Symbol" w:hAnsi="Symbol" w:hint="default"/>
+      </w:rPr>
+    </w:lvl>
+    <w:lvl w:ilvl="4" w:tplc="40090003" w:tentative="1">
+      <w:start w:val="1"/>
+      <w:numFmt w:val="bullet"/>
+      <w:lvlText w:val="o"/>
+      <w:lvlJc w:val="left"/>
+      <w:pPr>
+        <w:ind w:left="3600" w:hanging="360"/>
+      </w:pPr>
+      <w:rPr>
+        <w:rFonts w:ascii="Courier New" w:hAnsi="Courier New" w:cs="Courier New" w:hint="default"/>
+      </w:rPr>
+    </w:lvl>
+    <w:lvl w:ilvl="5" w:tplc="40090005" w:tentative="1">
+      <w:start w:val="1"/>
+      <w:numFmt w:val="bullet"/>
+      <w:lvlText w:val=""/>
+      <w:lvlJc w:val="left"/>
+      <w:pPr>
+        <w:ind w:left="4320" w:hanging="360"/>
+      </w:pPr>
+      <w:rPr>
+        <w:rFonts w:ascii="Wingdings" w:hAnsi="Wingdings" w:hint="default"/>
+      </w:rPr>
+    </w:lvl>
+    <w:lvl w:ilvl="6" w:tplc="40090001" w:tentative="1">
+      <w:start w:val="1"/>
+      <w:numFmt w:val="bullet"/>
+      <w:lvlText w:val=""/>
+      <w:lvlJc w:val="left"/>
+      <w:pPr>
+        <w:ind w:left="5040" w:hanging="360"/>
+      </w:pPr>
+      <w:rPr>
+        <w:rFonts w:ascii="Symbol" w:hAnsi="Symbol" w:hint="default"/>
+      </w:rPr>
+    </w:lvl>
+    <w:lvl w:ilvl="7" w:tplc="40090003" w:tentative="1">
+      <w:start w:val="1"/>
+      <w:numFmt w:val="bullet"/>
+      <w:lvlText w:val="o"/>
+      <w:lvlJc w:val="left"/>
+      <w:pPr>
+        <w:ind w:left="5760" w:hanging="360"/>
+      </w:pPr>
+      <w:rPr>
+        <w:rFonts w:ascii="Courier New" w:hAnsi="Courier New" w:cs="Courier New" w:hint="default"/>
+      </w:rPr>
+    </w:lvl>
+    <w:lvl w:ilvl="8" w:tplc="40090005" w:tentative="1">
+      <w:start w:val="1"/>
+      <w:numFmt w:val="bullet"/>
+      <w:lvlText w:val=""/>
+      <w:lvlJc w:val="left"/>
+      <w:pPr>
+        <w:ind w:left="6480" w:hanging="360"/>
+      </w:pPr>
+      <w:rPr>
+        <w:rFonts w:ascii="Wingdings" w:hAnsi="Wingdings" w:hint="default"/>
+      </w:rPr>
+    </w:lvl>
+  </w:abstractNum>
+  <w:abstractNum w:abstractNumId="1" w15:restartNumberingAfterBreak="0">
+    <w:nsid w:val="1D3D73DC"/>
+    <w:multiLevelType w:val="multilevel"/>
+    <w:tmpl w:val="15C6A0FC"/>
+    <w:lvl w:ilvl="0">
+      <w:start w:val="1"/>
+      <w:numFmt w:val="decimal"/>
+      <w:lvlText w:val="%1."/>
+      <w:lvlJc w:val="left"/>
+      <w:pPr>
+        <w:tabs>
+          <w:tab w:val="num" w:pos="720"/>
+        </w:tabs>
+        <w:ind w:left="720" w:hanging="360"/>
+      </w:pPr>
+    </w:lvl>
+    <w:lvl w:ilvl="1" w:tentative="1">
+      <w:start w:val="1"/>
+      <w:numFmt w:val="decimal"/>
+      <w:lvlText w:val="%2."/>
+      <w:lvlJc w:val="left"/>
+      <w:pPr>
+        <w:tabs>
+          <w:tab w:val="num" w:pos="1440"/>
+        </w:tabs>
+        <w:ind w:left="1440" w:hanging="360"/>
+      </w:pPr>
+    </w:lvl>
+    <w:lvl w:ilvl="2" w:tentative="1">
+      <w:start w:val="1"/>
+      <w:numFmt w:val="decimal"/>
+      <w:lvlText w:val="%3."/>
+      <w:lvlJc w:val="left"/>
+      <w:pPr>
+        <w:tabs>
+          <w:tab w:val="num" w:pos="2160"/>
+        </w:tabs>
+        <w:ind w:left="2160" w:hanging="360"/>
+      </w:pPr>
+    </w:lvl>
+    <w:lvl w:ilvl="3" w:tentative="1">
+      <w:start w:val="1"/>
+      <w:numFmt w:val="decimal"/>
+      <w:lvlText w:val="%4."/>
+      <w:lvlJc w:val="left"/>
+      <w:pPr>
+        <w:tabs>
+          <w:tab w:val="num" w:pos="2880"/>
+        </w:tabs>
+        <w:ind w:left="2880" w:hanging="360"/>
+      </w:pPr>
+    </w:lvl>
+    <w:lvl w:ilvl="4" w:tentative="1">
+      <w:start w:val="1"/>
+      <w:numFmt w:val="decimal"/>
+      <w:lvlText w:val="%5."/>
+      <w:lvlJc w:val="left"/>
+      <w:pPr>
+        <w:tabs>
+          <w:tab w:val="num" w:pos="3600"/>
+        </w:tabs>
+        <w:ind w:left="3600" w:hanging="360"/>
+      </w:pPr>
+    </w:lvl>
+    <w:lvl w:ilvl="5" w:tentative="1">
+      <w:start w:val="1"/>
+      <w:numFmt w:val="decimal"/>
+      <w:lvlText w:val="%6."/>
+      <w:lvlJc w:val="left"/>
+      <w:pPr>
+        <w:tabs>
+          <w:tab w:val="num" w:pos="4320"/>
+        </w:tabs>
+        <w:ind w:left="4320" w:hanging="360"/>
+      </w:pPr>
+    </w:lvl>
+    <w:lvl w:ilvl="6" w:tentative="1">
+      <w:start w:val="1"/>
+      <w:numFmt w:val="decimal"/>
+      <w:lvlText w:val="%7."/>
+      <w:lvlJc w:val="left"/>
+      <w:pPr>
+        <w:tabs>
+          <w:tab w:val="num" w:pos="5040"/>
+        </w:tabs>
+        <w:ind w:left="5040" w:hanging="360"/>
+      </w:pPr>
+    </w:lvl>
+    <w:lvl w:ilvl="7" w:tentative="1">
+      <w:start w:val="1"/>
+      <w:numFmt w:val="decimal"/>
+      <w:lvlText w:val="%8."/>
+      <w:lvlJc w:val="left"/>
+      <w:pPr>
+        <w:tabs>
+          <w:tab w:val="num" w:pos="5760"/>
+        </w:tabs>
+        <w:ind w:left="5760" w:hanging="360"/>
+      </w:pPr>
+    </w:lvl>
+    <w:lvl w:ilvl="8" w:tentative="1">
+      <w:start w:val="1"/>
+      <w:numFmt w:val="decimal"/>
+      <w:lvlText w:val="%9."/>
+      <w:lvlJc w:val="left"/>
+      <w:pPr>
+        <w:tabs>
+          <w:tab w:val="num" w:pos="6480"/>
+        </w:tabs>
+        <w:ind w:left="6480" w:hanging="360"/>
+      </w:pPr>
+    </w:lvl>
+  </w:abstractNum>
+  <w:abstractNum w:abstractNumId="2" w15:restartNumberingAfterBreak="0">
     <w:nsid w:val="29BF41C0"/>
     <w:multiLevelType w:val="hybridMultilevel"/>
     <w:tmpl w:val="34B0A50E"/>
@@ -1869,7 +3564,7 @@
       </w:rPr>
     </w:lvl>
   </w:abstractNum>
-  <w:abstractNum w:abstractNumId="1" w15:restartNumberingAfterBreak="0">
+  <w:abstractNum w:abstractNumId="3" w15:restartNumberingAfterBreak="0">
     <w:nsid w:val="301C6331"/>
     <w:multiLevelType w:val="hybridMultilevel"/>
     <w:tmpl w:val="47C84C62"/>
@@ -1982,7 +3677,7 @@
       </w:rPr>
     </w:lvl>
   </w:abstractNum>
-  <w:abstractNum w:abstractNumId="2" w15:restartNumberingAfterBreak="0">
+  <w:abstractNum w:abstractNumId="4" w15:restartNumberingAfterBreak="0">
     <w:nsid w:val="5E5B0F2A"/>
     <w:multiLevelType w:val="hybridMultilevel"/>
     <w:tmpl w:val="D49E71C8"/>
@@ -2095,7 +3790,7 @@
       </w:rPr>
     </w:lvl>
   </w:abstractNum>
-  <w:abstractNum w:abstractNumId="3" w15:restartNumberingAfterBreak="0">
+  <w:abstractNum w:abstractNumId="5" w15:restartNumberingAfterBreak="0">
     <w:nsid w:val="6F4328DA"/>
     <w:multiLevelType w:val="hybridMultilevel"/>
     <w:tmpl w:val="A3EC471E"/>
@@ -2185,16 +3880,22 @@
     </w:lvl>
   </w:abstractNum>
   <w:num w:numId="1" w16cid:durableId="582761710">
-    <w:abstractNumId w:val="0"/>
+    <w:abstractNumId w:val="2"/>
   </w:num>
   <w:num w:numId="2" w16cid:durableId="324435370">
+    <w:abstractNumId w:val="3"/>
+  </w:num>
+  <w:num w:numId="3" w16cid:durableId="530188108">
+    <w:abstractNumId w:val="5"/>
+  </w:num>
+  <w:num w:numId="4" w16cid:durableId="1915236240">
+    <w:abstractNumId w:val="4"/>
+  </w:num>
+  <w:num w:numId="5" w16cid:durableId="735707860">
     <w:abstractNumId w:val="1"/>
   </w:num>
-  <w:num w:numId="3" w16cid:durableId="530188108">
-    <w:abstractNumId w:val="3"/>
-  </w:num>
-  <w:num w:numId="4" w16cid:durableId="1915236240">
-    <w:abstractNumId w:val="2"/>
+  <w:num w:numId="6" w16cid:durableId="1293244334">
+    <w:abstractNumId w:val="0"/>
   </w:num>
 </w:numbering>
 </file>
@@ -2598,6 +4299,27 @@
     <w:name w:val="Normal"/>
     <w:qFormat/>
   </w:style>
+  <w:style w:type="paragraph" w:styleId="Heading1">
+    <w:name w:val="heading 1"/>
+    <w:basedOn w:val="Normal"/>
+    <w:next w:val="Normal"/>
+    <w:link w:val="Heading1Char"/>
+    <w:uiPriority w:val="9"/>
+    <w:qFormat/>
+    <w:rsid w:val="00436E34"/>
+    <w:pPr>
+      <w:keepNext/>
+      <w:keepLines/>
+      <w:spacing w:before="240" w:after="0"/>
+      <w:outlineLvl w:val="0"/>
+    </w:pPr>
+    <w:rPr>
+      <w:rFonts w:asciiTheme="majorHAnsi" w:eastAsiaTheme="majorEastAsia" w:hAnsiTheme="majorHAnsi" w:cstheme="majorBidi"/>
+      <w:color w:val="2F5496" w:themeColor="accent1" w:themeShade="BF"/>
+      <w:sz w:val="32"/>
+      <w:szCs w:val="32"/>
+    </w:rPr>
+  </w:style>
   <w:style w:type="paragraph" w:styleId="Heading2">
     <w:name w:val="heading 2"/>
     <w:basedOn w:val="Normal"/>
@@ -2698,7 +4420,6 @@
     <w:name w:val="Normal (Web)"/>
     <w:basedOn w:val="Normal"/>
     <w:uiPriority w:val="99"/>
-    <w:semiHidden/>
     <w:unhideWhenUsed/>
     <w:rsid w:val="009E08FC"/>
     <w:pPr>
@@ -2715,6 +4436,43 @@
     <w:name w:val="hgkelc"/>
     <w:basedOn w:val="DefaultParagraphFont"/>
     <w:rsid w:val="00F546AA"/>
+  </w:style>
+  <w:style w:type="character" w:customStyle="1" w:styleId="Heading1Char">
+    <w:name w:val="Heading 1 Char"/>
+    <w:basedOn w:val="DefaultParagraphFont"/>
+    <w:link w:val="Heading1"/>
+    <w:uiPriority w:val="9"/>
+    <w:rsid w:val="00436E34"/>
+    <w:rPr>
+      <w:rFonts w:asciiTheme="majorHAnsi" w:eastAsiaTheme="majorEastAsia" w:hAnsiTheme="majorHAnsi" w:cstheme="majorBidi"/>
+      <w:color w:val="2F5496" w:themeColor="accent1" w:themeShade="BF"/>
+      <w:sz w:val="32"/>
+      <w:szCs w:val="32"/>
+    </w:rPr>
+  </w:style>
+  <w:style w:type="character" w:styleId="Emphasis">
+    <w:name w:val="Emphasis"/>
+    <w:basedOn w:val="DefaultParagraphFont"/>
+    <w:uiPriority w:val="20"/>
+    <w:qFormat/>
+    <w:rsid w:val="00436E34"/>
+    <w:rPr>
+      <w:i/>
+      <w:iCs/>
+    </w:rPr>
+  </w:style>
+  <w:style w:type="character" w:styleId="HTMLCode">
+    <w:name w:val="HTML Code"/>
+    <w:basedOn w:val="DefaultParagraphFont"/>
+    <w:uiPriority w:val="99"/>
+    <w:semiHidden/>
+    <w:unhideWhenUsed/>
+    <w:rsid w:val="00292DFC"/>
+    <w:rPr>
+      <w:rFonts w:ascii="Courier New" w:eastAsia="Times New Roman" w:hAnsi="Courier New" w:cs="Courier New"/>
+      <w:sz w:val="20"/>
+      <w:szCs w:val="20"/>
+    </w:rPr>
   </w:style>
 </w:styles>
 </file>

</xml_diff>

<commit_message>
Checking user serializer and view
</commit_message>
<xml_diff>
--- a/Made by me.docx
+++ b/Made by me.docx
@@ -749,7 +749,27 @@
           <w:sz w:val="36"/>
           <w:szCs w:val="36"/>
         </w:rPr>
-        <w:t>What is Dockerfile?</w:t>
+        <w:t xml:space="preserve">What is </w:t>
+      </w:r>
+      <w:proofErr w:type="spellStart"/>
+      <w:r>
+        <w:rPr>
+          <w:rFonts w:ascii="Source Sans Pro" w:hAnsi="Source Sans Pro"/>
+          <w:color w:val="222222"/>
+          <w:sz w:val="36"/>
+          <w:szCs w:val="36"/>
+        </w:rPr>
+        <w:t>Dockerfile</w:t>
+      </w:r>
+      <w:proofErr w:type="spellEnd"/>
+      <w:r>
+        <w:rPr>
+          <w:rFonts w:ascii="Source Sans Pro" w:hAnsi="Source Sans Pro"/>
+          <w:color w:val="222222"/>
+          <w:sz w:val="36"/>
+          <w:szCs w:val="36"/>
+        </w:rPr>
+        <w:t>?</w:t>
       </w:r>
     </w:p>
     <w:p>
@@ -773,7 +793,47 @@
           <w:szCs w:val="22"/>
           <w:lang w:eastAsia="en-US"/>
         </w:rPr>
-        <w:t>Docker can build images automatically by reading the instructions from a Dockerfile. A Dockerfile is a text document that contains all the commands a user could call on the command line to assemble an image. Using docker build users can create an automated build that executes several command-line instructions in succession.</w:t>
+        <w:t>Docker can build images automatically by reading the instructions from a </w:t>
+      </w:r>
+      <w:proofErr w:type="spellStart"/>
+      <w:r>
+        <w:rPr>
+          <w:rFonts w:asciiTheme="minorHAnsi" w:eastAsiaTheme="minorHAnsi" w:hAnsiTheme="minorHAnsi" w:cstheme="minorBidi"/>
+          <w:sz w:val="22"/>
+          <w:szCs w:val="22"/>
+          <w:lang w:eastAsia="en-US"/>
+        </w:rPr>
+        <w:t>Dockerfile</w:t>
+      </w:r>
+      <w:proofErr w:type="spellEnd"/>
+      <w:r>
+        <w:rPr>
+          <w:rFonts w:asciiTheme="minorHAnsi" w:eastAsiaTheme="minorHAnsi" w:hAnsiTheme="minorHAnsi" w:cstheme="minorBidi"/>
+          <w:sz w:val="22"/>
+          <w:szCs w:val="22"/>
+          <w:lang w:eastAsia="en-US"/>
+        </w:rPr>
+        <w:t>. A </w:t>
+      </w:r>
+      <w:proofErr w:type="spellStart"/>
+      <w:r>
+        <w:rPr>
+          <w:rFonts w:asciiTheme="minorHAnsi" w:eastAsiaTheme="minorHAnsi" w:hAnsiTheme="minorHAnsi" w:cstheme="minorBidi"/>
+          <w:sz w:val="22"/>
+          <w:szCs w:val="22"/>
+          <w:lang w:eastAsia="en-US"/>
+        </w:rPr>
+        <w:t>Dockerfile</w:t>
+      </w:r>
+      <w:proofErr w:type="spellEnd"/>
+      <w:r>
+        <w:rPr>
+          <w:rFonts w:asciiTheme="minorHAnsi" w:eastAsiaTheme="minorHAnsi" w:hAnsiTheme="minorHAnsi" w:cstheme="minorBidi"/>
+          <w:sz w:val="22"/>
+          <w:szCs w:val="22"/>
+          <w:lang w:eastAsia="en-US"/>
+        </w:rPr>
+        <w:t> is a text document that contains all the commands a user could call on the command line to assemble an image. Using docker build users can create an automated build that executes several command-line instructions in succession.</w:t>
       </w:r>
     </w:p>
     <w:p>
@@ -888,7 +948,27 @@
           <w:szCs w:val="22"/>
           <w:lang w:eastAsia="en-US"/>
         </w:rPr>
-        <w:t>Define your app’s environment with a Dockerfile so it can be reproduced anywhere.</w:t>
+        <w:t>Define your app’s environment with a </w:t>
+      </w:r>
+      <w:proofErr w:type="spellStart"/>
+      <w:r>
+        <w:rPr>
+          <w:rFonts w:asciiTheme="minorHAnsi" w:eastAsiaTheme="minorHAnsi" w:hAnsiTheme="minorHAnsi" w:cstheme="minorBidi"/>
+          <w:sz w:val="22"/>
+          <w:szCs w:val="22"/>
+          <w:lang w:eastAsia="en-US"/>
+        </w:rPr>
+        <w:t>Dockerfile</w:t>
+      </w:r>
+      <w:proofErr w:type="spellEnd"/>
+      <w:r>
+        <w:rPr>
+          <w:rFonts w:asciiTheme="minorHAnsi" w:eastAsiaTheme="minorHAnsi" w:hAnsiTheme="minorHAnsi" w:cstheme="minorBidi"/>
+          <w:sz w:val="22"/>
+          <w:szCs w:val="22"/>
+          <w:lang w:eastAsia="en-US"/>
+        </w:rPr>
+        <w:t> so it can be reproduced anywhere.</w:t>
       </w:r>
     </w:p>
     <w:p>
@@ -1036,6 +1116,7 @@
           <w:szCs w:val="28"/>
         </w:rPr>
       </w:pPr>
+      <w:proofErr w:type="spellStart"/>
       <w:r>
         <w:rPr>
           <w:b/>
@@ -1043,7 +1124,17 @@
           <w:sz w:val="28"/>
           <w:szCs w:val="28"/>
         </w:rPr>
-        <w:t>DockerFile:</w:t>
+        <w:t>DockerFile</w:t>
+      </w:r>
+      <w:proofErr w:type="spellEnd"/>
+      <w:r>
+        <w:rPr>
+          <w:b/>
+          <w:bCs/>
+          <w:sz w:val="28"/>
+          <w:szCs w:val="28"/>
+        </w:rPr>
+        <w:t>:</w:t>
       </w:r>
     </w:p>
     <w:p>
@@ -1055,9 +1146,9 @@
           <w:szCs w:val="21"/>
           <w:shd w:val="clear" w:color="auto" w:fill="ACD2CC"/>
         </w:rPr>
-        <w:t xml:space="preserve">The Dockerfile is used to build our image, which contains a </w:t>
-      </w:r>
-      <w:proofErr w:type="gramStart"/>
+        <w:t xml:space="preserve">The </w:t>
+      </w:r>
+      <w:proofErr w:type="spellStart"/>
       <w:r>
         <w:rPr>
           <w:rFonts w:ascii="Roboto" w:hAnsi="Roboto"/>
@@ -1066,9 +1157,9 @@
           <w:szCs w:val="21"/>
           <w:shd w:val="clear" w:color="auto" w:fill="ACD2CC"/>
         </w:rPr>
-        <w:t>mini Linux</w:t>
-      </w:r>
-      <w:proofErr w:type="gramEnd"/>
+        <w:t>Dockerfile</w:t>
+      </w:r>
+      <w:proofErr w:type="spellEnd"/>
       <w:r>
         <w:rPr>
           <w:rFonts w:ascii="Roboto" w:hAnsi="Roboto"/>
@@ -1077,13 +1168,43 @@
           <w:szCs w:val="21"/>
           <w:shd w:val="clear" w:color="auto" w:fill="ACD2CC"/>
         </w:rPr>
+        <w:t xml:space="preserve"> is used to build our image, which contains a </w:t>
+      </w:r>
+      <w:proofErr w:type="gramStart"/>
+      <w:r>
+        <w:rPr>
+          <w:rFonts w:ascii="Roboto" w:hAnsi="Roboto"/>
+          <w:color w:val="1C1D1F"/>
+          <w:sz w:val="21"/>
+          <w:szCs w:val="21"/>
+          <w:shd w:val="clear" w:color="auto" w:fill="ACD2CC"/>
+        </w:rPr>
+        <w:t>mini Linux</w:t>
+      </w:r>
+      <w:proofErr w:type="gramEnd"/>
+      <w:r>
+        <w:rPr>
+          <w:rFonts w:ascii="Roboto" w:hAnsi="Roboto"/>
+          <w:color w:val="1C1D1F"/>
+          <w:sz w:val="21"/>
+          <w:szCs w:val="21"/>
+          <w:shd w:val="clear" w:color="auto" w:fill="ACD2CC"/>
+        </w:rPr>
         <w:t xml:space="preserve"> Operating System with all the dependencies needed to run our project.</w:t>
       </w:r>
     </w:p>
     <w:p/>
     <w:p>
       <w:r>
-        <w:t>In Dockerfile we performed:</w:t>
+        <w:t xml:space="preserve">In </w:t>
+      </w:r>
+      <w:proofErr w:type="spellStart"/>
+      <w:r>
+        <w:t>Dockerfile</w:t>
+      </w:r>
+      <w:proofErr w:type="spellEnd"/>
+      <w:r>
+        <w:t xml:space="preserve"> we performed:</w:t>
       </w:r>
     </w:p>
     <w:p>
@@ -1119,7 +1240,15 @@
         </w:numPr>
       </w:pPr>
       <w:r>
-        <w:t>Created a user for docker named “django-user”</w:t>
+        <w:t>Created a user for docker named “</w:t>
+      </w:r>
+      <w:proofErr w:type="spellStart"/>
+      <w:r>
+        <w:t>django</w:t>
+      </w:r>
+      <w:proofErr w:type="spellEnd"/>
+      <w:r>
+        <w:t>-user”</w:t>
       </w:r>
     </w:p>
     <w:p>
@@ -1288,13 +1417,35 @@
       </w:pPr>
     </w:p>
     <w:p>
-      <w:r>
+      <w:pPr>
+        <w:rPr>
+          <w:b/>
+          <w:bCs/>
+          <w:sz w:val="28"/>
+          <w:szCs w:val="28"/>
+        </w:rPr>
+      </w:pPr>
+      <w:r>
+        <w:rPr>
+          <w:b/>
+          <w:bCs/>
+          <w:sz w:val="28"/>
+          <w:szCs w:val="28"/>
+        </w:rPr>
         <w:t>We will use “flake8” for linting</w:t>
       </w:r>
     </w:p>
     <w:p>
       <w:r>
-        <w:t xml:space="preserve">Now make changes in docker-compose, Dockerfile and </w:t>
+        <w:t xml:space="preserve">Now make changes in docker-compose, </w:t>
+      </w:r>
+      <w:proofErr w:type="spellStart"/>
+      <w:r>
+        <w:t>Dockerfile</w:t>
+      </w:r>
+      <w:proofErr w:type="spellEnd"/>
+      <w:r>
+        <w:t xml:space="preserve"> and </w:t>
       </w:r>
       <w:proofErr w:type="gramStart"/>
       <w:r>
@@ -1307,7 +1458,13 @@
     </w:p>
     <w:p>
       <w:r>
-        <w:t>To check if flake8 is installed correctly or not type:</w:t>
+        <w:t>To check if flake8 is installed correctly or not type</w:t>
+      </w:r>
+      <w:r>
+        <w:t>, check it before pushing to repo</w:t>
+      </w:r>
+      <w:r>
+        <w:t>:</w:t>
       </w:r>
     </w:p>
     <w:p>
@@ -1383,6 +1540,89 @@
           <w:szCs w:val="28"/>
         </w:rPr>
       </w:pPr>
+      <w:proofErr w:type="spellStart"/>
+      <w:r>
+        <w:rPr>
+          <w:b/>
+          <w:bCs/>
+          <w:sz w:val="28"/>
+          <w:szCs w:val="28"/>
+        </w:rPr>
+        <w:t>checks.yml</w:t>
+      </w:r>
+      <w:proofErr w:type="spellEnd"/>
+      <w:r>
+        <w:rPr>
+          <w:b/>
+          <w:bCs/>
+          <w:sz w:val="28"/>
+          <w:szCs w:val="28"/>
+        </w:rPr>
+        <w:t>:</w:t>
+      </w:r>
+    </w:p>
+    <w:p>
+      <w:r>
+        <w:t>In this file we configure the pipeline for our code with GitHub actions.</w:t>
+      </w:r>
+    </w:p>
+    <w:p>
+      <w:r>
+        <w:rPr>
+          <w:noProof/>
+        </w:rPr>
+        <w:drawing>
+          <wp:inline distT="0" distB="0" distL="0" distR="0" wp14:anchorId="35E7FB63" wp14:editId="026499D9">
+            <wp:extent cx="5731510" cy="2019300"/>
+            <wp:effectExtent l="0" t="0" r="2540" b="0"/>
+            <wp:docPr id="15" name="Picture 15"/>
+            <wp:cNvGraphicFramePr>
+              <a:graphicFrameLocks xmlns:a="http://schemas.openxmlformats.org/drawingml/2006/main" noChangeAspect="1"/>
+            </wp:cNvGraphicFramePr>
+            <a:graphic xmlns:a="http://schemas.openxmlformats.org/drawingml/2006/main">
+              <a:graphicData uri="http://schemas.openxmlformats.org/drawingml/2006/picture">
+                <pic:pic xmlns:pic="http://schemas.openxmlformats.org/drawingml/2006/picture">
+                  <pic:nvPicPr>
+                    <pic:cNvPr id="15" name="Picture 15"/>
+                    <pic:cNvPicPr/>
+                  </pic:nvPicPr>
+                  <pic:blipFill>
+                    <a:blip r:embed="rId13" cstate="print">
+                      <a:extLst>
+                        <a:ext uri="{28A0092B-C50C-407E-A947-70E740481C1C}">
+                          <a14:useLocalDpi xmlns:a14="http://schemas.microsoft.com/office/drawing/2010/main" val="0"/>
+                        </a:ext>
+                      </a:extLst>
+                    </a:blip>
+                    <a:stretch>
+                      <a:fillRect/>
+                    </a:stretch>
+                  </pic:blipFill>
+                  <pic:spPr>
+                    <a:xfrm>
+                      <a:off x="0" y="0"/>
+                      <a:ext cx="5731510" cy="2019300"/>
+                    </a:xfrm>
+                    <a:prstGeom prst="rect">
+                      <a:avLst/>
+                    </a:prstGeom>
+                  </pic:spPr>
+                </pic:pic>
+              </a:graphicData>
+            </a:graphic>
+          </wp:inline>
+        </w:drawing>
+      </w:r>
+    </w:p>
+    <w:p>
+      <w:pPr>
+        <w:rPr>
+          <w:b/>
+          <w:bCs/>
+          <w:sz w:val="28"/>
+          <w:szCs w:val="28"/>
+        </w:rPr>
+      </w:pPr>
       <w:r>
         <w:rPr>
           <w:b/>
@@ -1433,7 +1673,7 @@
           <w:szCs w:val="21"/>
           <w:shd w:val="clear" w:color="auto" w:fill="0D1117"/>
         </w:rPr>
-        <w:t xml:space="preserve"> -c "django-admin </w:t>
+        <w:t xml:space="preserve"> -c "</w:t>
       </w:r>
       <w:proofErr w:type="spellStart"/>
       <w:r>
@@ -1444,7 +1684,7 @@
           <w:szCs w:val="21"/>
           <w:shd w:val="clear" w:color="auto" w:fill="0D1117"/>
         </w:rPr>
-        <w:t>startproject</w:t>
+        <w:t>django</w:t>
       </w:r>
       <w:proofErr w:type="spellEnd"/>
       <w:r>
@@ -1455,9 +1695,9 @@
           <w:szCs w:val="21"/>
           <w:shd w:val="clear" w:color="auto" w:fill="0D1117"/>
         </w:rPr>
-        <w:t xml:space="preserve"> </w:t>
-      </w:r>
-      <w:proofErr w:type="gramStart"/>
+        <w:t xml:space="preserve">-admin </w:t>
+      </w:r>
+      <w:proofErr w:type="spellStart"/>
       <w:r>
         <w:rPr>
           <w:rFonts w:ascii="Consolas" w:hAnsi="Consolas"/>
@@ -1466,9 +1706,9 @@
           <w:szCs w:val="21"/>
           <w:shd w:val="clear" w:color="auto" w:fill="0D1117"/>
         </w:rPr>
-        <w:t>app .</w:t>
-      </w:r>
-      <w:proofErr w:type="gramEnd"/>
+        <w:t>startproject</w:t>
+      </w:r>
+      <w:proofErr w:type="spellEnd"/>
       <w:r>
         <w:rPr>
           <w:rFonts w:ascii="Consolas" w:hAnsi="Consolas"/>
@@ -1477,30 +1717,10 @@
           <w:szCs w:val="21"/>
           <w:shd w:val="clear" w:color="auto" w:fill="0D1117"/>
         </w:rPr>
-        <w:t>"</w:t>
-      </w:r>
-    </w:p>
-    <w:p>
-      <w:pPr>
-        <w:rPr>
-          <w:b/>
-          <w:bCs/>
-          <w:sz w:val="28"/>
-          <w:szCs w:val="28"/>
-        </w:rPr>
-      </w:pPr>
-      <w:r>
-        <w:rPr>
-          <w:b/>
-          <w:bCs/>
-          <w:sz w:val="28"/>
-          <w:szCs w:val="28"/>
-        </w:rPr>
-        <w:t>Run Server in Docker:</w:t>
-      </w:r>
-    </w:p>
-    <w:p>
-      <w:pPr>
+        <w:t xml:space="preserve"> </w:t>
+      </w:r>
+      <w:proofErr w:type="gramStart"/>
+      <w:r>
         <w:rPr>
           <w:rFonts w:ascii="Consolas" w:hAnsi="Consolas"/>
           <w:color w:val="3FB950"/>
@@ -1508,7 +1728,9 @@
           <w:szCs w:val="21"/>
           <w:shd w:val="clear" w:color="auto" w:fill="0D1117"/>
         </w:rPr>
-      </w:pPr>
+        <w:t>app .</w:t>
+      </w:r>
+      <w:proofErr w:type="gramEnd"/>
       <w:r>
         <w:rPr>
           <w:rFonts w:ascii="Consolas" w:hAnsi="Consolas"/>
@@ -1517,7 +1739,26 @@
           <w:szCs w:val="21"/>
           <w:shd w:val="clear" w:color="auto" w:fill="0D1117"/>
         </w:rPr>
-        <w:t>docker-compose up</w:t>
+        <w:t>"</w:t>
+      </w:r>
+    </w:p>
+    <w:p>
+      <w:pPr>
+        <w:rPr>
+          <w:b/>
+          <w:bCs/>
+          <w:sz w:val="28"/>
+          <w:szCs w:val="28"/>
+        </w:rPr>
+      </w:pPr>
+      <w:r>
+        <w:rPr>
+          <w:b/>
+          <w:bCs/>
+          <w:sz w:val="28"/>
+          <w:szCs w:val="28"/>
+        </w:rPr>
+        <w:t>Run Server in Docker:</w:t>
       </w:r>
     </w:p>
     <w:p>
@@ -1530,6 +1771,27 @@
           <w:shd w:val="clear" w:color="auto" w:fill="0D1117"/>
         </w:rPr>
       </w:pPr>
+      <w:r>
+        <w:rPr>
+          <w:rFonts w:ascii="Consolas" w:hAnsi="Consolas"/>
+          <w:color w:val="3FB950"/>
+          <w:sz w:val="21"/>
+          <w:szCs w:val="21"/>
+          <w:shd w:val="clear" w:color="auto" w:fill="0D1117"/>
+        </w:rPr>
+        <w:t>docker-compose up</w:t>
+      </w:r>
+    </w:p>
+    <w:p>
+      <w:pPr>
+        <w:rPr>
+          <w:rFonts w:ascii="Consolas" w:hAnsi="Consolas"/>
+          <w:color w:val="3FB950"/>
+          <w:sz w:val="21"/>
+          <w:szCs w:val="21"/>
+          <w:shd w:val="clear" w:color="auto" w:fill="0D1117"/>
+        </w:rPr>
+      </w:pPr>
     </w:p>
     <w:p>
       <w:pPr>
@@ -1571,6 +1833,7 @@
         </w:numPr>
       </w:pPr>
       <w:r>
+        <w:lastRenderedPageBreak/>
         <w:t>Similar to Jenkins, GitLab CI/CD</w:t>
       </w:r>
     </w:p>
@@ -1603,7 +1866,15 @@
         <w:t xml:space="preserve">Our trigger for </w:t>
       </w:r>
       <w:r>
-        <w:t>CI/CD is push operation on github.</w:t>
+        <w:t xml:space="preserve">CI/CD is push operation on </w:t>
+      </w:r>
+      <w:proofErr w:type="spellStart"/>
+      <w:r>
+        <w:t>github</w:t>
+      </w:r>
+      <w:proofErr w:type="spellEnd"/>
+      <w:r>
+        <w:t>.</w:t>
       </w:r>
     </w:p>
     <w:p/>
@@ -1628,8 +1899,13 @@
       </w:r>
       <w:proofErr w:type="gramStart"/>
       <w:r>
-        <w:t>: .github</w:t>
-      </w:r>
+        <w:t>: .</w:t>
+      </w:r>
+      <w:proofErr w:type="spellStart"/>
+      <w:r>
+        <w:t>github</w:t>
+      </w:r>
+      <w:proofErr w:type="spellEnd"/>
       <w:proofErr w:type="gramEnd"/>
       <w:r>
         <w:t xml:space="preserve">/workflows -&gt; in it create a file -&gt; </w:t>
@@ -1648,7 +1924,6 @@
         <w:rPr>
           <w:noProof/>
         </w:rPr>
-        <w:lastRenderedPageBreak/>
         <w:drawing>
           <wp:inline distT="0" distB="0" distL="0" distR="0" wp14:anchorId="37628ACA" wp14:editId="68E7F900">
             <wp:extent cx="6200074" cy="2297723"/>
@@ -1665,7 +1940,7 @@
                     <pic:cNvPicPr/>
                   </pic:nvPicPr>
                   <pic:blipFill>
-                    <a:blip r:embed="rId13" cstate="print">
+                    <a:blip r:embed="rId14" cstate="print">
                       <a:extLst>
                         <a:ext uri="{28A0092B-C50C-407E-A947-70E740481C1C}">
                           <a14:useLocalDpi xmlns:a14="http://schemas.microsoft.com/office/drawing/2010/main" val="0"/>
@@ -1788,7 +2063,7 @@
                     <pic:cNvPicPr/>
                   </pic:nvPicPr>
                   <pic:blipFill>
-                    <a:blip r:embed="rId14" cstate="print">
+                    <a:blip r:embed="rId15" cstate="print">
                       <a:extLst>
                         <a:ext uri="{28A0092B-C50C-407E-A947-70E740481C1C}">
                           <a14:useLocalDpi xmlns:a14="http://schemas.microsoft.com/office/drawing/2010/main" val="0"/>
@@ -1828,6 +2103,7 @@
           <w:b/>
           <w:bCs/>
         </w:rPr>
+        <w:lastRenderedPageBreak/>
         <w:t>Tests in Django:</w:t>
       </w:r>
     </w:p>
@@ -1874,7 +2150,6 @@
         <w:rPr>
           <w:noProof/>
         </w:rPr>
-        <w:lastRenderedPageBreak/>
         <w:drawing>
           <wp:inline distT="0" distB="0" distL="0" distR="0" wp14:anchorId="0B852FB9" wp14:editId="2CB68BE6">
             <wp:extent cx="5731510" cy="2849245"/>
@@ -1891,7 +2166,7 @@
                     <pic:cNvPicPr/>
                   </pic:nvPicPr>
                   <pic:blipFill>
-                    <a:blip r:embed="rId15" cstate="print">
+                    <a:blip r:embed="rId16" cstate="print">
                       <a:extLst>
                         <a:ext uri="{28A0092B-C50C-407E-A947-70E740481C1C}">
                           <a14:useLocalDpi xmlns:a14="http://schemas.microsoft.com/office/drawing/2010/main" val="0"/>
@@ -1939,7 +2214,7 @@
                     <pic:cNvPicPr/>
                   </pic:nvPicPr>
                   <pic:blipFill>
-                    <a:blip r:embed="rId16" cstate="print">
+                    <a:blip r:embed="rId17" cstate="print">
                       <a:extLst>
                         <a:ext uri="{28A0092B-C50C-407E-A947-70E740481C1C}">
                           <a14:useLocalDpi xmlns:a14="http://schemas.microsoft.com/office/drawing/2010/main" val="0"/>
@@ -2006,7 +2281,7 @@
         </w:rPr>
         <w:t>A </w:t>
       </w:r>
-      <w:hyperlink r:id="rId17" w:history="1">
+      <w:hyperlink r:id="rId18" w:history="1">
         <w:r>
           <w:rPr>
             <w:rFonts w:asciiTheme="minorHAnsi" w:eastAsiaTheme="minorHAnsi" w:hAnsiTheme="minorHAnsi" w:cstheme="minorBidi"/>
@@ -2026,7 +2301,7 @@
         </w:rPr>
         <w:t> substitutes and imitates a real object within a </w:t>
       </w:r>
-      <w:hyperlink r:id="rId18" w:history="1">
+      <w:hyperlink r:id="rId19" w:history="1">
         <w:r>
           <w:rPr>
             <w:rFonts w:asciiTheme="minorHAnsi" w:eastAsiaTheme="minorHAnsi" w:hAnsiTheme="minorHAnsi" w:cstheme="minorBidi"/>
@@ -2046,7 +2321,7 @@
         </w:rPr>
         <w:t>. It is a versatile and powerful tool for </w:t>
       </w:r>
-      <w:hyperlink r:id="rId19" w:anchor="mocks" w:history="1">
+      <w:hyperlink r:id="rId20" w:anchor="mocks" w:history="1">
         <w:r>
           <w:rPr>
             <w:rFonts w:asciiTheme="minorHAnsi" w:eastAsiaTheme="minorHAnsi" w:hAnsiTheme="minorHAnsi" w:cstheme="minorBidi"/>
@@ -2120,7 +2395,7 @@
         </w:rPr>
         <w:t>For example, if your code makes </w:t>
       </w:r>
-      <w:hyperlink r:id="rId20" w:history="1">
+      <w:hyperlink r:id="rId21" w:history="1">
         <w:r>
           <w:rPr>
             <w:rFonts w:asciiTheme="minorHAnsi" w:eastAsiaTheme="minorHAnsi" w:hAnsiTheme="minorHAnsi" w:cstheme="minorBidi"/>
@@ -2174,9 +2449,19 @@
           <w:szCs w:val="22"/>
           <w:lang w:eastAsia="en-US"/>
         </w:rPr>
-        <w:t>Because of this, it would be better for you to test your code in a controlled environment. </w:t>
-      </w:r>
-      <w:hyperlink r:id="rId21" w:history="1">
+        <w:t xml:space="preserve">Because of this, it would be better for you to test your code </w:t>
+      </w:r>
+      <w:r>
+        <w:rPr>
+          <w:rFonts w:asciiTheme="minorHAnsi" w:eastAsiaTheme="minorHAnsi" w:hAnsiTheme="minorHAnsi" w:cstheme="minorBidi"/>
+          <w:sz w:val="22"/>
+          <w:szCs w:val="22"/>
+          <w:lang w:eastAsia="en-US"/>
+        </w:rPr>
+        <w:lastRenderedPageBreak/>
+        <w:t>in a controlled environment. </w:t>
+      </w:r>
+      <w:hyperlink r:id="rId22" w:history="1">
         <w:r>
           <w:rPr>
             <w:rFonts w:asciiTheme="minorHAnsi" w:eastAsiaTheme="minorHAnsi" w:hAnsiTheme="minorHAnsi" w:cstheme="minorBidi"/>
@@ -2245,7 +2530,6 @@
           <w:szCs w:val="22"/>
           <w:lang w:eastAsia="en-US"/>
         </w:rPr>
-        <w:lastRenderedPageBreak/>
         <w:drawing>
           <wp:inline distT="0" distB="0" distL="0" distR="0" wp14:anchorId="5AF68FF9" wp14:editId="4A06AD4B">
             <wp:extent cx="5731510" cy="2953385"/>
@@ -2262,7 +2546,7 @@
                     <pic:cNvPicPr/>
                   </pic:nvPicPr>
                   <pic:blipFill>
-                    <a:blip r:embed="rId22"/>
+                    <a:blip r:embed="rId23"/>
                     <a:stretch>
                       <a:fillRect/>
                     </a:stretch>
@@ -2310,7 +2594,7 @@
                     <pic:cNvPicPr/>
                   </pic:nvPicPr>
                   <pic:blipFill>
-                    <a:blip r:embed="rId23" cstate="print">
+                    <a:blip r:embed="rId24" cstate="print">
                       <a:extLst>
                         <a:ext uri="{28A0092B-C50C-407E-A947-70E740481C1C}">
                           <a14:useLocalDpi xmlns:a14="http://schemas.microsoft.com/office/drawing/2010/main" val="0"/>
@@ -2379,6 +2663,7 @@
     </w:p>
     <w:p>
       <w:r>
+        <w:lastRenderedPageBreak/>
         <w:t>We are creating a custom command in Django which we will be able to run from manage.py, When are executing two containers on docker:</w:t>
       </w:r>
     </w:p>
@@ -2387,7 +2672,6 @@
         <w:rPr>
           <w:noProof/>
         </w:rPr>
-        <w:lastRenderedPageBreak/>
         <w:drawing>
           <wp:inline distT="0" distB="0" distL="0" distR="0" wp14:anchorId="0A780573" wp14:editId="4AD4B18E">
             <wp:extent cx="5731510" cy="3209925"/>
@@ -2404,7 +2688,7 @@
                     <pic:cNvPicPr/>
                   </pic:nvPicPr>
                   <pic:blipFill>
-                    <a:blip r:embed="rId24" cstate="print">
+                    <a:blip r:embed="rId25" cstate="print">
                       <a:extLst>
                         <a:ext uri="{28A0092B-C50C-407E-A947-70E740481C1C}">
                           <a14:useLocalDpi xmlns:a14="http://schemas.microsoft.com/office/drawing/2010/main" val="0"/>
@@ -2513,7 +2797,7 @@
                     <pic:cNvPicPr/>
                   </pic:nvPicPr>
                   <pic:blipFill>
-                    <a:blip r:embed="rId25" cstate="print">
+                    <a:blip r:embed="rId26" cstate="print">
                       <a:extLst>
                         <a:ext uri="{28A0092B-C50C-407E-A947-70E740481C1C}">
                           <a14:useLocalDpi xmlns:a14="http://schemas.microsoft.com/office/drawing/2010/main" val="0"/>
@@ -2577,7 +2861,7 @@
                     <pic:cNvPicPr/>
                   </pic:nvPicPr>
                   <pic:blipFill>
-                    <a:blip r:embed="rId26">
+                    <a:blip r:embed="rId27">
                       <a:extLst>
                         <a:ext uri="{28A0092B-C50C-407E-A947-70E740481C1C}">
                           <a14:useLocalDpi xmlns:a14="http://schemas.microsoft.com/office/drawing/2010/main" val="0"/>
@@ -2948,16 +3232,191 @@
       </w:r>
     </w:p>
     <w:p>
-      <w:r>
+      <w:pPr>
+        <w:rPr>
+          <w:rFonts w:ascii="Source Sans Pro" w:eastAsia="Times New Roman" w:hAnsi="Source Sans Pro" w:cs="Times New Roman"/>
+          <w:b/>
+          <w:bCs/>
+          <w:color w:val="222222"/>
+          <w:sz w:val="36"/>
+          <w:szCs w:val="36"/>
+          <w:lang w:eastAsia="en-IN"/>
+        </w:rPr>
+      </w:pPr>
+      <w:r>
+        <w:rPr>
+          <w:rFonts w:ascii="Source Sans Pro" w:eastAsia="Times New Roman" w:hAnsi="Source Sans Pro" w:cs="Times New Roman"/>
+          <w:b/>
+          <w:bCs/>
+          <w:color w:val="222222"/>
+          <w:sz w:val="36"/>
+          <w:szCs w:val="36"/>
+          <w:lang w:eastAsia="en-IN"/>
+        </w:rPr>
         <w:lastRenderedPageBreak/>
-        <w:t>Creating Custom Admin:</w:t>
-      </w:r>
-    </w:p>
-    <w:p>
-      <w:r>
-        <w:rPr>
+        <w:t>Problem with default User Model:</w:t>
+      </w:r>
+    </w:p>
+    <w:p>
+      <w:pPr>
+        <w:rPr>
+          <w:rFonts w:ascii="Source Sans Pro" w:eastAsia="Times New Roman" w:hAnsi="Source Sans Pro" w:cs="Times New Roman"/>
+          <w:b/>
+          <w:bCs/>
+          <w:color w:val="222222"/>
+          <w:sz w:val="36"/>
+          <w:szCs w:val="36"/>
+          <w:lang w:eastAsia="en-IN"/>
+        </w:rPr>
+      </w:pPr>
+      <w:r>
+        <w:rPr>
+          <w:rFonts w:ascii="Source Sans Pro" w:eastAsia="Times New Roman" w:hAnsi="Source Sans Pro" w:cs="Times New Roman"/>
+          <w:b/>
+          <w:bCs/>
           <w:noProof/>
-        </w:rPr>
+          <w:color w:val="222222"/>
+          <w:sz w:val="36"/>
+          <w:szCs w:val="36"/>
+          <w:lang w:eastAsia="en-IN"/>
+        </w:rPr>
+        <w:drawing>
+          <wp:inline distT="0" distB="0" distL="0" distR="0" wp14:anchorId="31C341E6" wp14:editId="0CB45546">
+            <wp:extent cx="5731510" cy="3348990"/>
+            <wp:effectExtent l="0" t="0" r="2540" b="3810"/>
+            <wp:docPr id="22" name="Picture 22"/>
+            <wp:cNvGraphicFramePr>
+              <a:graphicFrameLocks xmlns:a="http://schemas.openxmlformats.org/drawingml/2006/main" noChangeAspect="1"/>
+            </wp:cNvGraphicFramePr>
+            <a:graphic xmlns:a="http://schemas.openxmlformats.org/drawingml/2006/main">
+              <a:graphicData uri="http://schemas.openxmlformats.org/drawingml/2006/picture">
+                <pic:pic xmlns:pic="http://schemas.openxmlformats.org/drawingml/2006/picture">
+                  <pic:nvPicPr>
+                    <pic:cNvPr id="22" name="Picture 22"/>
+                    <pic:cNvPicPr/>
+                  </pic:nvPicPr>
+                  <pic:blipFill>
+                    <a:blip r:embed="rId28">
+                      <a:extLst>
+                        <a:ext uri="{28A0092B-C50C-407E-A947-70E740481C1C}">
+                          <a14:useLocalDpi xmlns:a14="http://schemas.microsoft.com/office/drawing/2010/main" val="0"/>
+                        </a:ext>
+                      </a:extLst>
+                    </a:blip>
+                    <a:stretch>
+                      <a:fillRect/>
+                    </a:stretch>
+                  </pic:blipFill>
+                  <pic:spPr>
+                    <a:xfrm>
+                      <a:off x="0" y="0"/>
+                      <a:ext cx="5731510" cy="3348990"/>
+                    </a:xfrm>
+                    <a:prstGeom prst="rect">
+                      <a:avLst/>
+                    </a:prstGeom>
+                  </pic:spPr>
+                </pic:pic>
+              </a:graphicData>
+            </a:graphic>
+          </wp:inline>
+        </w:drawing>
+      </w:r>
+    </w:p>
+    <w:p>
+      <w:pPr>
+        <w:rPr>
+          <w:rFonts w:ascii="Source Sans Pro" w:eastAsia="Times New Roman" w:hAnsi="Source Sans Pro" w:cs="Times New Roman"/>
+          <w:b/>
+          <w:bCs/>
+          <w:color w:val="222222"/>
+          <w:sz w:val="36"/>
+          <w:szCs w:val="36"/>
+          <w:lang w:eastAsia="en-IN"/>
+        </w:rPr>
+      </w:pPr>
+      <w:r>
+        <w:rPr>
+          <w:rFonts w:ascii="Source Sans Pro" w:eastAsia="Times New Roman" w:hAnsi="Source Sans Pro" w:cs="Times New Roman"/>
+          <w:b/>
+          <w:bCs/>
+          <w:color w:val="222222"/>
+          <w:sz w:val="36"/>
+          <w:szCs w:val="36"/>
+          <w:lang w:eastAsia="en-IN"/>
+        </w:rPr>
+        <w:t>Creating Custom Admin</w:t>
+      </w:r>
+      <w:r>
+        <w:rPr>
+          <w:rFonts w:ascii="Source Sans Pro" w:eastAsia="Times New Roman" w:hAnsi="Source Sans Pro" w:cs="Times New Roman"/>
+          <w:b/>
+          <w:bCs/>
+          <w:color w:val="222222"/>
+          <w:sz w:val="36"/>
+          <w:szCs w:val="36"/>
+          <w:lang w:eastAsia="en-IN"/>
+        </w:rPr>
+        <w:t xml:space="preserve"> and User model</w:t>
+      </w:r>
+      <w:r>
+        <w:rPr>
+          <w:rFonts w:ascii="Source Sans Pro" w:eastAsia="Times New Roman" w:hAnsi="Source Sans Pro" w:cs="Times New Roman"/>
+          <w:b/>
+          <w:bCs/>
+          <w:color w:val="222222"/>
+          <w:sz w:val="36"/>
+          <w:szCs w:val="36"/>
+          <w:lang w:eastAsia="en-IN"/>
+        </w:rPr>
+        <w:t>:</w:t>
+      </w:r>
+    </w:p>
+    <w:p>
+      <w:r>
+        <w:drawing>
+          <wp:inline distT="0" distB="0" distL="0" distR="0" wp14:anchorId="529BC970" wp14:editId="01BD6027">
+            <wp:extent cx="5731510" cy="2865755"/>
+            <wp:effectExtent l="0" t="0" r="2540" b="0"/>
+            <wp:docPr id="21" name="Picture 21"/>
+            <wp:cNvGraphicFramePr>
+              <a:graphicFrameLocks xmlns:a="http://schemas.openxmlformats.org/drawingml/2006/main" noChangeAspect="1"/>
+            </wp:cNvGraphicFramePr>
+            <a:graphic xmlns:a="http://schemas.openxmlformats.org/drawingml/2006/main">
+              <a:graphicData uri="http://schemas.openxmlformats.org/drawingml/2006/picture">
+                <pic:pic xmlns:pic="http://schemas.openxmlformats.org/drawingml/2006/picture">
+                  <pic:nvPicPr>
+                    <pic:cNvPr id="1" name=""/>
+                    <pic:cNvPicPr/>
+                  </pic:nvPicPr>
+                  <pic:blipFill>
+                    <a:blip r:embed="rId29"/>
+                    <a:stretch>
+                      <a:fillRect/>
+                    </a:stretch>
+                  </pic:blipFill>
+                  <pic:spPr>
+                    <a:xfrm>
+                      <a:off x="0" y="0"/>
+                      <a:ext cx="5731510" cy="2865755"/>
+                    </a:xfrm>
+                    <a:prstGeom prst="rect">
+                      <a:avLst/>
+                    </a:prstGeom>
+                  </pic:spPr>
+                </pic:pic>
+              </a:graphicData>
+            </a:graphic>
+          </wp:inline>
+        </w:drawing>
+      </w:r>
+    </w:p>
+    <w:p>
+      <w:r>
+        <w:rPr>
+          <w:noProof/>
+        </w:rPr>
+        <w:lastRenderedPageBreak/>
         <w:drawing>
           <wp:inline distT="0" distB="0" distL="0" distR="0" wp14:anchorId="76FBACB3" wp14:editId="6041809A">
             <wp:extent cx="5731510" cy="2760345"/>
@@ -2974,7 +3433,7 @@
                     <pic:cNvPicPr/>
                   </pic:nvPicPr>
                   <pic:blipFill>
-                    <a:blip r:embed="rId27">
+                    <a:blip r:embed="rId30">
                       <a:extLst>
                         <a:ext uri="{28A0092B-C50C-407E-A947-70E740481C1C}">
                           <a14:useLocalDpi xmlns:a14="http://schemas.microsoft.com/office/drawing/2010/main" val="0"/>
@@ -3026,7 +3485,7 @@
                     <pic:cNvPicPr/>
                   </pic:nvPicPr>
                   <pic:blipFill>
-                    <a:blip r:embed="rId28" cstate="print">
+                    <a:blip r:embed="rId31" cstate="print">
                       <a:extLst>
                         <a:ext uri="{28A0092B-C50C-407E-A947-70E740481C1C}">
                           <a14:useLocalDpi xmlns:a14="http://schemas.microsoft.com/office/drawing/2010/main" val="0"/>
@@ -3079,7 +3538,7 @@
                     <pic:cNvPicPr/>
                   </pic:nvPicPr>
                   <pic:blipFill>
-                    <a:blip r:embed="rId29" cstate="print">
+                    <a:blip r:embed="rId32" cstate="print">
                       <a:extLst>
                         <a:ext uri="{28A0092B-C50C-407E-A947-70E740481C1C}">
                           <a14:useLocalDpi xmlns:a14="http://schemas.microsoft.com/office/drawing/2010/main" val="0"/>
@@ -3108,15 +3567,15 @@
     </w:p>
     <w:p>
       <w:r>
+        <w:t>Overwritten the Fields in User model:</w:t>
+      </w:r>
+    </w:p>
+    <w:p>
+      <w:r>
+        <w:rPr>
+          <w:noProof/>
+        </w:rPr>
         <w:lastRenderedPageBreak/>
-        <w:t>Overwritten the Fields in User model:</w:t>
-      </w:r>
-    </w:p>
-    <w:p>
-      <w:r>
-        <w:rPr>
-          <w:noProof/>
-        </w:rPr>
         <w:drawing>
           <wp:inline distT="0" distB="0" distL="0" distR="0" wp14:anchorId="38DB624F" wp14:editId="6E2AEF34">
             <wp:extent cx="5731510" cy="3116580"/>
@@ -3133,7 +3592,7 @@
                     <pic:cNvPicPr/>
                   </pic:nvPicPr>
                   <pic:blipFill>
-                    <a:blip r:embed="rId30" cstate="print">
+                    <a:blip r:embed="rId33" cstate="print">
                       <a:extLst>
                         <a:ext uri="{28A0092B-C50C-407E-A947-70E740481C1C}">
                           <a14:useLocalDpi xmlns:a14="http://schemas.microsoft.com/office/drawing/2010/main" val="0"/>
@@ -3186,7 +3645,7 @@
                     <pic:cNvPicPr/>
                   </pic:nvPicPr>
                   <pic:blipFill>
-                    <a:blip r:embed="rId31" cstate="print">
+                    <a:blip r:embed="rId34" cstate="print">
                       <a:extLst>
                         <a:ext uri="{28A0092B-C50C-407E-A947-70E740481C1C}">
                           <a14:useLocalDpi xmlns:a14="http://schemas.microsoft.com/office/drawing/2010/main" val="0"/>
@@ -3201,6 +3660,458 @@
                     <a:xfrm>
                       <a:off x="0" y="0"/>
                       <a:ext cx="5731510" cy="3418840"/>
+                    </a:xfrm>
+                    <a:prstGeom prst="rect">
+                      <a:avLst/>
+                    </a:prstGeom>
+                  </pic:spPr>
+                </pic:pic>
+              </a:graphicData>
+            </a:graphic>
+          </wp:inline>
+        </w:drawing>
+      </w:r>
+    </w:p>
+    <w:p/>
+    <w:p>
+      <w:r>
+        <w:rPr>
+          <w:rFonts w:ascii="Source Sans Pro" w:eastAsia="Times New Roman" w:hAnsi="Source Sans Pro" w:cs="Times New Roman"/>
+          <w:b/>
+          <w:bCs/>
+          <w:color w:val="222222"/>
+          <w:sz w:val="36"/>
+          <w:szCs w:val="36"/>
+          <w:lang w:eastAsia="en-IN"/>
+        </w:rPr>
+        <w:t>Automatic Documentation in DRF:</w:t>
+      </w:r>
+    </w:p>
+    <w:p>
+      <w:pPr>
+        <w:ind w:left="720" w:firstLine="720"/>
+      </w:pPr>
+      <w:proofErr w:type="spellStart"/>
+      <w:r>
+        <w:t>drf-spectecular</w:t>
+      </w:r>
+      <w:proofErr w:type="spellEnd"/>
+    </w:p>
+    <w:p>
+      <w:pPr>
+        <w:ind w:left="720" w:firstLine="720"/>
+      </w:pPr>
+      <w:r>
+        <w:t>It generates schema file.</w:t>
+      </w:r>
+    </w:p>
+    <w:p/>
+    <w:p>
+      <w:pPr>
+        <w:rPr>
+          <w:b/>
+          <w:bCs/>
+        </w:rPr>
+      </w:pPr>
+      <w:proofErr w:type="spellStart"/>
+      <w:r>
+        <w:rPr>
+          <w:b/>
+          <w:bCs/>
+        </w:rPr>
+        <w:t>drf-spectecular</w:t>
+      </w:r>
+      <w:proofErr w:type="spellEnd"/>
+      <w:r>
+        <w:rPr>
+          <w:b/>
+          <w:bCs/>
+        </w:rPr>
+        <w:t xml:space="preserve"> Configuration</w:t>
+      </w:r>
+      <w:r>
+        <w:rPr>
+          <w:b/>
+          <w:bCs/>
+        </w:rPr>
+        <w:t>:</w:t>
+      </w:r>
+    </w:p>
+    <w:p>
+      <w:r>
+        <w:rPr>
+          <w:noProof/>
+        </w:rPr>
+        <w:lastRenderedPageBreak/>
+        <w:drawing>
+          <wp:inline distT="0" distB="0" distL="0" distR="0" wp14:anchorId="6C0F38BC" wp14:editId="1B2421EC">
+            <wp:extent cx="5731510" cy="3612515"/>
+            <wp:effectExtent l="0" t="0" r="2540" b="6985"/>
+            <wp:docPr id="16" name="Picture 16"/>
+            <wp:cNvGraphicFramePr>
+              <a:graphicFrameLocks xmlns:a="http://schemas.openxmlformats.org/drawingml/2006/main" noChangeAspect="1"/>
+            </wp:cNvGraphicFramePr>
+            <a:graphic xmlns:a="http://schemas.openxmlformats.org/drawingml/2006/main">
+              <a:graphicData uri="http://schemas.openxmlformats.org/drawingml/2006/picture">
+                <pic:pic xmlns:pic="http://schemas.openxmlformats.org/drawingml/2006/picture">
+                  <pic:nvPicPr>
+                    <pic:cNvPr id="16" name="Picture 16"/>
+                    <pic:cNvPicPr/>
+                  </pic:nvPicPr>
+                  <pic:blipFill>
+                    <a:blip r:embed="rId35">
+                      <a:extLst>
+                        <a:ext uri="{28A0092B-C50C-407E-A947-70E740481C1C}">
+                          <a14:useLocalDpi xmlns:a14="http://schemas.microsoft.com/office/drawing/2010/main" val="0"/>
+                        </a:ext>
+                      </a:extLst>
+                    </a:blip>
+                    <a:stretch>
+                      <a:fillRect/>
+                    </a:stretch>
+                  </pic:blipFill>
+                  <pic:spPr>
+                    <a:xfrm>
+                      <a:off x="0" y="0"/>
+                      <a:ext cx="5731510" cy="3612515"/>
+                    </a:xfrm>
+                    <a:prstGeom prst="rect">
+                      <a:avLst/>
+                    </a:prstGeom>
+                  </pic:spPr>
+                </pic:pic>
+              </a:graphicData>
+            </a:graphic>
+          </wp:inline>
+        </w:drawing>
+      </w:r>
+    </w:p>
+    <w:p>
+      <w:r>
+        <w:rPr>
+          <w:noProof/>
+        </w:rPr>
+        <w:drawing>
+          <wp:inline distT="0" distB="0" distL="0" distR="0" wp14:anchorId="5AB9D4BC" wp14:editId="5D2ACCC5">
+            <wp:extent cx="5731510" cy="1888490"/>
+            <wp:effectExtent l="0" t="0" r="2540" b="0"/>
+            <wp:docPr id="17" name="Picture 17"/>
+            <wp:cNvGraphicFramePr>
+              <a:graphicFrameLocks xmlns:a="http://schemas.openxmlformats.org/drawingml/2006/main" noChangeAspect="1"/>
+            </wp:cNvGraphicFramePr>
+            <a:graphic xmlns:a="http://schemas.openxmlformats.org/drawingml/2006/main">
+              <a:graphicData uri="http://schemas.openxmlformats.org/drawingml/2006/picture">
+                <pic:pic xmlns:pic="http://schemas.openxmlformats.org/drawingml/2006/picture">
+                  <pic:nvPicPr>
+                    <pic:cNvPr id="17" name="Picture 17"/>
+                    <pic:cNvPicPr/>
+                  </pic:nvPicPr>
+                  <pic:blipFill>
+                    <a:blip r:embed="rId36">
+                      <a:extLst>
+                        <a:ext uri="{28A0092B-C50C-407E-A947-70E740481C1C}">
+                          <a14:useLocalDpi xmlns:a14="http://schemas.microsoft.com/office/drawing/2010/main" val="0"/>
+                        </a:ext>
+                      </a:extLst>
+                    </a:blip>
+                    <a:stretch>
+                      <a:fillRect/>
+                    </a:stretch>
+                  </pic:blipFill>
+                  <pic:spPr>
+                    <a:xfrm>
+                      <a:off x="0" y="0"/>
+                      <a:ext cx="5731510" cy="1888490"/>
+                    </a:xfrm>
+                    <a:prstGeom prst="rect">
+                      <a:avLst/>
+                    </a:prstGeom>
+                  </pic:spPr>
+                </pic:pic>
+              </a:graphicData>
+            </a:graphic>
+          </wp:inline>
+        </w:drawing>
+      </w:r>
+    </w:p>
+    <w:p>
+      <w:r>
+        <w:rPr>
+          <w:noProof/>
+        </w:rPr>
+        <w:lastRenderedPageBreak/>
+        <w:drawing>
+          <wp:inline distT="0" distB="0" distL="0" distR="0" wp14:anchorId="406E070F" wp14:editId="0F344777">
+            <wp:extent cx="5731510" cy="4204335"/>
+            <wp:effectExtent l="0" t="0" r="2540" b="5715"/>
+            <wp:docPr id="18" name="Picture 18"/>
+            <wp:cNvGraphicFramePr>
+              <a:graphicFrameLocks xmlns:a="http://schemas.openxmlformats.org/drawingml/2006/main" noChangeAspect="1"/>
+            </wp:cNvGraphicFramePr>
+            <a:graphic xmlns:a="http://schemas.openxmlformats.org/drawingml/2006/main">
+              <a:graphicData uri="http://schemas.openxmlformats.org/drawingml/2006/picture">
+                <pic:pic xmlns:pic="http://schemas.openxmlformats.org/drawingml/2006/picture">
+                  <pic:nvPicPr>
+                    <pic:cNvPr id="18" name="Picture 18"/>
+                    <pic:cNvPicPr/>
+                  </pic:nvPicPr>
+                  <pic:blipFill>
+                    <a:blip r:embed="rId37">
+                      <a:extLst>
+                        <a:ext uri="{28A0092B-C50C-407E-A947-70E740481C1C}">
+                          <a14:useLocalDpi xmlns:a14="http://schemas.microsoft.com/office/drawing/2010/main" val="0"/>
+                        </a:ext>
+                      </a:extLst>
+                    </a:blip>
+                    <a:stretch>
+                      <a:fillRect/>
+                    </a:stretch>
+                  </pic:blipFill>
+                  <pic:spPr>
+                    <a:xfrm>
+                      <a:off x="0" y="0"/>
+                      <a:ext cx="5731510" cy="4204335"/>
+                    </a:xfrm>
+                    <a:prstGeom prst="rect">
+                      <a:avLst/>
+                    </a:prstGeom>
+                  </pic:spPr>
+                </pic:pic>
+              </a:graphicData>
+            </a:graphic>
+          </wp:inline>
+        </w:drawing>
+      </w:r>
+    </w:p>
+    <w:p>
+      <w:r>
+        <w:t>After that It will look like:</w:t>
+      </w:r>
+    </w:p>
+    <w:p>
+      <w:r>
+        <w:rPr>
+          <w:noProof/>
+        </w:rPr>
+        <w:drawing>
+          <wp:inline distT="0" distB="0" distL="0" distR="0" wp14:anchorId="4DB23981" wp14:editId="2C12053C">
+            <wp:extent cx="5731510" cy="2030730"/>
+            <wp:effectExtent l="0" t="0" r="2540" b="7620"/>
+            <wp:docPr id="19" name="Picture 19"/>
+            <wp:cNvGraphicFramePr>
+              <a:graphicFrameLocks xmlns:a="http://schemas.openxmlformats.org/drawingml/2006/main" noChangeAspect="1"/>
+            </wp:cNvGraphicFramePr>
+            <a:graphic xmlns:a="http://schemas.openxmlformats.org/drawingml/2006/main">
+              <a:graphicData uri="http://schemas.openxmlformats.org/drawingml/2006/picture">
+                <pic:pic xmlns:pic="http://schemas.openxmlformats.org/drawingml/2006/picture">
+                  <pic:nvPicPr>
+                    <pic:cNvPr id="19" name="Picture 19"/>
+                    <pic:cNvPicPr/>
+                  </pic:nvPicPr>
+                  <pic:blipFill>
+                    <a:blip r:embed="rId38" cstate="print">
+                      <a:extLst>
+                        <a:ext uri="{28A0092B-C50C-407E-A947-70E740481C1C}">
+                          <a14:useLocalDpi xmlns:a14="http://schemas.microsoft.com/office/drawing/2010/main" val="0"/>
+                        </a:ext>
+                      </a:extLst>
+                    </a:blip>
+                    <a:stretch>
+                      <a:fillRect/>
+                    </a:stretch>
+                  </pic:blipFill>
+                  <pic:spPr>
+                    <a:xfrm>
+                      <a:off x="0" y="0"/>
+                      <a:ext cx="5731510" cy="2030730"/>
+                    </a:xfrm>
+                    <a:prstGeom prst="rect">
+                      <a:avLst/>
+                    </a:prstGeom>
+                  </pic:spPr>
+                </pic:pic>
+              </a:graphicData>
+            </a:graphic>
+          </wp:inline>
+        </w:drawing>
+      </w:r>
+    </w:p>
+    <w:p/>
+    <w:p>
+      <w:r>
+        <w:t>User API:</w:t>
+      </w:r>
+    </w:p>
+    <w:p>
+      <w:r>
+        <w:drawing>
+          <wp:inline distT="0" distB="0" distL="0" distR="0" wp14:anchorId="1DF0C28F" wp14:editId="078DEEA3">
+            <wp:extent cx="2707640" cy="1474470"/>
+            <wp:effectExtent l="0" t="0" r="0" b="0"/>
+            <wp:docPr id="20" name="Picture 20"/>
+            <wp:cNvGraphicFramePr>
+              <a:graphicFrameLocks xmlns:a="http://schemas.openxmlformats.org/drawingml/2006/main" noChangeAspect="1"/>
+            </wp:cNvGraphicFramePr>
+            <a:graphic xmlns:a="http://schemas.openxmlformats.org/drawingml/2006/main">
+              <a:graphicData uri="http://schemas.openxmlformats.org/drawingml/2006/picture">
+                <pic:pic xmlns:pic="http://schemas.openxmlformats.org/drawingml/2006/picture">
+                  <pic:nvPicPr>
+                    <pic:cNvPr id="1" name=""/>
+                    <pic:cNvPicPr/>
+                  </pic:nvPicPr>
+                  <pic:blipFill>
+                    <a:blip r:embed="rId39"/>
+                    <a:stretch>
+                      <a:fillRect/>
+                    </a:stretch>
+                  </pic:blipFill>
+                  <pic:spPr>
+                    <a:xfrm>
+                      <a:off x="0" y="0"/>
+                      <a:ext cx="2759067" cy="1502475"/>
+                    </a:xfrm>
+                    <a:prstGeom prst="rect">
+                      <a:avLst/>
+                    </a:prstGeom>
+                  </pic:spPr>
+                </pic:pic>
+              </a:graphicData>
+            </a:graphic>
+          </wp:inline>
+        </w:drawing>
+      </w:r>
+    </w:p>
+    <w:p>
+      <w:r>
+        <w:lastRenderedPageBreak/>
+        <w:t>For that I have created Users app</w:t>
+      </w:r>
+    </w:p>
+    <w:p>
+      <w:pPr>
+        <w:rPr>
+          <w:b/>
+          <w:bCs/>
+        </w:rPr>
+      </w:pPr>
+      <w:proofErr w:type="gramStart"/>
+      <w:r>
+        <w:rPr>
+          <w:b/>
+          <w:bCs/>
+        </w:rPr>
+        <w:t>SetUp(</w:t>
+      </w:r>
+      <w:proofErr w:type="gramEnd"/>
+      <w:r>
+        <w:rPr>
+          <w:b/>
+          <w:bCs/>
+        </w:rPr>
+        <w:t>) in Test class:</w:t>
+      </w:r>
+    </w:p>
+    <w:p>
+      <w:r>
+        <w:rPr>
+          <w:noProof/>
+        </w:rPr>
+        <w:drawing>
+          <wp:inline distT="0" distB="0" distL="0" distR="0" wp14:anchorId="6BF2CA87" wp14:editId="180BA047">
+            <wp:extent cx="5731510" cy="3108325"/>
+            <wp:effectExtent l="0" t="0" r="2540" b="0"/>
+            <wp:docPr id="23" name="Picture 23"/>
+            <wp:cNvGraphicFramePr>
+              <a:graphicFrameLocks xmlns:a="http://schemas.openxmlformats.org/drawingml/2006/main" noChangeAspect="1"/>
+            </wp:cNvGraphicFramePr>
+            <a:graphic xmlns:a="http://schemas.openxmlformats.org/drawingml/2006/main">
+              <a:graphicData uri="http://schemas.openxmlformats.org/drawingml/2006/picture">
+                <pic:pic xmlns:pic="http://schemas.openxmlformats.org/drawingml/2006/picture">
+                  <pic:nvPicPr>
+                    <pic:cNvPr id="23" name="Picture 23"/>
+                    <pic:cNvPicPr/>
+                  </pic:nvPicPr>
+                  <pic:blipFill>
+                    <a:blip r:embed="rId40">
+                      <a:extLst>
+                        <a:ext uri="{28A0092B-C50C-407E-A947-70E740481C1C}">
+                          <a14:useLocalDpi xmlns:a14="http://schemas.microsoft.com/office/drawing/2010/main" val="0"/>
+                        </a:ext>
+                      </a:extLst>
+                    </a:blip>
+                    <a:stretch>
+                      <a:fillRect/>
+                    </a:stretch>
+                  </pic:blipFill>
+                  <pic:spPr>
+                    <a:xfrm>
+                      <a:off x="0" y="0"/>
+                      <a:ext cx="5731510" cy="3108325"/>
+                    </a:xfrm>
+                    <a:prstGeom prst="rect">
+                      <a:avLst/>
+                    </a:prstGeom>
+                  </pic:spPr>
+                </pic:pic>
+              </a:graphicData>
+            </a:graphic>
+          </wp:inline>
+        </w:drawing>
+      </w:r>
+    </w:p>
+    <w:p/>
+    <w:p>
+      <w:r>
+        <w:t>User Serializer:</w:t>
+      </w:r>
+    </w:p>
+    <w:p>
+      <w:r>
+        <w:t xml:space="preserve">With min_length pass and </w:t>
+      </w:r>
+      <w:r>
+        <w:t>write</w:t>
+      </w:r>
+      <w:r>
+        <w:t xml:space="preserve"> only field:</w:t>
+      </w:r>
+    </w:p>
+    <w:p>
+      <w:r>
+        <w:rPr>
+          <w:noProof/>
+        </w:rPr>
+        <w:drawing>
+          <wp:inline distT="0" distB="0" distL="0" distR="0" wp14:anchorId="52EC6668" wp14:editId="66C1C42A">
+            <wp:extent cx="5731510" cy="2285365"/>
+            <wp:effectExtent l="0" t="0" r="2540" b="635"/>
+            <wp:docPr id="24" name="Picture 24"/>
+            <wp:cNvGraphicFramePr>
+              <a:graphicFrameLocks xmlns:a="http://schemas.openxmlformats.org/drawingml/2006/main" noChangeAspect="1"/>
+            </wp:cNvGraphicFramePr>
+            <a:graphic xmlns:a="http://schemas.openxmlformats.org/drawingml/2006/main">
+              <a:graphicData uri="http://schemas.openxmlformats.org/drawingml/2006/picture">
+                <pic:pic xmlns:pic="http://schemas.openxmlformats.org/drawingml/2006/picture">
+                  <pic:nvPicPr>
+                    <pic:cNvPr id="24" name="Picture 24"/>
+                    <pic:cNvPicPr/>
+                  </pic:nvPicPr>
+                  <pic:blipFill>
+                    <a:blip r:embed="rId41" cstate="print">
+                      <a:extLst>
+                        <a:ext uri="{28A0092B-C50C-407E-A947-70E740481C1C}">
+                          <a14:useLocalDpi xmlns:a14="http://schemas.microsoft.com/office/drawing/2010/main" val="0"/>
+                        </a:ext>
+                      </a:extLst>
+                    </a:blip>
+                    <a:stretch>
+                      <a:fillRect/>
+                    </a:stretch>
+                  </pic:blipFill>
+                  <pic:spPr>
+                    <a:xfrm>
+                      <a:off x="0" y="0"/>
+                      <a:ext cx="5731510" cy="2285365"/>
                     </a:xfrm>
                     <a:prstGeom prst="rect">
                       <a:avLst/>

</xml_diff>

<commit_message>
User Authentication with Token Completed
</commit_message>
<xml_diff>
--- a/Made by me.docx
+++ b/Made by me.docx
@@ -1358,6 +1358,44 @@
     <w:p>
       <w:pPr>
         <w:rPr>
+          <w:b/>
+          <w:bCs/>
+          <w:sz w:val="28"/>
+          <w:szCs w:val="28"/>
+        </w:rPr>
+      </w:pPr>
+      <w:r>
+        <w:rPr>
+          <w:b/>
+          <w:bCs/>
+          <w:sz w:val="28"/>
+          <w:szCs w:val="28"/>
+        </w:rPr>
+        <w:t>PUT VS PATCH:</w:t>
+      </w:r>
+    </w:p>
+    <w:p>
+      <w:r>
+        <w:t xml:space="preserve">In </w:t>
+      </w:r>
+      <w:proofErr w:type="gramStart"/>
+      <w:r>
+        <w:t>put(</w:t>
+      </w:r>
+      <w:proofErr w:type="gramEnd"/>
+      <w:r>
+        <w:t>) we</w:t>
+      </w:r>
+      <w:r>
+        <w:t xml:space="preserve"> need</w:t>
+      </w:r>
+      <w:r>
+        <w:t xml:space="preserve"> update all the content and in patch we can update certain fields also.</w:t>
+      </w:r>
+    </w:p>
+    <w:p>
+      <w:pPr>
+        <w:rPr>
           <w:rFonts w:ascii="Consolas" w:hAnsi="Consolas"/>
           <w:color w:val="3FB950"/>
           <w:sz w:val="21"/>
@@ -1809,6 +1847,7 @@
           <w:sz w:val="28"/>
           <w:szCs w:val="28"/>
         </w:rPr>
+        <w:lastRenderedPageBreak/>
         <w:t>GitHub Actions:</w:t>
       </w:r>
     </w:p>
@@ -1833,7 +1872,6 @@
         </w:numPr>
       </w:pPr>
       <w:r>
-        <w:lastRenderedPageBreak/>
         <w:t>Similar to Jenkins, GitLab CI/CD</w:t>
       </w:r>
     </w:p>
@@ -2041,6 +2079,7 @@
     </w:p>
     <w:p>
       <w:r>
+        <w:lastRenderedPageBreak/>
         <w:tab/>
       </w:r>
       <w:r>
@@ -2103,7 +2142,6 @@
           <w:b/>
           <w:bCs/>
         </w:rPr>
-        <w:lastRenderedPageBreak/>
         <w:t>Tests in Django:</w:t>
       </w:r>
     </w:p>
@@ -2198,6 +2236,7 @@
         <w:rPr>
           <w:noProof/>
         </w:rPr>
+        <w:lastRenderedPageBreak/>
         <w:drawing>
           <wp:inline distT="0" distB="0" distL="0" distR="0" wp14:anchorId="0945CB47" wp14:editId="0D184794">
             <wp:extent cx="5731510" cy="2711450"/>
@@ -2244,6 +2283,87 @@
     <w:p/>
     <w:p>
       <w:pPr>
+        <w:rPr>
+          <w:rFonts w:ascii="Source Sans Pro" w:eastAsia="Times New Roman" w:hAnsi="Source Sans Pro" w:cs="Times New Roman"/>
+          <w:b/>
+          <w:bCs/>
+          <w:color w:val="222222"/>
+          <w:sz w:val="36"/>
+          <w:szCs w:val="36"/>
+          <w:lang w:eastAsia="en-IN"/>
+        </w:rPr>
+      </w:pPr>
+      <w:r>
+        <w:rPr>
+          <w:rFonts w:ascii="Source Sans Pro" w:eastAsia="Times New Roman" w:hAnsi="Source Sans Pro" w:cs="Times New Roman"/>
+          <w:b/>
+          <w:bCs/>
+          <w:color w:val="222222"/>
+          <w:sz w:val="36"/>
+          <w:szCs w:val="36"/>
+          <w:lang w:eastAsia="en-IN"/>
+        </w:rPr>
+        <w:t>Flow of Project:</w:t>
+      </w:r>
+    </w:p>
+    <w:p>
+      <w:pPr>
+        <w:pStyle w:val="ListParagraph"/>
+        <w:numPr>
+          <w:ilvl w:val="0"/>
+          <w:numId w:val="7"/>
+        </w:numPr>
+      </w:pPr>
+      <w:r>
+        <w:t xml:space="preserve">Create test for a URL by passing its path </w:t>
+      </w:r>
+    </w:p>
+    <w:p>
+      <w:pPr>
+        <w:pStyle w:val="ListParagraph"/>
+        <w:numPr>
+          <w:ilvl w:val="0"/>
+          <w:numId w:val="7"/>
+        </w:numPr>
+      </w:pPr>
+      <w:r>
+        <w:t>Run the test, it should fail, because we haven’t implemented functionality yet.</w:t>
+      </w:r>
+    </w:p>
+    <w:p>
+      <w:pPr>
+        <w:pStyle w:val="ListParagraph"/>
+        <w:numPr>
+          <w:ilvl w:val="0"/>
+          <w:numId w:val="7"/>
+        </w:numPr>
+      </w:pPr>
+      <w:r>
+        <w:t>Implement functionality [url, view, serializers]</w:t>
+      </w:r>
+    </w:p>
+    <w:p>
+      <w:pPr>
+        <w:pStyle w:val="ListParagraph"/>
+        <w:numPr>
+          <w:ilvl w:val="0"/>
+          <w:numId w:val="7"/>
+        </w:numPr>
+      </w:pPr>
+      <w:r>
+        <w:t>Run the test again</w:t>
+      </w:r>
+      <w:r>
+        <w:t>,</w:t>
+      </w:r>
+      <w:r>
+        <w:t xml:space="preserve"> this time they should pass</w:t>
+      </w:r>
+    </w:p>
+    <w:p/>
+    <w:p/>
+    <w:p>
+      <w:pPr>
         <w:pStyle w:val="Heading2"/>
         <w:shd w:val="clear" w:color="auto" w:fill="FFFFFF"/>
         <w:rPr>
@@ -2449,17 +2569,7 @@
           <w:szCs w:val="22"/>
           <w:lang w:eastAsia="en-US"/>
         </w:rPr>
-        <w:t xml:space="preserve">Because of this, it would be better for you to test your code </w:t>
-      </w:r>
-      <w:r>
-        <w:rPr>
-          <w:rFonts w:asciiTheme="minorHAnsi" w:eastAsiaTheme="minorHAnsi" w:hAnsiTheme="minorHAnsi" w:cstheme="minorBidi"/>
-          <w:sz w:val="22"/>
-          <w:szCs w:val="22"/>
-          <w:lang w:eastAsia="en-US"/>
-        </w:rPr>
-        <w:lastRenderedPageBreak/>
-        <w:t>in a controlled environment. </w:t>
+        <w:t>Because of this, it would be better for you to test your code in a controlled environment. </w:t>
       </w:r>
       <w:hyperlink r:id="rId22" w:history="1">
         <w:r>
@@ -2530,6 +2640,7 @@
           <w:szCs w:val="22"/>
           <w:lang w:eastAsia="en-US"/>
         </w:rPr>
+        <w:lastRenderedPageBreak/>
         <w:drawing>
           <wp:inline distT="0" distB="0" distL="0" distR="0" wp14:anchorId="5AF68FF9" wp14:editId="4A06AD4B">
             <wp:extent cx="5731510" cy="2953385"/>
@@ -2663,15 +2774,15 @@
     </w:p>
     <w:p>
       <w:r>
+        <w:t>We are creating a custom command in Django which we will be able to run from manage.py, When are executing two containers on docker:</w:t>
+      </w:r>
+    </w:p>
+    <w:p>
+      <w:r>
+        <w:rPr>
+          <w:noProof/>
+        </w:rPr>
         <w:lastRenderedPageBreak/>
-        <w:t>We are creating a custom command in Django which we will be able to run from manage.py, When are executing two containers on docker:</w:t>
-      </w:r>
-    </w:p>
-    <w:p>
-      <w:r>
-        <w:rPr>
-          <w:noProof/>
-        </w:rPr>
         <w:drawing>
           <wp:inline distT="0" distB="0" distL="0" distR="0" wp14:anchorId="0A780573" wp14:editId="4AD4B18E">
             <wp:extent cx="5731510" cy="3209925"/>
@@ -3374,6 +3485,9 @@
     </w:p>
     <w:p>
       <w:r>
+        <w:rPr>
+          <w:noProof/>
+        </w:rPr>
         <w:drawing>
           <wp:inline distT="0" distB="0" distL="0" distR="0" wp14:anchorId="529BC970" wp14:editId="01BD6027">
             <wp:extent cx="5731510" cy="2865755"/>
@@ -3944,6 +4058,9 @@
     </w:p>
     <w:p>
       <w:r>
+        <w:rPr>
+          <w:noProof/>
+        </w:rPr>
         <w:drawing>
           <wp:inline distT="0" distB="0" distL="0" distR="0" wp14:anchorId="1DF0C28F" wp14:editId="078DEEA3">
             <wp:extent cx="2707640" cy="1474470"/>
@@ -4124,6 +4241,835 @@
         </w:drawing>
       </w:r>
     </w:p>
+    <w:p/>
+    <w:p>
+      <w:pPr>
+        <w:rPr>
+          <w:rFonts w:ascii="Source Sans Pro" w:eastAsia="Times New Roman" w:hAnsi="Source Sans Pro" w:cs="Times New Roman"/>
+          <w:b/>
+          <w:bCs/>
+          <w:color w:val="222222"/>
+          <w:sz w:val="36"/>
+          <w:szCs w:val="36"/>
+          <w:lang w:eastAsia="en-IN"/>
+        </w:rPr>
+      </w:pPr>
+      <w:r>
+        <w:rPr>
+          <w:rFonts w:ascii="Source Sans Pro" w:eastAsia="Times New Roman" w:hAnsi="Source Sans Pro" w:cs="Times New Roman"/>
+          <w:b/>
+          <w:bCs/>
+          <w:color w:val="222222"/>
+          <w:sz w:val="36"/>
+          <w:szCs w:val="36"/>
+          <w:lang w:eastAsia="en-IN"/>
+        </w:rPr>
+        <w:t>Token Authentication:</w:t>
+      </w:r>
+    </w:p>
+    <w:p>
+      <w:pPr>
+        <w:rPr>
+          <w:rFonts w:ascii="Source Sans Pro" w:eastAsia="Times New Roman" w:hAnsi="Source Sans Pro" w:cs="Times New Roman"/>
+          <w:color w:val="222222"/>
+          <w:sz w:val="24"/>
+          <w:szCs w:val="24"/>
+          <w:lang w:eastAsia="en-IN"/>
+        </w:rPr>
+      </w:pPr>
+      <w:r>
+        <w:rPr>
+          <w:rFonts w:ascii="Source Sans Pro" w:eastAsia="Times New Roman" w:hAnsi="Source Sans Pro" w:cs="Times New Roman"/>
+          <w:color w:val="222222"/>
+          <w:sz w:val="24"/>
+          <w:szCs w:val="24"/>
+          <w:lang w:eastAsia="en-IN"/>
+        </w:rPr>
+        <w:t>Include in APPS in settings.py:</w:t>
+      </w:r>
+    </w:p>
+    <w:p>
+      <w:pPr>
+        <w:shd w:val="clear" w:color="auto" w:fill="1E1E1E"/>
+        <w:spacing w:after="0" w:line="285" w:lineRule="atLeast"/>
+        <w:rPr>
+          <w:rFonts w:ascii="Consolas" w:eastAsia="Times New Roman" w:hAnsi="Consolas" w:cs="Times New Roman"/>
+          <w:color w:val="D4D4D4"/>
+          <w:sz w:val="21"/>
+          <w:szCs w:val="21"/>
+          <w:lang w:eastAsia="en-IN"/>
+        </w:rPr>
+      </w:pPr>
+      <w:r>
+        <w:rPr>
+          <w:rFonts w:ascii="Consolas" w:eastAsia="Times New Roman" w:hAnsi="Consolas" w:cs="Times New Roman"/>
+          <w:color w:val="CE9178"/>
+          <w:sz w:val="21"/>
+          <w:szCs w:val="21"/>
+          <w:lang w:eastAsia="en-IN"/>
+        </w:rPr>
+        <w:t>'</w:t>
+      </w:r>
+      <w:proofErr w:type="spellStart"/>
+      <w:r>
+        <w:rPr>
+          <w:rFonts w:ascii="Consolas" w:eastAsia="Times New Roman" w:hAnsi="Consolas" w:cs="Times New Roman"/>
+          <w:color w:val="CE9178"/>
+          <w:sz w:val="21"/>
+          <w:szCs w:val="21"/>
+          <w:lang w:eastAsia="en-IN"/>
+        </w:rPr>
+        <w:t>rest_</w:t>
+      </w:r>
+      <w:proofErr w:type="gramStart"/>
+      <w:r>
+        <w:rPr>
+          <w:rFonts w:ascii="Consolas" w:eastAsia="Times New Roman" w:hAnsi="Consolas" w:cs="Times New Roman"/>
+          <w:color w:val="CE9178"/>
+          <w:sz w:val="21"/>
+          <w:szCs w:val="21"/>
+          <w:lang w:eastAsia="en-IN"/>
+        </w:rPr>
+        <w:t>framework.authtoken</w:t>
+      </w:r>
+      <w:proofErr w:type="spellEnd"/>
+      <w:proofErr w:type="gramEnd"/>
+      <w:r>
+        <w:rPr>
+          <w:rFonts w:ascii="Consolas" w:eastAsia="Times New Roman" w:hAnsi="Consolas" w:cs="Times New Roman"/>
+          <w:color w:val="CE9178"/>
+          <w:sz w:val="21"/>
+          <w:szCs w:val="21"/>
+          <w:lang w:eastAsia="en-IN"/>
+        </w:rPr>
+        <w:t>'</w:t>
+      </w:r>
+      <w:r>
+        <w:rPr>
+          <w:rFonts w:ascii="Consolas" w:eastAsia="Times New Roman" w:hAnsi="Consolas" w:cs="Times New Roman"/>
+          <w:color w:val="D4D4D4"/>
+          <w:sz w:val="21"/>
+          <w:szCs w:val="21"/>
+          <w:lang w:eastAsia="en-IN"/>
+        </w:rPr>
+        <w:t>,</w:t>
+      </w:r>
+    </w:p>
+    <w:p>
+      <w:pPr>
+        <w:rPr>
+          <w:rFonts w:ascii="Source Sans Pro" w:eastAsia="Times New Roman" w:hAnsi="Source Sans Pro" w:cs="Times New Roman"/>
+          <w:color w:val="222222"/>
+          <w:sz w:val="24"/>
+          <w:szCs w:val="24"/>
+          <w:lang w:eastAsia="en-IN"/>
+        </w:rPr>
+      </w:pPr>
+    </w:p>
+    <w:p>
+      <w:pPr>
+        <w:rPr>
+          <w:rFonts w:ascii="Source Sans Pro" w:eastAsia="Times New Roman" w:hAnsi="Source Sans Pro" w:cs="Times New Roman"/>
+          <w:color w:val="222222"/>
+          <w:sz w:val="24"/>
+          <w:szCs w:val="24"/>
+          <w:lang w:eastAsia="en-IN"/>
+        </w:rPr>
+      </w:pPr>
+      <w:r>
+        <w:rPr>
+          <w:rFonts w:ascii="Source Sans Pro" w:eastAsia="Times New Roman" w:hAnsi="Source Sans Pro" w:cs="Times New Roman"/>
+          <w:color w:val="222222"/>
+          <w:sz w:val="24"/>
+          <w:szCs w:val="24"/>
+          <w:lang w:eastAsia="en-IN"/>
+        </w:rPr>
+        <w:t>Serializers.py configuration:</w:t>
+      </w:r>
+    </w:p>
+    <w:p>
+      <w:pPr>
+        <w:rPr>
+          <w:rFonts w:ascii="Source Sans Pro" w:eastAsia="Times New Roman" w:hAnsi="Source Sans Pro" w:cs="Times New Roman"/>
+          <w:color w:val="222222"/>
+          <w:sz w:val="24"/>
+          <w:szCs w:val="24"/>
+          <w:lang w:eastAsia="en-IN"/>
+        </w:rPr>
+      </w:pPr>
+      <w:r>
+        <w:rPr>
+          <w:rFonts w:ascii="Source Sans Pro" w:eastAsia="Times New Roman" w:hAnsi="Source Sans Pro" w:cs="Times New Roman"/>
+          <w:noProof/>
+          <w:color w:val="222222"/>
+          <w:sz w:val="24"/>
+          <w:szCs w:val="24"/>
+          <w:lang w:eastAsia="en-IN"/>
+        </w:rPr>
+        <w:lastRenderedPageBreak/>
+        <w:drawing>
+          <wp:inline distT="0" distB="0" distL="0" distR="0" wp14:anchorId="28563B2F" wp14:editId="3C630DC3">
+            <wp:extent cx="4648603" cy="1798476"/>
+            <wp:effectExtent l="0" t="0" r="0" b="0"/>
+            <wp:docPr id="25" name="Picture 25"/>
+            <wp:cNvGraphicFramePr>
+              <a:graphicFrameLocks xmlns:a="http://schemas.openxmlformats.org/drawingml/2006/main" noChangeAspect="1"/>
+            </wp:cNvGraphicFramePr>
+            <a:graphic xmlns:a="http://schemas.openxmlformats.org/drawingml/2006/main">
+              <a:graphicData uri="http://schemas.openxmlformats.org/drawingml/2006/picture">
+                <pic:pic xmlns:pic="http://schemas.openxmlformats.org/drawingml/2006/picture">
+                  <pic:nvPicPr>
+                    <pic:cNvPr id="25" name="Picture 25"/>
+                    <pic:cNvPicPr/>
+                  </pic:nvPicPr>
+                  <pic:blipFill>
+                    <a:blip r:embed="rId42">
+                      <a:extLst>
+                        <a:ext uri="{28A0092B-C50C-407E-A947-70E740481C1C}">
+                          <a14:useLocalDpi xmlns:a14="http://schemas.microsoft.com/office/drawing/2010/main" val="0"/>
+                        </a:ext>
+                      </a:extLst>
+                    </a:blip>
+                    <a:stretch>
+                      <a:fillRect/>
+                    </a:stretch>
+                  </pic:blipFill>
+                  <pic:spPr>
+                    <a:xfrm>
+                      <a:off x="0" y="0"/>
+                      <a:ext cx="4648603" cy="1798476"/>
+                    </a:xfrm>
+                    <a:prstGeom prst="rect">
+                      <a:avLst/>
+                    </a:prstGeom>
+                  </pic:spPr>
+                </pic:pic>
+              </a:graphicData>
+            </a:graphic>
+          </wp:inline>
+        </w:drawing>
+      </w:r>
+    </w:p>
+    <w:p>
+      <w:pPr>
+        <w:rPr>
+          <w:rFonts w:ascii="Source Sans Pro" w:eastAsia="Times New Roman" w:hAnsi="Source Sans Pro" w:cs="Times New Roman"/>
+          <w:color w:val="222222"/>
+          <w:sz w:val="24"/>
+          <w:szCs w:val="24"/>
+          <w:lang w:eastAsia="en-IN"/>
+        </w:rPr>
+      </w:pPr>
+      <w:r>
+        <w:rPr>
+          <w:rFonts w:ascii="Source Sans Pro" w:eastAsia="Times New Roman" w:hAnsi="Source Sans Pro" w:cs="Times New Roman"/>
+          <w:noProof/>
+          <w:color w:val="222222"/>
+          <w:sz w:val="24"/>
+          <w:szCs w:val="24"/>
+          <w:lang w:eastAsia="en-IN"/>
+        </w:rPr>
+        <w:drawing>
+          <wp:inline distT="0" distB="0" distL="0" distR="0" wp14:anchorId="584DD4C7" wp14:editId="71B4EFE9">
+            <wp:extent cx="4880255" cy="4273062"/>
+            <wp:effectExtent l="0" t="0" r="0" b="0"/>
+            <wp:docPr id="26" name="Picture 26"/>
+            <wp:cNvGraphicFramePr>
+              <a:graphicFrameLocks xmlns:a="http://schemas.openxmlformats.org/drawingml/2006/main" noChangeAspect="1"/>
+            </wp:cNvGraphicFramePr>
+            <a:graphic xmlns:a="http://schemas.openxmlformats.org/drawingml/2006/main">
+              <a:graphicData uri="http://schemas.openxmlformats.org/drawingml/2006/picture">
+                <pic:pic xmlns:pic="http://schemas.openxmlformats.org/drawingml/2006/picture">
+                  <pic:nvPicPr>
+                    <pic:cNvPr id="26" name="Picture 26"/>
+                    <pic:cNvPicPr/>
+                  </pic:nvPicPr>
+                  <pic:blipFill>
+                    <a:blip r:embed="rId43">
+                      <a:extLst>
+                        <a:ext uri="{28A0092B-C50C-407E-A947-70E740481C1C}">
+                          <a14:useLocalDpi xmlns:a14="http://schemas.microsoft.com/office/drawing/2010/main" val="0"/>
+                        </a:ext>
+                      </a:extLst>
+                    </a:blip>
+                    <a:stretch>
+                      <a:fillRect/>
+                    </a:stretch>
+                  </pic:blipFill>
+                  <pic:spPr>
+                    <a:xfrm>
+                      <a:off x="0" y="0"/>
+                      <a:ext cx="4886028" cy="4278117"/>
+                    </a:xfrm>
+                    <a:prstGeom prst="rect">
+                      <a:avLst/>
+                    </a:prstGeom>
+                  </pic:spPr>
+                </pic:pic>
+              </a:graphicData>
+            </a:graphic>
+          </wp:inline>
+        </w:drawing>
+      </w:r>
+    </w:p>
+    <w:p>
+      <w:pPr>
+        <w:rPr>
+          <w:rFonts w:ascii="Source Sans Pro" w:eastAsia="Times New Roman" w:hAnsi="Source Sans Pro" w:cs="Times New Roman"/>
+          <w:color w:val="222222"/>
+          <w:sz w:val="24"/>
+          <w:szCs w:val="24"/>
+          <w:lang w:eastAsia="en-IN"/>
+        </w:rPr>
+      </w:pPr>
+    </w:p>
+    <w:p>
+      <w:pPr>
+        <w:rPr>
+          <w:rFonts w:ascii="Source Sans Pro" w:eastAsia="Times New Roman" w:hAnsi="Source Sans Pro" w:cs="Times New Roman"/>
+          <w:color w:val="222222"/>
+          <w:sz w:val="24"/>
+          <w:szCs w:val="24"/>
+          <w:lang w:eastAsia="en-IN"/>
+        </w:rPr>
+      </w:pPr>
+      <w:r>
+        <w:rPr>
+          <w:rFonts w:ascii="Source Sans Pro" w:eastAsia="Times New Roman" w:hAnsi="Source Sans Pro" w:cs="Times New Roman"/>
+          <w:color w:val="222222"/>
+          <w:sz w:val="24"/>
+          <w:szCs w:val="24"/>
+          <w:lang w:eastAsia="en-IN"/>
+        </w:rPr>
+        <w:t>Urls.py:</w:t>
+      </w:r>
+    </w:p>
+    <w:p>
+      <w:pPr>
+        <w:rPr>
+          <w:rFonts w:ascii="Source Sans Pro" w:eastAsia="Times New Roman" w:hAnsi="Source Sans Pro" w:cs="Times New Roman"/>
+          <w:color w:val="222222"/>
+          <w:sz w:val="24"/>
+          <w:szCs w:val="24"/>
+          <w:lang w:eastAsia="en-IN"/>
+        </w:rPr>
+      </w:pPr>
+      <w:r>
+        <w:rPr>
+          <w:rFonts w:ascii="Source Sans Pro" w:eastAsia="Times New Roman" w:hAnsi="Source Sans Pro" w:cs="Times New Roman"/>
+          <w:noProof/>
+          <w:color w:val="222222"/>
+          <w:sz w:val="24"/>
+          <w:szCs w:val="24"/>
+          <w:lang w:eastAsia="en-IN"/>
+        </w:rPr>
+        <w:drawing>
+          <wp:inline distT="0" distB="0" distL="0" distR="0" wp14:anchorId="6A4ADC91" wp14:editId="7FA826A9">
+            <wp:extent cx="4021015" cy="1892722"/>
+            <wp:effectExtent l="0" t="0" r="0" b="0"/>
+            <wp:docPr id="27" name="Picture 27"/>
+            <wp:cNvGraphicFramePr>
+              <a:graphicFrameLocks xmlns:a="http://schemas.openxmlformats.org/drawingml/2006/main" noChangeAspect="1"/>
+            </wp:cNvGraphicFramePr>
+            <a:graphic xmlns:a="http://schemas.openxmlformats.org/drawingml/2006/main">
+              <a:graphicData uri="http://schemas.openxmlformats.org/drawingml/2006/picture">
+                <pic:pic xmlns:pic="http://schemas.openxmlformats.org/drawingml/2006/picture">
+                  <pic:nvPicPr>
+                    <pic:cNvPr id="27" name="Picture 27"/>
+                    <pic:cNvPicPr/>
+                  </pic:nvPicPr>
+                  <pic:blipFill>
+                    <a:blip r:embed="rId44">
+                      <a:extLst>
+                        <a:ext uri="{28A0092B-C50C-407E-A947-70E740481C1C}">
+                          <a14:useLocalDpi xmlns:a14="http://schemas.microsoft.com/office/drawing/2010/main" val="0"/>
+                        </a:ext>
+                      </a:extLst>
+                    </a:blip>
+                    <a:stretch>
+                      <a:fillRect/>
+                    </a:stretch>
+                  </pic:blipFill>
+                  <pic:spPr>
+                    <a:xfrm>
+                      <a:off x="0" y="0"/>
+                      <a:ext cx="4287951" cy="2018371"/>
+                    </a:xfrm>
+                    <a:prstGeom prst="rect">
+                      <a:avLst/>
+                    </a:prstGeom>
+                  </pic:spPr>
+                </pic:pic>
+              </a:graphicData>
+            </a:graphic>
+          </wp:inline>
+        </w:drawing>
+      </w:r>
+    </w:p>
+    <w:p>
+      <w:pPr>
+        <w:rPr>
+          <w:rFonts w:ascii="Source Sans Pro" w:eastAsia="Times New Roman" w:hAnsi="Source Sans Pro" w:cs="Times New Roman"/>
+          <w:color w:val="222222"/>
+          <w:sz w:val="24"/>
+          <w:szCs w:val="24"/>
+          <w:lang w:eastAsia="en-IN"/>
+        </w:rPr>
+      </w:pPr>
+      <w:r>
+        <w:rPr>
+          <w:rFonts w:ascii="Source Sans Pro" w:eastAsia="Times New Roman" w:hAnsi="Source Sans Pro" w:cs="Times New Roman"/>
+          <w:color w:val="222222"/>
+          <w:sz w:val="24"/>
+          <w:szCs w:val="24"/>
+          <w:lang w:eastAsia="en-IN"/>
+        </w:rPr>
+        <w:lastRenderedPageBreak/>
+        <w:t>Views.py;</w:t>
+      </w:r>
+    </w:p>
+    <w:p>
+      <w:pPr>
+        <w:rPr>
+          <w:rFonts w:ascii="Source Sans Pro" w:eastAsia="Times New Roman" w:hAnsi="Source Sans Pro" w:cs="Times New Roman"/>
+          <w:color w:val="222222"/>
+          <w:sz w:val="24"/>
+          <w:szCs w:val="24"/>
+          <w:lang w:eastAsia="en-IN"/>
+        </w:rPr>
+      </w:pPr>
+      <w:r>
+        <w:rPr>
+          <w:rFonts w:ascii="Source Sans Pro" w:eastAsia="Times New Roman" w:hAnsi="Source Sans Pro" w:cs="Times New Roman"/>
+          <w:noProof/>
+          <w:color w:val="222222"/>
+          <w:sz w:val="24"/>
+          <w:szCs w:val="24"/>
+          <w:lang w:eastAsia="en-IN"/>
+        </w:rPr>
+        <w:drawing>
+          <wp:inline distT="0" distB="0" distL="0" distR="0" wp14:anchorId="1C1D0DB4" wp14:editId="706D8E4C">
+            <wp:extent cx="5731510" cy="4460240"/>
+            <wp:effectExtent l="0" t="0" r="2540" b="0"/>
+            <wp:docPr id="28" name="Picture 28"/>
+            <wp:cNvGraphicFramePr>
+              <a:graphicFrameLocks xmlns:a="http://schemas.openxmlformats.org/drawingml/2006/main" noChangeAspect="1"/>
+            </wp:cNvGraphicFramePr>
+            <a:graphic xmlns:a="http://schemas.openxmlformats.org/drawingml/2006/main">
+              <a:graphicData uri="http://schemas.openxmlformats.org/drawingml/2006/picture">
+                <pic:pic xmlns:pic="http://schemas.openxmlformats.org/drawingml/2006/picture">
+                  <pic:nvPicPr>
+                    <pic:cNvPr id="28" name="Picture 28"/>
+                    <pic:cNvPicPr/>
+                  </pic:nvPicPr>
+                  <pic:blipFill>
+                    <a:blip r:embed="rId45">
+                      <a:extLst>
+                        <a:ext uri="{28A0092B-C50C-407E-A947-70E740481C1C}">
+                          <a14:useLocalDpi xmlns:a14="http://schemas.microsoft.com/office/drawing/2010/main" val="0"/>
+                        </a:ext>
+                      </a:extLst>
+                    </a:blip>
+                    <a:stretch>
+                      <a:fillRect/>
+                    </a:stretch>
+                  </pic:blipFill>
+                  <pic:spPr>
+                    <a:xfrm>
+                      <a:off x="0" y="0"/>
+                      <a:ext cx="5731510" cy="4460240"/>
+                    </a:xfrm>
+                    <a:prstGeom prst="rect">
+                      <a:avLst/>
+                    </a:prstGeom>
+                  </pic:spPr>
+                </pic:pic>
+              </a:graphicData>
+            </a:graphic>
+          </wp:inline>
+        </w:drawing>
+      </w:r>
+    </w:p>
+    <w:p>
+      <w:pPr>
+        <w:rPr>
+          <w:rFonts w:ascii="Source Sans Pro" w:eastAsia="Times New Roman" w:hAnsi="Source Sans Pro" w:cs="Times New Roman"/>
+          <w:color w:val="222222"/>
+          <w:sz w:val="24"/>
+          <w:szCs w:val="24"/>
+          <w:lang w:eastAsia="en-IN"/>
+        </w:rPr>
+      </w:pPr>
+    </w:p>
+    <w:p>
+      <w:pPr>
+        <w:rPr>
+          <w:rFonts w:ascii="Source Sans Pro" w:eastAsia="Times New Roman" w:hAnsi="Source Sans Pro" w:cs="Times New Roman"/>
+          <w:b/>
+          <w:bCs/>
+          <w:color w:val="222222"/>
+          <w:sz w:val="24"/>
+          <w:szCs w:val="24"/>
+          <w:lang w:eastAsia="en-IN"/>
+        </w:rPr>
+      </w:pPr>
+      <w:r>
+        <w:rPr>
+          <w:rFonts w:ascii="Source Sans Pro" w:eastAsia="Times New Roman" w:hAnsi="Source Sans Pro" w:cs="Times New Roman"/>
+          <w:b/>
+          <w:bCs/>
+          <w:color w:val="222222"/>
+          <w:sz w:val="24"/>
+          <w:szCs w:val="24"/>
+          <w:lang w:eastAsia="en-IN"/>
+        </w:rPr>
+        <w:t>Testing Swagger API:</w:t>
+      </w:r>
+    </w:p>
+    <w:p>
+      <w:pPr>
+        <w:rPr>
+          <w:rFonts w:ascii="Source Sans Pro" w:eastAsia="Times New Roman" w:hAnsi="Source Sans Pro" w:cs="Times New Roman"/>
+          <w:color w:val="222222"/>
+          <w:sz w:val="24"/>
+          <w:szCs w:val="24"/>
+          <w:lang w:eastAsia="en-IN"/>
+        </w:rPr>
+      </w:pPr>
+      <w:r>
+        <w:rPr>
+          <w:rFonts w:ascii="Source Sans Pro" w:eastAsia="Times New Roman" w:hAnsi="Source Sans Pro" w:cs="Times New Roman"/>
+          <w:color w:val="222222"/>
+          <w:sz w:val="24"/>
+          <w:szCs w:val="24"/>
+          <w:lang w:eastAsia="en-IN"/>
+        </w:rPr>
+        <w:t>Write:</w:t>
+      </w:r>
+    </w:p>
+    <w:p>
+      <w:pPr>
+        <w:rPr>
+          <w:rFonts w:ascii="Source Sans Pro" w:eastAsia="Times New Roman" w:hAnsi="Source Sans Pro" w:cs="Times New Roman"/>
+          <w:color w:val="222222"/>
+          <w:sz w:val="24"/>
+          <w:szCs w:val="24"/>
+          <w:lang w:eastAsia="en-IN"/>
+        </w:rPr>
+      </w:pPr>
+      <w:r>
+        <w:rPr>
+          <w:rFonts w:ascii="Source Sans Pro" w:eastAsia="Times New Roman" w:hAnsi="Source Sans Pro" w:cs="Times New Roman"/>
+          <w:color w:val="222222"/>
+          <w:sz w:val="24"/>
+          <w:szCs w:val="24"/>
+          <w:lang w:eastAsia="en-IN"/>
+        </w:rPr>
+        <w:t>docker-compose up</w:t>
+      </w:r>
+    </w:p>
+    <w:p>
+      <w:pPr>
+        <w:rPr>
+          <w:rFonts w:ascii="Source Sans Pro" w:eastAsia="Times New Roman" w:hAnsi="Source Sans Pro" w:cs="Times New Roman"/>
+          <w:color w:val="222222"/>
+          <w:sz w:val="24"/>
+          <w:szCs w:val="24"/>
+          <w:lang w:eastAsia="en-IN"/>
+        </w:rPr>
+      </w:pPr>
+      <w:r>
+        <w:rPr>
+          <w:rFonts w:ascii="Source Sans Pro" w:eastAsia="Times New Roman" w:hAnsi="Source Sans Pro" w:cs="Times New Roman"/>
+          <w:color w:val="222222"/>
+          <w:sz w:val="24"/>
+          <w:szCs w:val="24"/>
+          <w:lang w:eastAsia="en-IN"/>
+        </w:rPr>
+        <w:t>in the URL tab of browser type:</w:t>
+      </w:r>
+    </w:p>
+    <w:p>
+      <w:pPr>
+        <w:rPr>
+          <w:rFonts w:ascii="Source Sans Pro" w:eastAsia="Times New Roman" w:hAnsi="Source Sans Pro" w:cs="Times New Roman"/>
+          <w:color w:val="222222"/>
+          <w:sz w:val="24"/>
+          <w:szCs w:val="24"/>
+          <w:lang w:eastAsia="en-IN"/>
+        </w:rPr>
+      </w:pPr>
+      <w:hyperlink r:id="rId46" w:history="1">
+        <w:r>
+          <w:rPr>
+            <w:rStyle w:val="Hyperlink"/>
+            <w:rFonts w:ascii="Source Sans Pro" w:eastAsia="Times New Roman" w:hAnsi="Source Sans Pro" w:cs="Times New Roman"/>
+            <w:sz w:val="24"/>
+            <w:szCs w:val="24"/>
+            <w:lang w:eastAsia="en-IN"/>
+          </w:rPr>
+          <w:t>http://localhost:8000/api/docs/</w:t>
+        </w:r>
+      </w:hyperlink>
+    </w:p>
+    <w:p>
+      <w:pPr>
+        <w:rPr>
+          <w:rFonts w:ascii="Source Sans Pro" w:eastAsia="Times New Roman" w:hAnsi="Source Sans Pro" w:cs="Times New Roman"/>
+          <w:color w:val="222222"/>
+          <w:sz w:val="24"/>
+          <w:szCs w:val="24"/>
+          <w:lang w:eastAsia="en-IN"/>
+        </w:rPr>
+      </w:pPr>
+      <w:r>
+        <w:rPr>
+          <w:rFonts w:ascii="Source Sans Pro" w:eastAsia="Times New Roman" w:hAnsi="Source Sans Pro" w:cs="Times New Roman"/>
+          <w:color w:val="222222"/>
+          <w:sz w:val="24"/>
+          <w:szCs w:val="24"/>
+          <w:lang w:eastAsia="en-IN"/>
+        </w:rPr>
+        <w:t>You will see:</w:t>
+      </w:r>
+    </w:p>
+    <w:p>
+      <w:pPr>
+        <w:rPr>
+          <w:rFonts w:ascii="Source Sans Pro" w:eastAsia="Times New Roman" w:hAnsi="Source Sans Pro" w:cs="Times New Roman"/>
+          <w:color w:val="222222"/>
+          <w:sz w:val="24"/>
+          <w:szCs w:val="24"/>
+          <w:lang w:eastAsia="en-IN"/>
+        </w:rPr>
+      </w:pPr>
+      <w:r>
+        <w:rPr>
+          <w:rFonts w:ascii="Source Sans Pro" w:eastAsia="Times New Roman" w:hAnsi="Source Sans Pro" w:cs="Times New Roman"/>
+          <w:noProof/>
+          <w:color w:val="222222"/>
+          <w:sz w:val="24"/>
+          <w:szCs w:val="24"/>
+          <w:lang w:eastAsia="en-IN"/>
+        </w:rPr>
+        <w:lastRenderedPageBreak/>
+        <w:drawing>
+          <wp:inline distT="0" distB="0" distL="0" distR="0" wp14:anchorId="77617545" wp14:editId="12B92A30">
+            <wp:extent cx="6406521" cy="2625969"/>
+            <wp:effectExtent l="0" t="0" r="0" b="3175"/>
+            <wp:docPr id="29" name="Picture 29"/>
+            <wp:cNvGraphicFramePr>
+              <a:graphicFrameLocks xmlns:a="http://schemas.openxmlformats.org/drawingml/2006/main" noChangeAspect="1"/>
+            </wp:cNvGraphicFramePr>
+            <a:graphic xmlns:a="http://schemas.openxmlformats.org/drawingml/2006/main">
+              <a:graphicData uri="http://schemas.openxmlformats.org/drawingml/2006/picture">
+                <pic:pic xmlns:pic="http://schemas.openxmlformats.org/drawingml/2006/picture">
+                  <pic:nvPicPr>
+                    <pic:cNvPr id="29" name="Picture 29"/>
+                    <pic:cNvPicPr/>
+                  </pic:nvPicPr>
+                  <pic:blipFill>
+                    <a:blip r:embed="rId47" cstate="print">
+                      <a:extLst>
+                        <a:ext uri="{28A0092B-C50C-407E-A947-70E740481C1C}">
+                          <a14:useLocalDpi xmlns:a14="http://schemas.microsoft.com/office/drawing/2010/main" val="0"/>
+                        </a:ext>
+                      </a:extLst>
+                    </a:blip>
+                    <a:stretch>
+                      <a:fillRect/>
+                    </a:stretch>
+                  </pic:blipFill>
+                  <pic:spPr>
+                    <a:xfrm>
+                      <a:off x="0" y="0"/>
+                      <a:ext cx="6575050" cy="2695047"/>
+                    </a:xfrm>
+                    <a:prstGeom prst="rect">
+                      <a:avLst/>
+                    </a:prstGeom>
+                  </pic:spPr>
+                </pic:pic>
+              </a:graphicData>
+            </a:graphic>
+          </wp:inline>
+        </w:drawing>
+      </w:r>
+    </w:p>
+    <w:p>
+      <w:pPr>
+        <w:pStyle w:val="ListParagraph"/>
+        <w:numPr>
+          <w:ilvl w:val="0"/>
+          <w:numId w:val="8"/>
+        </w:numPr>
+        <w:rPr>
+          <w:rFonts w:ascii="Source Sans Pro" w:eastAsia="Times New Roman" w:hAnsi="Source Sans Pro" w:cs="Times New Roman"/>
+          <w:color w:val="222222"/>
+          <w:sz w:val="24"/>
+          <w:szCs w:val="24"/>
+          <w:lang w:eastAsia="en-IN"/>
+        </w:rPr>
+      </w:pPr>
+      <w:r>
+        <w:rPr>
+          <w:rFonts w:ascii="Source Sans Pro" w:eastAsia="Times New Roman" w:hAnsi="Source Sans Pro" w:cs="Times New Roman"/>
+          <w:color w:val="222222"/>
+          <w:sz w:val="24"/>
+          <w:szCs w:val="24"/>
+          <w:lang w:eastAsia="en-IN"/>
+        </w:rPr>
+        <w:t xml:space="preserve">First create a user </w:t>
+      </w:r>
+    </w:p>
+    <w:p>
+      <w:pPr>
+        <w:pStyle w:val="ListParagraph"/>
+        <w:numPr>
+          <w:ilvl w:val="0"/>
+          <w:numId w:val="8"/>
+        </w:numPr>
+        <w:rPr>
+          <w:rFonts w:ascii="Source Sans Pro" w:eastAsia="Times New Roman" w:hAnsi="Source Sans Pro" w:cs="Times New Roman"/>
+          <w:color w:val="222222"/>
+          <w:sz w:val="24"/>
+          <w:szCs w:val="24"/>
+          <w:lang w:eastAsia="en-IN"/>
+        </w:rPr>
+      </w:pPr>
+      <w:r>
+        <w:rPr>
+          <w:rFonts w:ascii="Source Sans Pro" w:eastAsia="Times New Roman" w:hAnsi="Source Sans Pro" w:cs="Times New Roman"/>
+          <w:color w:val="222222"/>
+          <w:sz w:val="24"/>
+          <w:szCs w:val="24"/>
+          <w:lang w:eastAsia="en-IN"/>
+        </w:rPr>
+        <w:t>Then create a token with the user</w:t>
+      </w:r>
+    </w:p>
+    <w:p>
+      <w:pPr>
+        <w:pStyle w:val="ListParagraph"/>
+        <w:numPr>
+          <w:ilvl w:val="0"/>
+          <w:numId w:val="8"/>
+        </w:numPr>
+        <w:rPr>
+          <w:rFonts w:ascii="Source Sans Pro" w:eastAsia="Times New Roman" w:hAnsi="Source Sans Pro" w:cs="Times New Roman"/>
+          <w:color w:val="222222"/>
+          <w:sz w:val="24"/>
+          <w:szCs w:val="24"/>
+          <w:lang w:eastAsia="en-IN"/>
+        </w:rPr>
+      </w:pPr>
+      <w:r>
+        <w:rPr>
+          <w:rFonts w:ascii="Source Sans Pro" w:eastAsia="Times New Roman" w:hAnsi="Source Sans Pro" w:cs="Times New Roman"/>
+          <w:color w:val="222222"/>
+          <w:sz w:val="24"/>
+          <w:szCs w:val="24"/>
+          <w:lang w:eastAsia="en-IN"/>
+        </w:rPr>
+        <w:t>On top right, click on Authorize and in Token section type</w:t>
+      </w:r>
+    </w:p>
+    <w:p>
+      <w:pPr>
+        <w:pStyle w:val="ListParagraph"/>
+        <w:numPr>
+          <w:ilvl w:val="0"/>
+          <w:numId w:val="8"/>
+        </w:numPr>
+        <w:rPr>
+          <w:rFonts w:ascii="Source Sans Pro" w:eastAsia="Times New Roman" w:hAnsi="Source Sans Pro" w:cs="Times New Roman"/>
+          <w:color w:val="222222"/>
+          <w:sz w:val="24"/>
+          <w:szCs w:val="24"/>
+          <w:lang w:eastAsia="en-IN"/>
+        </w:rPr>
+      </w:pPr>
+      <w:r>
+        <w:rPr>
+          <w:rFonts w:ascii="Source Sans Pro" w:eastAsia="Times New Roman" w:hAnsi="Source Sans Pro" w:cs="Times New Roman"/>
+          <w:color w:val="222222"/>
+          <w:sz w:val="24"/>
+          <w:szCs w:val="24"/>
+          <w:lang w:eastAsia="en-IN"/>
+        </w:rPr>
+        <w:t>Token &lt;token_value&gt;</w:t>
+      </w:r>
+    </w:p>
+    <w:p>
+      <w:pPr>
+        <w:pStyle w:val="ListParagraph"/>
+        <w:numPr>
+          <w:ilvl w:val="0"/>
+          <w:numId w:val="8"/>
+        </w:numPr>
+        <w:rPr>
+          <w:rFonts w:ascii="Source Sans Pro" w:eastAsia="Times New Roman" w:hAnsi="Source Sans Pro" w:cs="Times New Roman"/>
+          <w:color w:val="222222"/>
+          <w:sz w:val="24"/>
+          <w:szCs w:val="24"/>
+          <w:lang w:eastAsia="en-IN"/>
+        </w:rPr>
+      </w:pPr>
+      <w:r>
+        <w:rPr>
+          <w:rFonts w:ascii="Source Sans Pro" w:eastAsia="Times New Roman" w:hAnsi="Source Sans Pro" w:cs="Times New Roman"/>
+          <w:color w:val="222222"/>
+          <w:sz w:val="24"/>
+          <w:szCs w:val="24"/>
+          <w:lang w:eastAsia="en-IN"/>
+        </w:rPr>
+        <w:t xml:space="preserve">Now we can see </w:t>
+      </w:r>
+      <w:r>
+        <w:rPr>
+          <w:rFonts w:ascii="Source Sans Pro" w:eastAsia="Times New Roman" w:hAnsi="Source Sans Pro" w:cs="Times New Roman"/>
+          <w:color w:val="222222"/>
+          <w:sz w:val="24"/>
+          <w:szCs w:val="24"/>
+          <w:lang w:eastAsia="en-IN"/>
+        </w:rPr>
+        <w:t>&lt;me</w:t>
+      </w:r>
+      <w:proofErr w:type="gramStart"/>
+      <w:r>
+        <w:rPr>
+          <w:rFonts w:ascii="Source Sans Pro" w:eastAsia="Times New Roman" w:hAnsi="Source Sans Pro" w:cs="Times New Roman"/>
+          <w:color w:val="222222"/>
+          <w:sz w:val="24"/>
+          <w:szCs w:val="24"/>
+          <w:lang w:eastAsia="en-IN"/>
+        </w:rPr>
+        <w:t>&gt;  urls</w:t>
+      </w:r>
+      <w:proofErr w:type="gramEnd"/>
+    </w:p>
+    <w:p>
+      <w:pPr>
+        <w:rPr>
+          <w:rFonts w:ascii="Source Sans Pro" w:eastAsia="Times New Roman" w:hAnsi="Source Sans Pro" w:cs="Times New Roman"/>
+          <w:color w:val="222222"/>
+          <w:sz w:val="24"/>
+          <w:szCs w:val="24"/>
+          <w:lang w:eastAsia="en-IN"/>
+        </w:rPr>
+      </w:pPr>
+    </w:p>
+    <w:p>
+      <w:pPr>
+        <w:rPr>
+          <w:rFonts w:ascii="Source Sans Pro" w:eastAsia="Times New Roman" w:hAnsi="Source Sans Pro" w:cs="Times New Roman"/>
+          <w:color w:val="222222"/>
+          <w:sz w:val="24"/>
+          <w:szCs w:val="24"/>
+          <w:lang w:eastAsia="en-IN"/>
+        </w:rPr>
+      </w:pPr>
+    </w:p>
     <w:sectPr>
       <w:pgSz w:w="11906" w:h="16838"/>
       <w:pgMar w:top="1440" w:right="1440" w:bottom="1440" w:left="1440" w:header="708" w:footer="708" w:gutter="0"/>
@@ -4250,6 +5196,232 @@
     </w:lvl>
   </w:abstractNum>
   <w:abstractNum w:abstractNumId="1" w15:restartNumberingAfterBreak="0">
+    <w:nsid w:val="0EE64636"/>
+    <w:multiLevelType w:val="hybridMultilevel"/>
+    <w:tmpl w:val="7794D8CC"/>
+    <w:lvl w:ilvl="0" w:tplc="40090001">
+      <w:start w:val="1"/>
+      <w:numFmt w:val="bullet"/>
+      <w:lvlText w:val=""/>
+      <w:lvlJc w:val="left"/>
+      <w:pPr>
+        <w:ind w:left="720" w:hanging="360"/>
+      </w:pPr>
+      <w:rPr>
+        <w:rFonts w:ascii="Symbol" w:hAnsi="Symbol" w:hint="default"/>
+      </w:rPr>
+    </w:lvl>
+    <w:lvl w:ilvl="1" w:tplc="40090003" w:tentative="1">
+      <w:start w:val="1"/>
+      <w:numFmt w:val="bullet"/>
+      <w:lvlText w:val="o"/>
+      <w:lvlJc w:val="left"/>
+      <w:pPr>
+        <w:ind w:left="1440" w:hanging="360"/>
+      </w:pPr>
+      <w:rPr>
+        <w:rFonts w:ascii="Courier New" w:hAnsi="Courier New" w:cs="Courier New" w:hint="default"/>
+      </w:rPr>
+    </w:lvl>
+    <w:lvl w:ilvl="2" w:tplc="40090005" w:tentative="1">
+      <w:start w:val="1"/>
+      <w:numFmt w:val="bullet"/>
+      <w:lvlText w:val=""/>
+      <w:lvlJc w:val="left"/>
+      <w:pPr>
+        <w:ind w:left="2160" w:hanging="360"/>
+      </w:pPr>
+      <w:rPr>
+        <w:rFonts w:ascii="Wingdings" w:hAnsi="Wingdings" w:hint="default"/>
+      </w:rPr>
+    </w:lvl>
+    <w:lvl w:ilvl="3" w:tplc="40090001" w:tentative="1">
+      <w:start w:val="1"/>
+      <w:numFmt w:val="bullet"/>
+      <w:lvlText w:val=""/>
+      <w:lvlJc w:val="left"/>
+      <w:pPr>
+        <w:ind w:left="2880" w:hanging="360"/>
+      </w:pPr>
+      <w:rPr>
+        <w:rFonts w:ascii="Symbol" w:hAnsi="Symbol" w:hint="default"/>
+      </w:rPr>
+    </w:lvl>
+    <w:lvl w:ilvl="4" w:tplc="40090003" w:tentative="1">
+      <w:start w:val="1"/>
+      <w:numFmt w:val="bullet"/>
+      <w:lvlText w:val="o"/>
+      <w:lvlJc w:val="left"/>
+      <w:pPr>
+        <w:ind w:left="3600" w:hanging="360"/>
+      </w:pPr>
+      <w:rPr>
+        <w:rFonts w:ascii="Courier New" w:hAnsi="Courier New" w:cs="Courier New" w:hint="default"/>
+      </w:rPr>
+    </w:lvl>
+    <w:lvl w:ilvl="5" w:tplc="40090005" w:tentative="1">
+      <w:start w:val="1"/>
+      <w:numFmt w:val="bullet"/>
+      <w:lvlText w:val=""/>
+      <w:lvlJc w:val="left"/>
+      <w:pPr>
+        <w:ind w:left="4320" w:hanging="360"/>
+      </w:pPr>
+      <w:rPr>
+        <w:rFonts w:ascii="Wingdings" w:hAnsi="Wingdings" w:hint="default"/>
+      </w:rPr>
+    </w:lvl>
+    <w:lvl w:ilvl="6" w:tplc="40090001" w:tentative="1">
+      <w:start w:val="1"/>
+      <w:numFmt w:val="bullet"/>
+      <w:lvlText w:val=""/>
+      <w:lvlJc w:val="left"/>
+      <w:pPr>
+        <w:ind w:left="5040" w:hanging="360"/>
+      </w:pPr>
+      <w:rPr>
+        <w:rFonts w:ascii="Symbol" w:hAnsi="Symbol" w:hint="default"/>
+      </w:rPr>
+    </w:lvl>
+    <w:lvl w:ilvl="7" w:tplc="40090003" w:tentative="1">
+      <w:start w:val="1"/>
+      <w:numFmt w:val="bullet"/>
+      <w:lvlText w:val="o"/>
+      <w:lvlJc w:val="left"/>
+      <w:pPr>
+        <w:ind w:left="5760" w:hanging="360"/>
+      </w:pPr>
+      <w:rPr>
+        <w:rFonts w:ascii="Courier New" w:hAnsi="Courier New" w:cs="Courier New" w:hint="default"/>
+      </w:rPr>
+    </w:lvl>
+    <w:lvl w:ilvl="8" w:tplc="40090005" w:tentative="1">
+      <w:start w:val="1"/>
+      <w:numFmt w:val="bullet"/>
+      <w:lvlText w:val=""/>
+      <w:lvlJc w:val="left"/>
+      <w:pPr>
+        <w:ind w:left="6480" w:hanging="360"/>
+      </w:pPr>
+      <w:rPr>
+        <w:rFonts w:ascii="Wingdings" w:hAnsi="Wingdings" w:hint="default"/>
+      </w:rPr>
+    </w:lvl>
+  </w:abstractNum>
+  <w:abstractNum w:abstractNumId="2" w15:restartNumberingAfterBreak="0">
+    <w:nsid w:val="194812F7"/>
+    <w:multiLevelType w:val="hybridMultilevel"/>
+    <w:tmpl w:val="5E929A1C"/>
+    <w:lvl w:ilvl="0" w:tplc="40090001">
+      <w:start w:val="1"/>
+      <w:numFmt w:val="bullet"/>
+      <w:lvlText w:val=""/>
+      <w:lvlJc w:val="left"/>
+      <w:pPr>
+        <w:ind w:left="720" w:hanging="360"/>
+      </w:pPr>
+      <w:rPr>
+        <w:rFonts w:ascii="Symbol" w:hAnsi="Symbol" w:hint="default"/>
+      </w:rPr>
+    </w:lvl>
+    <w:lvl w:ilvl="1" w:tplc="40090003" w:tentative="1">
+      <w:start w:val="1"/>
+      <w:numFmt w:val="bullet"/>
+      <w:lvlText w:val="o"/>
+      <w:lvlJc w:val="left"/>
+      <w:pPr>
+        <w:ind w:left="1440" w:hanging="360"/>
+      </w:pPr>
+      <w:rPr>
+        <w:rFonts w:ascii="Courier New" w:hAnsi="Courier New" w:cs="Courier New" w:hint="default"/>
+      </w:rPr>
+    </w:lvl>
+    <w:lvl w:ilvl="2" w:tplc="40090005" w:tentative="1">
+      <w:start w:val="1"/>
+      <w:numFmt w:val="bullet"/>
+      <w:lvlText w:val=""/>
+      <w:lvlJc w:val="left"/>
+      <w:pPr>
+        <w:ind w:left="2160" w:hanging="360"/>
+      </w:pPr>
+      <w:rPr>
+        <w:rFonts w:ascii="Wingdings" w:hAnsi="Wingdings" w:hint="default"/>
+      </w:rPr>
+    </w:lvl>
+    <w:lvl w:ilvl="3" w:tplc="40090001" w:tentative="1">
+      <w:start w:val="1"/>
+      <w:numFmt w:val="bullet"/>
+      <w:lvlText w:val=""/>
+      <w:lvlJc w:val="left"/>
+      <w:pPr>
+        <w:ind w:left="2880" w:hanging="360"/>
+      </w:pPr>
+      <w:rPr>
+        <w:rFonts w:ascii="Symbol" w:hAnsi="Symbol" w:hint="default"/>
+      </w:rPr>
+    </w:lvl>
+    <w:lvl w:ilvl="4" w:tplc="40090003" w:tentative="1">
+      <w:start w:val="1"/>
+      <w:numFmt w:val="bullet"/>
+      <w:lvlText w:val="o"/>
+      <w:lvlJc w:val="left"/>
+      <w:pPr>
+        <w:ind w:left="3600" w:hanging="360"/>
+      </w:pPr>
+      <w:rPr>
+        <w:rFonts w:ascii="Courier New" w:hAnsi="Courier New" w:cs="Courier New" w:hint="default"/>
+      </w:rPr>
+    </w:lvl>
+    <w:lvl w:ilvl="5" w:tplc="40090005" w:tentative="1">
+      <w:start w:val="1"/>
+      <w:numFmt w:val="bullet"/>
+      <w:lvlText w:val=""/>
+      <w:lvlJc w:val="left"/>
+      <w:pPr>
+        <w:ind w:left="4320" w:hanging="360"/>
+      </w:pPr>
+      <w:rPr>
+        <w:rFonts w:ascii="Wingdings" w:hAnsi="Wingdings" w:hint="default"/>
+      </w:rPr>
+    </w:lvl>
+    <w:lvl w:ilvl="6" w:tplc="40090001" w:tentative="1">
+      <w:start w:val="1"/>
+      <w:numFmt w:val="bullet"/>
+      <w:lvlText w:val=""/>
+      <w:lvlJc w:val="left"/>
+      <w:pPr>
+        <w:ind w:left="5040" w:hanging="360"/>
+      </w:pPr>
+      <w:rPr>
+        <w:rFonts w:ascii="Symbol" w:hAnsi="Symbol" w:hint="default"/>
+      </w:rPr>
+    </w:lvl>
+    <w:lvl w:ilvl="7" w:tplc="40090003" w:tentative="1">
+      <w:start w:val="1"/>
+      <w:numFmt w:val="bullet"/>
+      <w:lvlText w:val="o"/>
+      <w:lvlJc w:val="left"/>
+      <w:pPr>
+        <w:ind w:left="5760" w:hanging="360"/>
+      </w:pPr>
+      <w:rPr>
+        <w:rFonts w:ascii="Courier New" w:hAnsi="Courier New" w:cs="Courier New" w:hint="default"/>
+      </w:rPr>
+    </w:lvl>
+    <w:lvl w:ilvl="8" w:tplc="40090005" w:tentative="1">
+      <w:start w:val="1"/>
+      <w:numFmt w:val="bullet"/>
+      <w:lvlText w:val=""/>
+      <w:lvlJc w:val="left"/>
+      <w:pPr>
+        <w:ind w:left="6480" w:hanging="360"/>
+      </w:pPr>
+      <w:rPr>
+        <w:rFonts w:ascii="Wingdings" w:hAnsi="Wingdings" w:hint="default"/>
+      </w:rPr>
+    </w:lvl>
+  </w:abstractNum>
+  <w:abstractNum w:abstractNumId="3" w15:restartNumberingAfterBreak="0">
     <w:nsid w:val="1D3D73DC"/>
     <w:multiLevelType w:val="multilevel"/>
     <w:tmpl w:val="15C6A0FC"/>
@@ -4362,7 +5534,7 @@
       </w:pPr>
     </w:lvl>
   </w:abstractNum>
-  <w:abstractNum w:abstractNumId="2" w15:restartNumberingAfterBreak="0">
+  <w:abstractNum w:abstractNumId="4" w15:restartNumberingAfterBreak="0">
     <w:nsid w:val="29BF41C0"/>
     <w:multiLevelType w:val="hybridMultilevel"/>
     <w:tmpl w:val="34B0A50E"/>
@@ -4475,7 +5647,7 @@
       </w:rPr>
     </w:lvl>
   </w:abstractNum>
-  <w:abstractNum w:abstractNumId="3" w15:restartNumberingAfterBreak="0">
+  <w:abstractNum w:abstractNumId="5" w15:restartNumberingAfterBreak="0">
     <w:nsid w:val="301C6331"/>
     <w:multiLevelType w:val="hybridMultilevel"/>
     <w:tmpl w:val="47C84C62"/>
@@ -4588,7 +5760,7 @@
       </w:rPr>
     </w:lvl>
   </w:abstractNum>
-  <w:abstractNum w:abstractNumId="4" w15:restartNumberingAfterBreak="0">
+  <w:abstractNum w:abstractNumId="6" w15:restartNumberingAfterBreak="0">
     <w:nsid w:val="5E5B0F2A"/>
     <w:multiLevelType w:val="hybridMultilevel"/>
     <w:tmpl w:val="D49E71C8"/>
@@ -4701,7 +5873,7 @@
       </w:rPr>
     </w:lvl>
   </w:abstractNum>
-  <w:abstractNum w:abstractNumId="5" w15:restartNumberingAfterBreak="0">
+  <w:abstractNum w:abstractNumId="7" w15:restartNumberingAfterBreak="0">
     <w:nsid w:val="6F4328DA"/>
     <w:multiLevelType w:val="hybridMultilevel"/>
     <w:tmpl w:val="A3EC471E"/>
@@ -4791,22 +5963,28 @@
     </w:lvl>
   </w:abstractNum>
   <w:num w:numId="1" w16cid:durableId="582761710">
-    <w:abstractNumId w:val="2"/>
+    <w:abstractNumId w:val="4"/>
   </w:num>
   <w:num w:numId="2" w16cid:durableId="324435370">
-    <w:abstractNumId w:val="3"/>
+    <w:abstractNumId w:val="5"/>
   </w:num>
   <w:num w:numId="3" w16cid:durableId="530188108">
-    <w:abstractNumId w:val="5"/>
+    <w:abstractNumId w:val="7"/>
   </w:num>
   <w:num w:numId="4" w16cid:durableId="1915236240">
-    <w:abstractNumId w:val="4"/>
+    <w:abstractNumId w:val="6"/>
   </w:num>
   <w:num w:numId="5" w16cid:durableId="735707860">
-    <w:abstractNumId w:val="1"/>
+    <w:abstractNumId w:val="3"/>
   </w:num>
   <w:num w:numId="6" w16cid:durableId="1293244334">
     <w:abstractNumId w:val="0"/>
+  </w:num>
+  <w:num w:numId="7" w16cid:durableId="1242905527">
+    <w:abstractNumId w:val="2"/>
+  </w:num>
+  <w:num w:numId="8" w16cid:durableId="1406337057">
+    <w:abstractNumId w:val="1"/>
   </w:num>
 </w:numbering>
 </file>

</xml_diff>